<commit_message>
Cambios 5 y 4 parte de ulises y arreglos esteticos
</commit_message>
<xml_diff>
--- a/PRACTICAS/Práctica 3_unidad2/Chavarría_Vázquez_Práctica 3.docx
+++ b/PRACTICAS/Práctica 3_unidad2/Chavarría_Vázquez_Práctica 3.docx
@@ -2666,7 +2666,7 @@
             </w:rPr>
             <w:fldChar w:fldCharType="separate"/>
           </w:r>
-          <w:hyperlink w:anchor="_Toc55901224" w:history="1">
+          <w:hyperlink w:anchor="_Toc56051844" w:history="1">
             <w:r>
               <w:rPr>
                 <w:rStyle w:val="Hipervnculo"/>
@@ -2696,7 +2696,7 @@
                 <w:noProof/>
                 <w:webHidden/>
               </w:rPr>
-              <w:instrText xml:space="preserve"> PAGEREF _Toc55901224 \h </w:instrText>
+              <w:instrText xml:space="preserve"> PAGEREF _Toc56051844 \h </w:instrText>
             </w:r>
             <w:r>
               <w:rPr>
@@ -2716,7 +2716,7 @@
                 <w:noProof/>
                 <w:webHidden/>
               </w:rPr>
-              <w:t>5</w:t>
+              <w:t>4</w:t>
             </w:r>
             <w:r>
               <w:rPr>
@@ -2739,7 +2739,7 @@
               <w:lang w:eastAsia="zh-CN"/>
             </w:rPr>
           </w:pPr>
-          <w:hyperlink w:anchor="_Toc55901225" w:history="1">
+          <w:hyperlink w:anchor="_Toc56051845" w:history="1">
             <w:r>
               <w:rPr>
                 <w:rStyle w:val="Hipervnculo"/>
@@ -2769,7 +2769,7 @@
                 <w:noProof/>
                 <w:webHidden/>
               </w:rPr>
-              <w:instrText xml:space="preserve"> PAGEREF _Toc55901225 \h </w:instrText>
+              <w:instrText xml:space="preserve"> PAGEREF _Toc56051845 \h </w:instrText>
             </w:r>
             <w:r>
               <w:rPr>
@@ -2812,7 +2812,7 @@
               <w:lang w:eastAsia="zh-CN"/>
             </w:rPr>
           </w:pPr>
-          <w:hyperlink w:anchor="_Toc55901226" w:history="1">
+          <w:hyperlink w:anchor="_Toc56051846" w:history="1">
             <w:r>
               <w:rPr>
                 <w:rStyle w:val="Hipervnculo"/>
@@ -2842,7 +2842,7 @@
                 <w:noProof/>
                 <w:webHidden/>
               </w:rPr>
-              <w:instrText xml:space="preserve"> PAGEREF _Toc55901226 \h </w:instrText>
+              <w:instrText xml:space="preserve"> PAGEREF _Toc56051846 \h </w:instrText>
             </w:r>
             <w:r>
               <w:rPr>
@@ -2885,7 +2885,7 @@
               <w:lang w:eastAsia="zh-CN"/>
             </w:rPr>
           </w:pPr>
-          <w:hyperlink w:anchor="_Toc55901227" w:history="1">
+          <w:hyperlink w:anchor="_Toc56051847" w:history="1">
             <w:r>
               <w:rPr>
                 <w:rStyle w:val="Hipervnculo"/>
@@ -2915,7 +2915,7 @@
                 <w:noProof/>
                 <w:webHidden/>
               </w:rPr>
-              <w:instrText xml:space="preserve"> PAGEREF _Toc55901227 \h </w:instrText>
+              <w:instrText xml:space="preserve"> PAGEREF _Toc56051847 \h </w:instrText>
             </w:r>
             <w:r>
               <w:rPr>
@@ -2958,7 +2958,7 @@
               <w:lang w:eastAsia="zh-CN"/>
             </w:rPr>
           </w:pPr>
-          <w:hyperlink w:anchor="_Toc55901228" w:history="1">
+          <w:hyperlink w:anchor="_Toc56051848" w:history="1">
             <w:r>
               <w:rPr>
                 <w:rStyle w:val="Hipervnculo"/>
@@ -2988,7 +2988,7 @@
                 <w:noProof/>
                 <w:webHidden/>
               </w:rPr>
-              <w:instrText xml:space="preserve"> PAGEREF _Toc55901228 \h </w:instrText>
+              <w:instrText xml:space="preserve"> PAGEREF _Toc56051848 \h </w:instrText>
             </w:r>
             <w:r>
               <w:rPr>
@@ -3031,7 +3031,7 @@
               <w:lang w:eastAsia="zh-CN"/>
             </w:rPr>
           </w:pPr>
-          <w:hyperlink w:anchor="_Toc55901229" w:history="1">
+          <w:hyperlink w:anchor="_Toc56051849" w:history="1">
             <w:r>
               <w:rPr>
                 <w:rStyle w:val="Hipervnculo"/>
@@ -3061,7 +3061,7 @@
                 <w:noProof/>
                 <w:webHidden/>
               </w:rPr>
-              <w:instrText xml:space="preserve"> PAGEREF _Toc55901229 \h </w:instrText>
+              <w:instrText xml:space="preserve"> PAGEREF _Toc56051849 \h </w:instrText>
             </w:r>
             <w:r>
               <w:rPr>
@@ -3104,7 +3104,7 @@
               <w:lang w:eastAsia="zh-CN"/>
             </w:rPr>
           </w:pPr>
-          <w:hyperlink w:anchor="_Toc55901230" w:history="1">
+          <w:hyperlink w:anchor="_Toc56051850" w:history="1">
             <w:r>
               <w:rPr>
                 <w:rStyle w:val="Hipervnculo"/>
@@ -3134,7 +3134,7 @@
                 <w:noProof/>
                 <w:webHidden/>
               </w:rPr>
-              <w:instrText xml:space="preserve"> PAGEREF _Toc55901230 \h </w:instrText>
+              <w:instrText xml:space="preserve"> PAGEREF _Toc56051850 \h </w:instrText>
             </w:r>
             <w:r>
               <w:rPr>
@@ -3177,7 +3177,7 @@
               <w:lang w:eastAsia="zh-CN"/>
             </w:rPr>
           </w:pPr>
-          <w:hyperlink w:anchor="_Toc55901231" w:history="1">
+          <w:hyperlink w:anchor="_Toc56051851" w:history="1">
             <w:r>
               <w:rPr>
                 <w:rStyle w:val="Hipervnculo"/>
@@ -3207,7 +3207,7 @@
                 <w:noProof/>
                 <w:webHidden/>
               </w:rPr>
-              <w:instrText xml:space="preserve"> PAGEREF _Toc55901231 \h </w:instrText>
+              <w:instrText xml:space="preserve"> PAGEREF _Toc56051851 \h </w:instrText>
             </w:r>
             <w:r>
               <w:rPr>
@@ -3250,7 +3250,7 @@
               <w:lang w:eastAsia="zh-CN"/>
             </w:rPr>
           </w:pPr>
-          <w:hyperlink w:anchor="_Toc55901232" w:history="1">
+          <w:hyperlink w:anchor="_Toc56051852" w:history="1">
             <w:r>
               <w:rPr>
                 <w:rStyle w:val="Hipervnculo"/>
@@ -3280,7 +3280,7 @@
                 <w:noProof/>
                 <w:webHidden/>
               </w:rPr>
-              <w:instrText xml:space="preserve"> PAGEREF _Toc55901232 \h </w:instrText>
+              <w:instrText xml:space="preserve"> PAGEREF _Toc56051852 \h </w:instrText>
             </w:r>
             <w:r>
               <w:rPr>
@@ -3300,7 +3300,7 @@
                 <w:noProof/>
                 <w:webHidden/>
               </w:rPr>
-              <w:t>6</w:t>
+              <w:t>5</w:t>
             </w:r>
             <w:r>
               <w:rPr>
@@ -3323,7 +3323,7 @@
               <w:lang w:eastAsia="zh-CN"/>
             </w:rPr>
           </w:pPr>
-          <w:hyperlink w:anchor="_Toc55901233" w:history="1">
+          <w:hyperlink w:anchor="_Toc56051853" w:history="1">
             <w:r>
               <w:rPr>
                 <w:rStyle w:val="Hipervnculo"/>
@@ -3353,7 +3353,7 @@
                 <w:noProof/>
                 <w:webHidden/>
               </w:rPr>
-              <w:instrText xml:space="preserve"> PAGEREF _Toc55901233 \h </w:instrText>
+              <w:instrText xml:space="preserve"> PAGEREF _Toc56051853 \h </w:instrText>
             </w:r>
             <w:r>
               <w:rPr>
@@ -3396,7 +3396,7 @@
               <w:lang w:eastAsia="zh-CN"/>
             </w:rPr>
           </w:pPr>
-          <w:hyperlink w:anchor="_Toc55901234" w:history="1">
+          <w:hyperlink w:anchor="_Toc56051854" w:history="1">
             <w:r>
               <w:rPr>
                 <w:rStyle w:val="Hipervnculo"/>
@@ -3424,7 +3424,7 @@
                 <w:noProof/>
                 <w:webHidden/>
               </w:rPr>
-              <w:instrText xml:space="preserve"> PAGEREF _Toc55901234 \h </w:instrText>
+              <w:instrText xml:space="preserve"> PAGEREF _Toc56051854 \h </w:instrText>
             </w:r>
             <w:r>
               <w:rPr>
@@ -3467,7 +3467,7 @@
               <w:lang w:eastAsia="zh-CN"/>
             </w:rPr>
           </w:pPr>
-          <w:hyperlink w:anchor="_Toc55901235" w:history="1">
+          <w:hyperlink w:anchor="_Toc56051855" w:history="1">
             <w:r>
               <w:rPr>
                 <w:rStyle w:val="Hipervnculo"/>
@@ -3495,7 +3495,7 @@
                 <w:noProof/>
                 <w:webHidden/>
               </w:rPr>
-              <w:instrText xml:space="preserve"> PAGEREF _Toc55901235 \h </w:instrText>
+              <w:instrText xml:space="preserve"> PAGEREF _Toc56051855 \h </w:instrText>
             </w:r>
             <w:r>
               <w:rPr>
@@ -3538,7 +3538,7 @@
               <w:lang w:eastAsia="zh-CN"/>
             </w:rPr>
           </w:pPr>
-          <w:hyperlink w:anchor="_Toc55901236" w:history="1">
+          <w:hyperlink w:anchor="_Toc56051856" w:history="1">
             <w:r>
               <w:rPr>
                 <w:rStyle w:val="Hipervnculo"/>
@@ -3566,7 +3566,7 @@
                 <w:noProof/>
                 <w:webHidden/>
               </w:rPr>
-              <w:instrText xml:space="preserve"> PAGEREF _Toc55901236 \h </w:instrText>
+              <w:instrText xml:space="preserve"> PAGEREF _Toc56051856 \h </w:instrText>
             </w:r>
             <w:r>
               <w:rPr>
@@ -3609,7 +3609,7 @@
               <w:lang w:eastAsia="zh-CN"/>
             </w:rPr>
           </w:pPr>
-          <w:hyperlink w:anchor="_Toc55901237" w:history="1">
+          <w:hyperlink w:anchor="_Toc56051857" w:history="1">
             <w:r>
               <w:rPr>
                 <w:rStyle w:val="Hipervnculo"/>
@@ -3637,7 +3637,7 @@
                 <w:noProof/>
                 <w:webHidden/>
               </w:rPr>
-              <w:instrText xml:space="preserve"> PAGEREF _Toc55901237 \h </w:instrText>
+              <w:instrText xml:space="preserve"> PAGEREF _Toc56051857 \h </w:instrText>
             </w:r>
             <w:r>
               <w:rPr>
@@ -3680,7 +3680,7 @@
               <w:lang w:eastAsia="zh-CN"/>
             </w:rPr>
           </w:pPr>
-          <w:hyperlink w:anchor="_Toc55901238" w:history="1">
+          <w:hyperlink w:anchor="_Toc56051858" w:history="1">
             <w:r>
               <w:rPr>
                 <w:rStyle w:val="Hipervnculo"/>
@@ -3710,7 +3710,7 @@
                 <w:noProof/>
                 <w:webHidden/>
               </w:rPr>
-              <w:instrText xml:space="preserve"> PAGEREF _Toc55901238 \h </w:instrText>
+              <w:instrText xml:space="preserve"> PAGEREF _Toc56051858 \h </w:instrText>
             </w:r>
             <w:r>
               <w:rPr>
@@ -3753,7 +3753,7 @@
               <w:lang w:eastAsia="zh-CN"/>
             </w:rPr>
           </w:pPr>
-          <w:hyperlink w:anchor="_Toc55901239" w:history="1">
+          <w:hyperlink w:anchor="_Toc56051859" w:history="1">
             <w:r>
               <w:rPr>
                 <w:rStyle w:val="Hipervnculo"/>
@@ -3791,7 +3791,7 @@
                 <w:noProof/>
                 <w:webHidden/>
               </w:rPr>
-              <w:instrText xml:space="preserve"> PAGEREF _Toc55901239 \h </w:instrText>
+              <w:instrText xml:space="preserve"> PAGEREF _Toc56051859 \h </w:instrText>
             </w:r>
             <w:r>
               <w:rPr>
@@ -3811,7 +3811,7 @@
                 <w:noProof/>
                 <w:webHidden/>
               </w:rPr>
-              <w:t>7</w:t>
+              <w:t>6</w:t>
             </w:r>
             <w:r>
               <w:rPr>
@@ -3834,7 +3834,7 @@
               <w:lang w:eastAsia="zh-CN"/>
             </w:rPr>
           </w:pPr>
-          <w:hyperlink w:anchor="_Toc55901240" w:history="1">
+          <w:hyperlink w:anchor="_Toc56051860" w:history="1">
             <w:r>
               <w:rPr>
                 <w:rStyle w:val="Hipervnculo"/>
@@ -3862,7 +3862,7 @@
                 <w:noProof/>
                 <w:webHidden/>
               </w:rPr>
-              <w:instrText xml:space="preserve"> PAGEREF _Toc55901240 \h </w:instrText>
+              <w:instrText xml:space="preserve"> PAGEREF _Toc56051860 \h </w:instrText>
             </w:r>
             <w:r>
               <w:rPr>
@@ -3905,7 +3905,7 @@
               <w:lang w:eastAsia="zh-CN"/>
             </w:rPr>
           </w:pPr>
-          <w:hyperlink w:anchor="_Toc55901241" w:history="1">
+          <w:hyperlink w:anchor="_Toc56051861" w:history="1">
             <w:r>
               <w:rPr>
                 <w:rStyle w:val="Hipervnculo"/>
@@ -3933,7 +3933,7 @@
                 <w:noProof/>
                 <w:webHidden/>
               </w:rPr>
-              <w:instrText xml:space="preserve"> PAGEREF _Toc55901241 \h </w:instrText>
+              <w:instrText xml:space="preserve"> PAGEREF _Toc56051861 \h </w:instrText>
             </w:r>
             <w:r>
               <w:rPr>
@@ -3976,7 +3976,7 @@
               <w:lang w:eastAsia="zh-CN"/>
             </w:rPr>
           </w:pPr>
-          <w:hyperlink w:anchor="_Toc55901242" w:history="1">
+          <w:hyperlink w:anchor="_Toc56051862" w:history="1">
             <w:r>
               <w:rPr>
                 <w:rStyle w:val="Hipervnculo"/>
@@ -4014,7 +4014,7 @@
                 <w:noProof/>
                 <w:webHidden/>
               </w:rPr>
-              <w:instrText xml:space="preserve"> PAGEREF _Toc55901242 \h </w:instrText>
+              <w:instrText xml:space="preserve"> PAGEREF _Toc56051862 \h </w:instrText>
             </w:r>
             <w:r>
               <w:rPr>
@@ -4057,7 +4057,7 @@
               <w:lang w:eastAsia="zh-CN"/>
             </w:rPr>
           </w:pPr>
-          <w:hyperlink w:anchor="_Toc55901243" w:history="1">
+          <w:hyperlink w:anchor="_Toc56051863" w:history="1">
             <w:r>
               <w:rPr>
                 <w:rStyle w:val="Hipervnculo"/>
@@ -4095,7 +4095,7 @@
                 <w:noProof/>
                 <w:webHidden/>
               </w:rPr>
-              <w:instrText xml:space="preserve"> PAGEREF _Toc55901243 \h </w:instrText>
+              <w:instrText xml:space="preserve"> PAGEREF _Toc56051863 \h </w:instrText>
             </w:r>
             <w:r>
               <w:rPr>
@@ -4138,7 +4138,7 @@
               <w:lang w:eastAsia="zh-CN"/>
             </w:rPr>
           </w:pPr>
-          <w:hyperlink w:anchor="_Toc55901244" w:history="1">
+          <w:hyperlink w:anchor="_Toc56051864" w:history="1">
             <w:r>
               <w:rPr>
                 <w:rStyle w:val="Hipervnculo"/>
@@ -4166,7 +4166,7 @@
                 <w:noProof/>
                 <w:webHidden/>
               </w:rPr>
-              <w:instrText xml:space="preserve"> PAGEREF _Toc55901244 \h </w:instrText>
+              <w:instrText xml:space="preserve"> PAGEREF _Toc56051864 \h </w:instrText>
             </w:r>
             <w:r>
               <w:rPr>
@@ -4209,7 +4209,7 @@
               <w:lang w:eastAsia="zh-CN"/>
             </w:rPr>
           </w:pPr>
-          <w:hyperlink w:anchor="_Toc55901245" w:history="1">
+          <w:hyperlink w:anchor="_Toc56051865" w:history="1">
             <w:r>
               <w:rPr>
                 <w:rStyle w:val="Hipervnculo"/>
@@ -4237,7 +4237,7 @@
                 <w:noProof/>
                 <w:webHidden/>
               </w:rPr>
-              <w:instrText xml:space="preserve"> PAGEREF _Toc55901245 \h </w:instrText>
+              <w:instrText xml:space="preserve"> PAGEREF _Toc56051865 \h </w:instrText>
             </w:r>
             <w:r>
               <w:rPr>
@@ -4280,7 +4280,7 @@
               <w:lang w:eastAsia="zh-CN"/>
             </w:rPr>
           </w:pPr>
-          <w:hyperlink w:anchor="_Toc55901246" w:history="1">
+          <w:hyperlink w:anchor="_Toc56051866" w:history="1">
             <w:r>
               <w:rPr>
                 <w:rStyle w:val="Hipervnculo"/>
@@ -4308,7 +4308,7 @@
                 <w:noProof/>
                 <w:webHidden/>
               </w:rPr>
-              <w:instrText xml:space="preserve"> PAGEREF _Toc55901246 \h </w:instrText>
+              <w:instrText xml:space="preserve"> PAGEREF _Toc56051866 \h </w:instrText>
             </w:r>
             <w:r>
               <w:rPr>
@@ -4351,7 +4351,7 @@
               <w:lang w:eastAsia="zh-CN"/>
             </w:rPr>
           </w:pPr>
-          <w:hyperlink w:anchor="_Toc55901247" w:history="1">
+          <w:hyperlink w:anchor="_Toc56051867" w:history="1">
             <w:r>
               <w:rPr>
                 <w:rStyle w:val="Hipervnculo"/>
@@ -4379,7 +4379,7 @@
                 <w:noProof/>
                 <w:webHidden/>
               </w:rPr>
-              <w:instrText xml:space="preserve"> PAGEREF _Toc55901247 \h </w:instrText>
+              <w:instrText xml:space="preserve"> PAGEREF _Toc56051867 \h </w:instrText>
             </w:r>
             <w:r>
               <w:rPr>
@@ -4422,7 +4422,7 @@
               <w:lang w:eastAsia="zh-CN"/>
             </w:rPr>
           </w:pPr>
-          <w:hyperlink w:anchor="_Toc55901248" w:history="1">
+          <w:hyperlink w:anchor="_Toc56051868" w:history="1">
             <w:r>
               <w:rPr>
                 <w:rStyle w:val="Hipervnculo"/>
@@ -4452,7 +4452,7 @@
                 <w:noProof/>
                 <w:webHidden/>
               </w:rPr>
-              <w:instrText xml:space="preserve"> PAGEREF _Toc55901248 \h </w:instrText>
+              <w:instrText xml:space="preserve"> PAGEREF _Toc56051868 \h </w:instrText>
             </w:r>
             <w:r>
               <w:rPr>
@@ -4495,7 +4495,7 @@
               <w:lang w:eastAsia="zh-CN"/>
             </w:rPr>
           </w:pPr>
-          <w:hyperlink w:anchor="_Toc55901249" w:history="1">
+          <w:hyperlink w:anchor="_Toc56051869" w:history="1">
             <w:r>
               <w:rPr>
                 <w:rStyle w:val="Hipervnculo"/>
@@ -4525,7 +4525,7 @@
                 <w:noProof/>
                 <w:webHidden/>
               </w:rPr>
-              <w:instrText xml:space="preserve"> PAGEREF _Toc55901249 \h </w:instrText>
+              <w:instrText xml:space="preserve"> PAGEREF _Toc56051869 \h </w:instrText>
             </w:r>
             <w:r>
               <w:rPr>
@@ -4568,7 +4568,7 @@
               <w:lang w:eastAsia="zh-CN"/>
             </w:rPr>
           </w:pPr>
-          <w:hyperlink w:anchor="_Toc55901250" w:history="1">
+          <w:hyperlink w:anchor="_Toc56051870" w:history="1">
             <w:r>
               <w:rPr>
                 <w:rStyle w:val="Hipervnculo"/>
@@ -4598,7 +4598,7 @@
                 <w:noProof/>
                 <w:webHidden/>
               </w:rPr>
-              <w:instrText xml:space="preserve"> PAGEREF _Toc55901250 \h </w:instrText>
+              <w:instrText xml:space="preserve"> PAGEREF _Toc56051870 \h </w:instrText>
             </w:r>
             <w:r>
               <w:rPr>
@@ -4641,7 +4641,7 @@
               <w:lang w:eastAsia="zh-CN"/>
             </w:rPr>
           </w:pPr>
-          <w:hyperlink w:anchor="_Toc55901251" w:history="1">
+          <w:hyperlink w:anchor="_Toc56051871" w:history="1">
             <w:r>
               <w:rPr>
                 <w:rStyle w:val="Hipervnculo"/>
@@ -4649,7 +4649,6 @@
                 <w:b/>
                 <w:bCs/>
                 <w:noProof/>
-                <w:color w:val="023160" w:themeColor="hyperlink" w:themeShade="80"/>
               </w:rPr>
               <w:t>Programa31.c</w:t>
             </w:r>
@@ -4672,7 +4671,7 @@
                 <w:noProof/>
                 <w:webHidden/>
               </w:rPr>
-              <w:instrText xml:space="preserve"> PAGEREF _Toc55901251 \h </w:instrText>
+              <w:instrText xml:space="preserve"> PAGEREF _Toc56051871 \h </w:instrText>
             </w:r>
             <w:r>
               <w:rPr>
@@ -4715,7 +4714,7 @@
               <w:lang w:eastAsia="zh-CN"/>
             </w:rPr>
           </w:pPr>
-          <w:hyperlink w:anchor="_Toc55901252" w:history="1">
+          <w:hyperlink w:anchor="_Toc56051872" w:history="1">
             <w:r>
               <w:rPr>
                 <w:rStyle w:val="Hipervnculo"/>
@@ -4743,7 +4742,7 @@
                 <w:noProof/>
                 <w:webHidden/>
               </w:rPr>
-              <w:instrText xml:space="preserve"> PAGEREF _Toc55901252 \h </w:instrText>
+              <w:instrText xml:space="preserve"> PAGEREF _Toc56051872 \h </w:instrText>
             </w:r>
             <w:r>
               <w:rPr>
@@ -4786,7 +4785,7 @@
               <w:lang w:eastAsia="zh-CN"/>
             </w:rPr>
           </w:pPr>
-          <w:hyperlink w:anchor="_Toc55901253" w:history="1">
+          <w:hyperlink w:anchor="_Toc56051873" w:history="1">
             <w:r>
               <w:rPr>
                 <w:rStyle w:val="Hipervnculo"/>
@@ -4814,7 +4813,7 @@
                 <w:noProof/>
                 <w:webHidden/>
               </w:rPr>
-              <w:instrText xml:space="preserve"> PAGEREF _Toc55901253 \h </w:instrText>
+              <w:instrText xml:space="preserve"> PAGEREF _Toc56051873 \h </w:instrText>
             </w:r>
             <w:r>
               <w:rPr>
@@ -4857,7 +4856,7 @@
               <w:lang w:eastAsia="zh-CN"/>
             </w:rPr>
           </w:pPr>
-          <w:hyperlink w:anchor="_Toc55901254" w:history="1">
+          <w:hyperlink w:anchor="_Toc56051874" w:history="1">
             <w:r>
               <w:rPr>
                 <w:rStyle w:val="Hipervnculo"/>
@@ -4885,7 +4884,7 @@
                 <w:noProof/>
                 <w:webHidden/>
               </w:rPr>
-              <w:instrText xml:space="preserve"> PAGEREF _Toc55901254 \h </w:instrText>
+              <w:instrText xml:space="preserve"> PAGEREF _Toc56051874 \h </w:instrText>
             </w:r>
             <w:r>
               <w:rPr>
@@ -4928,7 +4927,7 @@
               <w:lang w:eastAsia="zh-CN"/>
             </w:rPr>
           </w:pPr>
-          <w:hyperlink w:anchor="_Toc55901255" w:history="1">
+          <w:hyperlink w:anchor="_Toc56051875" w:history="1">
             <w:r>
               <w:rPr>
                 <w:rStyle w:val="Hipervnculo"/>
@@ -4936,7 +4935,6 @@
                 <w:b/>
                 <w:bCs/>
                 <w:noProof/>
-                <w:color w:val="023160" w:themeColor="hyperlink" w:themeShade="80"/>
               </w:rPr>
               <w:t>Programa32.c</w:t>
             </w:r>
@@ -4959,7 +4957,7 @@
                 <w:noProof/>
                 <w:webHidden/>
               </w:rPr>
-              <w:instrText xml:space="preserve"> PAGEREF _Toc55901255 \h </w:instrText>
+              <w:instrText xml:space="preserve"> PAGEREF _Toc56051875 \h </w:instrText>
             </w:r>
             <w:r>
               <w:rPr>
@@ -5002,7 +5000,7 @@
               <w:lang w:eastAsia="zh-CN"/>
             </w:rPr>
           </w:pPr>
-          <w:hyperlink w:anchor="_Toc55901256" w:history="1">
+          <w:hyperlink w:anchor="_Toc56051876" w:history="1">
             <w:r>
               <w:rPr>
                 <w:rStyle w:val="Hipervnculo"/>
@@ -5030,7 +5028,7 @@
                 <w:noProof/>
                 <w:webHidden/>
               </w:rPr>
-              <w:instrText xml:space="preserve"> PAGEREF _Toc55901256 \h </w:instrText>
+              <w:instrText xml:space="preserve"> PAGEREF _Toc56051876 \h </w:instrText>
             </w:r>
             <w:r>
               <w:rPr>
@@ -5073,7 +5071,7 @@
               <w:lang w:eastAsia="zh-CN"/>
             </w:rPr>
           </w:pPr>
-          <w:hyperlink w:anchor="_Toc55901257" w:history="1">
+          <w:hyperlink w:anchor="_Toc56051877" w:history="1">
             <w:r>
               <w:rPr>
                 <w:rStyle w:val="Hipervnculo"/>
@@ -5101,7 +5099,7 @@
                 <w:noProof/>
                 <w:webHidden/>
               </w:rPr>
-              <w:instrText xml:space="preserve"> PAGEREF _Toc55901257 \h </w:instrText>
+              <w:instrText xml:space="preserve"> PAGEREF _Toc56051877 \h </w:instrText>
             </w:r>
             <w:r>
               <w:rPr>
@@ -5144,7 +5142,7 @@
               <w:lang w:eastAsia="zh-CN"/>
             </w:rPr>
           </w:pPr>
-          <w:hyperlink w:anchor="_Toc55901258" w:history="1">
+          <w:hyperlink w:anchor="_Toc56051878" w:history="1">
             <w:r>
               <w:rPr>
                 <w:rStyle w:val="Hipervnculo"/>
@@ -5172,7 +5170,7 @@
                 <w:noProof/>
                 <w:webHidden/>
               </w:rPr>
-              <w:instrText xml:space="preserve"> PAGEREF _Toc55901258 \h </w:instrText>
+              <w:instrText xml:space="preserve"> PAGEREF _Toc56051878 \h </w:instrText>
             </w:r>
             <w:r>
               <w:rPr>
@@ -5215,7 +5213,7 @@
               <w:lang w:eastAsia="zh-CN"/>
             </w:rPr>
           </w:pPr>
-          <w:hyperlink w:anchor="_Toc55901259" w:history="1">
+          <w:hyperlink w:anchor="_Toc56051879" w:history="1">
             <w:r>
               <w:rPr>
                 <w:rStyle w:val="Hipervnculo"/>
@@ -5223,7 +5221,6 @@
                 <w:b/>
                 <w:bCs/>
                 <w:noProof/>
-                <w:color w:val="023160" w:themeColor="hyperlink" w:themeShade="80"/>
               </w:rPr>
               <w:t>Programa33.c</w:t>
             </w:r>
@@ -5246,7 +5243,7 @@
                 <w:noProof/>
                 <w:webHidden/>
               </w:rPr>
-              <w:instrText xml:space="preserve"> PAGEREF _Toc55901259 \h </w:instrText>
+              <w:instrText xml:space="preserve"> PAGEREF _Toc56051879 \h </w:instrText>
             </w:r>
             <w:r>
               <w:rPr>
@@ -5289,7 +5286,7 @@
               <w:lang w:eastAsia="zh-CN"/>
             </w:rPr>
           </w:pPr>
-          <w:hyperlink w:anchor="_Toc55901260" w:history="1">
+          <w:hyperlink w:anchor="_Toc56051880" w:history="1">
             <w:r>
               <w:rPr>
                 <w:rStyle w:val="Hipervnculo"/>
@@ -5317,7 +5314,7 @@
                 <w:noProof/>
                 <w:webHidden/>
               </w:rPr>
-              <w:instrText xml:space="preserve"> PAGEREF _Toc55901260 \h </w:instrText>
+              <w:instrText xml:space="preserve"> PAGEREF _Toc56051880 \h </w:instrText>
             </w:r>
             <w:r>
               <w:rPr>
@@ -5360,7 +5357,7 @@
               <w:lang w:eastAsia="zh-CN"/>
             </w:rPr>
           </w:pPr>
-          <w:hyperlink w:anchor="_Toc55901261" w:history="1">
+          <w:hyperlink w:anchor="_Toc56051881" w:history="1">
             <w:r>
               <w:rPr>
                 <w:rStyle w:val="Hipervnculo"/>
@@ -5388,7 +5385,7 @@
                 <w:noProof/>
                 <w:webHidden/>
               </w:rPr>
-              <w:instrText xml:space="preserve"> PAGEREF _Toc55901261 \h </w:instrText>
+              <w:instrText xml:space="preserve"> PAGEREF _Toc56051881 \h </w:instrText>
             </w:r>
             <w:r>
               <w:rPr>
@@ -5431,7 +5428,7 @@
               <w:lang w:eastAsia="zh-CN"/>
             </w:rPr>
           </w:pPr>
-          <w:hyperlink w:anchor="_Toc55901262" w:history="1">
+          <w:hyperlink w:anchor="_Toc56051882" w:history="1">
             <w:r>
               <w:rPr>
                 <w:rStyle w:val="Hipervnculo"/>
@@ -5459,7 +5456,7 @@
                 <w:noProof/>
                 <w:webHidden/>
               </w:rPr>
-              <w:instrText xml:space="preserve"> PAGEREF _Toc55901262 \h </w:instrText>
+              <w:instrText xml:space="preserve"> PAGEREF _Toc56051882 \h </w:instrText>
             </w:r>
             <w:r>
               <w:rPr>
@@ -5502,7 +5499,7 @@
               <w:lang w:eastAsia="zh-CN"/>
             </w:rPr>
           </w:pPr>
-          <w:hyperlink w:anchor="_Toc55901263" w:history="1">
+          <w:hyperlink w:anchor="_Toc56051883" w:history="1">
             <w:r>
               <w:rPr>
                 <w:rStyle w:val="Hipervnculo"/>
@@ -5530,7 +5527,7 @@
                 <w:noProof/>
                 <w:webHidden/>
               </w:rPr>
-              <w:instrText xml:space="preserve"> PAGEREF _Toc55901263 \h </w:instrText>
+              <w:instrText xml:space="preserve"> PAGEREF _Toc56051883 \h </w:instrText>
             </w:r>
             <w:r>
               <w:rPr>
@@ -5573,7 +5570,7 @@
               <w:lang w:eastAsia="zh-CN"/>
             </w:rPr>
           </w:pPr>
-          <w:hyperlink w:anchor="_Toc55901264" w:history="1">
+          <w:hyperlink w:anchor="_Toc56051884" w:history="1">
             <w:r>
               <w:rPr>
                 <w:rStyle w:val="Hipervnculo"/>
@@ -5601,7 +5598,7 @@
                 <w:noProof/>
                 <w:webHidden/>
               </w:rPr>
-              <w:instrText xml:space="preserve"> PAGEREF _Toc55901264 \h </w:instrText>
+              <w:instrText xml:space="preserve"> PAGEREF _Toc56051884 \h </w:instrText>
             </w:r>
             <w:r>
               <w:rPr>
@@ -5644,7 +5641,7 @@
               <w:lang w:eastAsia="zh-CN"/>
             </w:rPr>
           </w:pPr>
-          <w:hyperlink w:anchor="_Toc55901265" w:history="1">
+          <w:hyperlink w:anchor="_Toc56051885" w:history="1">
             <w:r>
               <w:rPr>
                 <w:rStyle w:val="Hipervnculo"/>
@@ -5672,7 +5669,7 @@
                 <w:noProof/>
                 <w:webHidden/>
               </w:rPr>
-              <w:instrText xml:space="preserve"> PAGEREF _Toc55901265 \h </w:instrText>
+              <w:instrText xml:space="preserve"> PAGEREF _Toc56051885 \h </w:instrText>
             </w:r>
             <w:r>
               <w:rPr>
@@ -5715,7 +5712,7 @@
               <w:lang w:eastAsia="zh-CN"/>
             </w:rPr>
           </w:pPr>
-          <w:hyperlink w:anchor="_Toc55901266" w:history="1">
+          <w:hyperlink w:anchor="_Toc56051886" w:history="1">
             <w:r>
               <w:rPr>
                 <w:rStyle w:val="Hipervnculo"/>
@@ -5745,7 +5742,7 @@
                 <w:noProof/>
                 <w:webHidden/>
               </w:rPr>
-              <w:instrText xml:space="preserve"> PAGEREF _Toc55901266 \h </w:instrText>
+              <w:instrText xml:space="preserve"> PAGEREF _Toc56051886 \h </w:instrText>
             </w:r>
             <w:r>
               <w:rPr>
@@ -5788,7 +5785,7 @@
               <w:lang w:eastAsia="zh-CN"/>
             </w:rPr>
           </w:pPr>
-          <w:hyperlink w:anchor="_Toc55901267" w:history="1">
+          <w:hyperlink w:anchor="_Toc56051887" w:history="1">
             <w:r>
               <w:rPr>
                 <w:rStyle w:val="Hipervnculo"/>
@@ -5818,7 +5815,7 @@
                 <w:noProof/>
                 <w:webHidden/>
               </w:rPr>
-              <w:instrText xml:space="preserve"> PAGEREF _Toc55901267 \h </w:instrText>
+              <w:instrText xml:space="preserve"> PAGEREF _Toc56051887 \h </w:instrText>
             </w:r>
             <w:r>
               <w:rPr>
@@ -5861,7 +5858,7 @@
               <w:lang w:eastAsia="zh-CN"/>
             </w:rPr>
           </w:pPr>
-          <w:hyperlink w:anchor="_Toc55901268" w:history="1">
+          <w:hyperlink w:anchor="_Toc56051888" w:history="1">
             <w:r>
               <w:rPr>
                 <w:rStyle w:val="Hipervnculo"/>
@@ -5891,7 +5888,7 @@
                 <w:noProof/>
                 <w:webHidden/>
               </w:rPr>
-              <w:instrText xml:space="preserve"> PAGEREF _Toc55901268 \h </w:instrText>
+              <w:instrText xml:space="preserve"> PAGEREF _Toc56051888 \h </w:instrText>
             </w:r>
             <w:r>
               <w:rPr>
@@ -5934,7 +5931,7 @@
               <w:lang w:eastAsia="zh-CN"/>
             </w:rPr>
           </w:pPr>
-          <w:hyperlink w:anchor="_Toc55901269" w:history="1">
+          <w:hyperlink w:anchor="_Toc56051889" w:history="1">
             <w:r>
               <w:rPr>
                 <w:rStyle w:val="Hipervnculo"/>
@@ -5964,7 +5961,7 @@
                 <w:noProof/>
                 <w:webHidden/>
               </w:rPr>
-              <w:instrText xml:space="preserve"> PAGEREF _Toc55901269 \h </w:instrText>
+              <w:instrText xml:space="preserve"> PAGEREF _Toc56051889 \h </w:instrText>
             </w:r>
             <w:r>
               <w:rPr>
@@ -6007,7 +6004,7 @@
               <w:lang w:eastAsia="zh-CN"/>
             </w:rPr>
           </w:pPr>
-          <w:hyperlink w:anchor="_Toc55901270" w:history="1">
+          <w:hyperlink w:anchor="_Toc56051890" w:history="1">
             <w:r>
               <w:rPr>
                 <w:rStyle w:val="Hipervnculo"/>
@@ -6038,7 +6035,7 @@
                 <w:noProof/>
                 <w:webHidden/>
               </w:rPr>
-              <w:instrText xml:space="preserve"> PAGEREF _Toc55901270 \h </w:instrText>
+              <w:instrText xml:space="preserve"> PAGEREF _Toc56051890 \h </w:instrText>
             </w:r>
             <w:r>
               <w:rPr>
@@ -6058,7 +6055,7 @@
                 <w:noProof/>
                 <w:webHidden/>
               </w:rPr>
-              <w:t>18</w:t>
+              <w:t>19</w:t>
             </w:r>
             <w:r>
               <w:rPr>
@@ -6081,7 +6078,7 @@
               <w:lang w:eastAsia="zh-CN"/>
             </w:rPr>
           </w:pPr>
-          <w:hyperlink w:anchor="_Toc55901271" w:history="1">
+          <w:hyperlink w:anchor="_Toc56051891" w:history="1">
             <w:r>
               <w:rPr>
                 <w:rStyle w:val="Hipervnculo"/>
@@ -6110,7 +6107,7 @@
                 <w:noProof/>
                 <w:webHidden/>
               </w:rPr>
-              <w:instrText xml:space="preserve"> PAGEREF _Toc55901271 \h </w:instrText>
+              <w:instrText xml:space="preserve"> PAGEREF _Toc56051891 \h </w:instrText>
             </w:r>
             <w:r>
               <w:rPr>
@@ -6130,7 +6127,7 @@
                 <w:noProof/>
                 <w:webHidden/>
               </w:rPr>
-              <w:t>19</w:t>
+              <w:t>20</w:t>
             </w:r>
             <w:r>
               <w:rPr>
@@ -6376,7 +6373,7 @@
         </w:rPr>
         <w:fldChar w:fldCharType="separate"/>
       </w:r>
-      <w:hyperlink w:anchor="_Toc55901272" w:history="1">
+      <w:hyperlink w:anchor="_Toc56051892" w:history="1">
         <w:r>
           <w:rPr>
             <w:rStyle w:val="Hipervnculo"/>
@@ -6403,7 +6400,7 @@
             <w:noProof/>
             <w:webHidden/>
           </w:rPr>
-          <w:instrText xml:space="preserve"> PAGEREF _Toc55901272 \h </w:instrText>
+          <w:instrText xml:space="preserve"> PAGEREF _Toc56051892 \h </w:instrText>
         </w:r>
         <w:r>
           <w:rPr>
@@ -6446,7 +6443,7 @@
           <w:lang w:eastAsia="zh-CN"/>
         </w:rPr>
       </w:pPr>
-      <w:hyperlink r:id="rId11" w:anchor="_Toc55901273" w:history="1">
+      <w:hyperlink r:id="rId11" w:anchor="_Toc56051893" w:history="1">
         <w:r>
           <w:rPr>
             <w:rStyle w:val="Hipervnculo"/>
@@ -6473,7 +6470,7 @@
             <w:noProof/>
             <w:webHidden/>
           </w:rPr>
-          <w:instrText xml:space="preserve"> PAGEREF _Toc55901273 \h </w:instrText>
+          <w:instrText xml:space="preserve"> PAGEREF _Toc56051893 \h </w:instrText>
         </w:r>
         <w:r>
           <w:rPr>
@@ -6516,7 +6513,7 @@
           <w:lang w:eastAsia="zh-CN"/>
         </w:rPr>
       </w:pPr>
-      <w:hyperlink w:anchor="_Toc55901274" w:history="1">
+      <w:hyperlink w:anchor="_Toc56051894" w:history="1">
         <w:r>
           <w:rPr>
             <w:rStyle w:val="Hipervnculo"/>
@@ -6543,7 +6540,7 @@
             <w:noProof/>
             <w:webHidden/>
           </w:rPr>
-          <w:instrText xml:space="preserve"> PAGEREF _Toc55901274 \h </w:instrText>
+          <w:instrText xml:space="preserve"> PAGEREF _Toc56051894 \h </w:instrText>
         </w:r>
         <w:r>
           <w:rPr>
@@ -6586,7 +6583,7 @@
           <w:lang w:eastAsia="zh-CN"/>
         </w:rPr>
       </w:pPr>
-      <w:hyperlink w:anchor="_Toc55901275" w:history="1">
+      <w:hyperlink w:anchor="_Toc56051895" w:history="1">
         <w:r>
           <w:rPr>
             <w:rStyle w:val="Hipervnculo"/>
@@ -6613,7 +6610,7 @@
             <w:noProof/>
             <w:webHidden/>
           </w:rPr>
-          <w:instrText xml:space="preserve"> PAGEREF _Toc55901275 \h </w:instrText>
+          <w:instrText xml:space="preserve"> PAGEREF _Toc56051895 \h </w:instrText>
         </w:r>
         <w:r>
           <w:rPr>
@@ -6656,7 +6653,7 @@
           <w:lang w:eastAsia="zh-CN"/>
         </w:rPr>
       </w:pPr>
-      <w:hyperlink w:anchor="_Toc55901276" w:history="1">
+      <w:hyperlink w:anchor="_Toc56051896" w:history="1">
         <w:r>
           <w:rPr>
             <w:rStyle w:val="Hipervnculo"/>
@@ -6683,7 +6680,7 @@
             <w:noProof/>
             <w:webHidden/>
           </w:rPr>
-          <w:instrText xml:space="preserve"> PAGEREF _Toc55901276 \h </w:instrText>
+          <w:instrText xml:space="preserve"> PAGEREF _Toc56051896 \h </w:instrText>
         </w:r>
         <w:r>
           <w:rPr>
@@ -6726,7 +6723,7 @@
           <w:lang w:eastAsia="zh-CN"/>
         </w:rPr>
       </w:pPr>
-      <w:hyperlink w:anchor="_Toc55901277" w:history="1">
+      <w:hyperlink w:anchor="_Toc56051897" w:history="1">
         <w:r>
           <w:rPr>
             <w:rStyle w:val="Hipervnculo"/>
@@ -6753,7 +6750,7 @@
             <w:noProof/>
             <w:webHidden/>
           </w:rPr>
-          <w:instrText xml:space="preserve"> PAGEREF _Toc55901277 \h </w:instrText>
+          <w:instrText xml:space="preserve"> PAGEREF _Toc56051897 \h </w:instrText>
         </w:r>
         <w:r>
           <w:rPr>
@@ -6796,7 +6793,7 @@
           <w:lang w:eastAsia="zh-CN"/>
         </w:rPr>
       </w:pPr>
-      <w:hyperlink w:anchor="_Toc55901278" w:history="1">
+      <w:hyperlink w:anchor="_Toc56051898" w:history="1">
         <w:r>
           <w:rPr>
             <w:rStyle w:val="Hipervnculo"/>
@@ -6823,7 +6820,7 @@
             <w:noProof/>
             <w:webHidden/>
           </w:rPr>
-          <w:instrText xml:space="preserve"> PAGEREF _Toc55901278 \h </w:instrText>
+          <w:instrText xml:space="preserve"> PAGEREF _Toc56051898 \h </w:instrText>
         </w:r>
         <w:r>
           <w:rPr>
@@ -6866,7 +6863,7 @@
           <w:lang w:eastAsia="zh-CN"/>
         </w:rPr>
       </w:pPr>
-      <w:hyperlink w:anchor="_Toc55901279" w:history="1">
+      <w:hyperlink w:anchor="_Toc56051899" w:history="1">
         <w:r>
           <w:rPr>
             <w:rStyle w:val="Hipervnculo"/>
@@ -6893,7 +6890,7 @@
             <w:noProof/>
             <w:webHidden/>
           </w:rPr>
-          <w:instrText xml:space="preserve"> PAGEREF _Toc55901279 \h </w:instrText>
+          <w:instrText xml:space="preserve"> PAGEREF _Toc56051899 \h </w:instrText>
         </w:r>
         <w:r>
           <w:rPr>
@@ -6936,7 +6933,7 @@
           <w:lang w:eastAsia="zh-CN"/>
         </w:rPr>
       </w:pPr>
-      <w:hyperlink w:anchor="_Toc55901280" w:history="1">
+      <w:hyperlink w:anchor="_Toc56051900" w:history="1">
         <w:r>
           <w:rPr>
             <w:rStyle w:val="Hipervnculo"/>
@@ -6963,7 +6960,7 @@
             <w:noProof/>
             <w:webHidden/>
           </w:rPr>
-          <w:instrText xml:space="preserve"> PAGEREF _Toc55901280 \h </w:instrText>
+          <w:instrText xml:space="preserve"> PAGEREF _Toc56051900 \h </w:instrText>
         </w:r>
         <w:r>
           <w:rPr>
@@ -7006,7 +7003,7 @@
           <w:lang w:eastAsia="zh-CN"/>
         </w:rPr>
       </w:pPr>
-      <w:hyperlink w:anchor="_Toc55901281" w:history="1">
+      <w:hyperlink w:anchor="_Toc56051901" w:history="1">
         <w:r>
           <w:rPr>
             <w:rStyle w:val="Hipervnculo"/>
@@ -7033,7 +7030,7 @@
             <w:noProof/>
             <w:webHidden/>
           </w:rPr>
-          <w:instrText xml:space="preserve"> PAGEREF _Toc55901281 \h </w:instrText>
+          <w:instrText xml:space="preserve"> PAGEREF _Toc56051901 \h </w:instrText>
         </w:r>
         <w:r>
           <w:rPr>
@@ -7076,7 +7073,7 @@
           <w:lang w:eastAsia="zh-CN"/>
         </w:rPr>
       </w:pPr>
-      <w:hyperlink w:anchor="_Toc55901282" w:history="1">
+      <w:hyperlink w:anchor="_Toc56051902" w:history="1">
         <w:r>
           <w:rPr>
             <w:rStyle w:val="Hipervnculo"/>
@@ -7103,7 +7100,7 @@
             <w:noProof/>
             <w:webHidden/>
           </w:rPr>
-          <w:instrText xml:space="preserve"> PAGEREF _Toc55901282 \h </w:instrText>
+          <w:instrText xml:space="preserve"> PAGEREF _Toc56051902 \h </w:instrText>
         </w:r>
         <w:r>
           <w:rPr>
@@ -7376,7 +7373,7 @@
           <w:bCs/>
         </w:rPr>
       </w:pPr>
-      <w:bookmarkStart w:id="2" w:name="_Toc55901224"/>
+      <w:bookmarkStart w:id="2" w:name="_Toc56051844"/>
       <w:r>
         <w:rPr>
           <w:rFonts w:ascii="Times New Roman" w:hAnsi="Times New Roman" w:cs="Times New Roman"/>
@@ -7415,7 +7412,7 @@
           <w:bCs/>
         </w:rPr>
       </w:pPr>
-      <w:bookmarkStart w:id="3" w:name="_Toc55901225"/>
+      <w:bookmarkStart w:id="3" w:name="_Toc56051845"/>
       <w:r>
         <w:rPr>
           <w:rFonts w:ascii="Times New Roman" w:hAnsi="Times New Roman" w:cs="Times New Roman"/>
@@ -7554,7 +7551,7 @@
           <w:szCs w:val="28"/>
         </w:rPr>
       </w:pPr>
-      <w:bookmarkStart w:id="5" w:name="_Toc55901226"/>
+      <w:bookmarkStart w:id="5" w:name="_Toc56051846"/>
       <w:r>
         <w:rPr>
           <w:rFonts w:ascii="Times New Roman" w:hAnsi="Times New Roman" w:cs="Times New Roman"/>
@@ -7602,7 +7599,7 @@
           <w:szCs w:val="28"/>
         </w:rPr>
       </w:pPr>
-      <w:bookmarkStart w:id="6" w:name="_Toc55901227"/>
+      <w:bookmarkStart w:id="6" w:name="_Toc56051847"/>
       <w:r>
         <w:rPr>
           <w:rFonts w:ascii="Times New Roman" w:hAnsi="Times New Roman" w:cs="Times New Roman"/>
@@ -7650,7 +7647,7 @@
           <w:szCs w:val="28"/>
         </w:rPr>
       </w:pPr>
-      <w:bookmarkStart w:id="7" w:name="_Toc55901228"/>
+      <w:bookmarkStart w:id="7" w:name="_Toc56051848"/>
       <w:proofErr w:type="spellStart"/>
       <w:r>
         <w:rPr>
@@ -7730,7 +7727,7 @@
           <w:szCs w:val="28"/>
         </w:rPr>
       </w:pPr>
-      <w:bookmarkStart w:id="8" w:name="_Toc55901229"/>
+      <w:bookmarkStart w:id="8" w:name="_Toc56051849"/>
       <w:proofErr w:type="spellStart"/>
       <w:r>
         <w:rPr>
@@ -7806,7 +7803,7 @@
           <w:szCs w:val="28"/>
         </w:rPr>
       </w:pPr>
-      <w:bookmarkStart w:id="9" w:name="_Toc55901230"/>
+      <w:bookmarkStart w:id="9" w:name="_Toc56051850"/>
       <w:r>
         <w:rPr>
           <w:rFonts w:ascii="Times New Roman" w:hAnsi="Times New Roman" w:cs="Times New Roman"/>
@@ -7870,7 +7867,7 @@
           <w:szCs w:val="28"/>
         </w:rPr>
       </w:pPr>
-      <w:bookmarkStart w:id="10" w:name="_Toc55901231"/>
+      <w:bookmarkStart w:id="10" w:name="_Toc56051851"/>
       <w:r>
         <w:rPr>
           <w:rFonts w:ascii="Times New Roman" w:hAnsi="Times New Roman" w:cs="Times New Roman"/>
@@ -8038,7 +8035,7 @@
           <w:bCs/>
         </w:rPr>
       </w:pPr>
-      <w:bookmarkStart w:id="11" w:name="_Toc55901232"/>
+      <w:bookmarkStart w:id="11" w:name="_Toc56051852"/>
       <w:r>
         <w:rPr>
           <w:rFonts w:ascii="Times New Roman" w:hAnsi="Times New Roman" w:cs="Times New Roman"/>
@@ -8076,7 +8073,7 @@
           <w:szCs w:val="28"/>
         </w:rPr>
       </w:pPr>
-      <w:bookmarkStart w:id="12" w:name="_Toc55901233"/>
+      <w:bookmarkStart w:id="12" w:name="_Toc56051853"/>
       <w:r>
         <w:rPr>
           <w:rFonts w:ascii="Times New Roman" w:hAnsi="Times New Roman" w:cs="Times New Roman"/>
@@ -8219,7 +8216,7 @@
           <w:rFonts w:ascii="Times New Roman" w:hAnsi="Times New Roman" w:cs="Times New Roman"/>
         </w:rPr>
       </w:pPr>
-      <w:bookmarkStart w:id="13" w:name="_Toc55901234"/>
+      <w:bookmarkStart w:id="13" w:name="_Toc56051854"/>
       <w:r>
         <w:rPr>
           <w:rFonts w:ascii="Times New Roman" w:hAnsi="Times New Roman" w:cs="Times New Roman"/>
@@ -8328,7 +8325,7 @@
           <w:rFonts w:ascii="Times New Roman" w:hAnsi="Times New Roman" w:cs="Times New Roman"/>
         </w:rPr>
       </w:pPr>
-      <w:bookmarkStart w:id="14" w:name="_Toc55901235"/>
+      <w:bookmarkStart w:id="14" w:name="_Toc56051855"/>
       <w:r>
         <w:rPr>
           <w:rFonts w:ascii="Times New Roman" w:hAnsi="Times New Roman" w:cs="Times New Roman"/>
@@ -8440,7 +8437,7 @@
           <w:rFonts w:ascii="Times New Roman" w:hAnsi="Times New Roman" w:cs="Times New Roman"/>
         </w:rPr>
       </w:pPr>
-      <w:bookmarkStart w:id="15" w:name="_Toc55901236"/>
+      <w:bookmarkStart w:id="15" w:name="_Toc56051856"/>
       <w:r>
         <w:rPr>
           <w:rFonts w:ascii="Times New Roman" w:hAnsi="Times New Roman" w:cs="Times New Roman"/>
@@ -8565,7 +8562,7 @@
           <w:rFonts w:ascii="Times New Roman" w:hAnsi="Times New Roman" w:cs="Times New Roman"/>
         </w:rPr>
       </w:pPr>
-      <w:bookmarkStart w:id="16" w:name="_Toc55901237"/>
+      <w:bookmarkStart w:id="16" w:name="_Toc56051857"/>
       <w:r>
         <w:rPr>
           <w:rFonts w:ascii="Times New Roman" w:hAnsi="Times New Roman" w:cs="Times New Roman"/>
@@ -8677,7 +8674,7 @@
           <w:szCs w:val="28"/>
         </w:rPr>
       </w:pPr>
-      <w:bookmarkStart w:id="17" w:name="_Toc55901238"/>
+      <w:bookmarkStart w:id="17" w:name="_Toc56051858"/>
       <w:r>
         <w:rPr>
           <w:rFonts w:ascii="Times New Roman" w:hAnsi="Times New Roman" w:cs="Times New Roman"/>
@@ -8937,7 +8934,7 @@
           <w:szCs w:val="28"/>
         </w:rPr>
       </w:pPr>
-      <w:bookmarkStart w:id="18" w:name="_Toc55901239"/>
+      <w:bookmarkStart w:id="18" w:name="_Toc56051859"/>
       <w:r>
         <w:rPr>
           <w:rFonts w:ascii="Times New Roman" w:hAnsi="Times New Roman" w:cs="Times New Roman"/>
@@ -9056,7 +9053,7 @@
           <w:rFonts w:ascii="Times New Roman" w:hAnsi="Times New Roman" w:cs="Times New Roman"/>
         </w:rPr>
       </w:pPr>
-      <w:bookmarkStart w:id="19" w:name="_Toc55901240"/>
+      <w:bookmarkStart w:id="19" w:name="_Toc56051860"/>
       <w:r>
         <w:rPr>
           <w:rFonts w:ascii="Times New Roman" w:hAnsi="Times New Roman" w:cs="Times New Roman"/>
@@ -9118,7 +9115,7 @@
           <w:rFonts w:ascii="Times New Roman" w:hAnsi="Times New Roman" w:cs="Times New Roman"/>
         </w:rPr>
       </w:pPr>
-      <w:bookmarkStart w:id="20" w:name="_Toc55901241"/>
+      <w:bookmarkStart w:id="20" w:name="_Toc56051861"/>
       <w:r>
         <w:rPr>
           <w:rFonts w:ascii="Times New Roman" w:hAnsi="Times New Roman" w:cs="Times New Roman"/>
@@ -9181,7 +9178,7 @@
           <w:u w:val="single"/>
         </w:rPr>
       </w:pPr>
-      <w:bookmarkStart w:id="21" w:name="_Toc55901242"/>
+      <w:bookmarkStart w:id="21" w:name="_Toc56051862"/>
       <w:r>
         <w:rPr>
           <w:rFonts w:ascii="Times New Roman" w:hAnsi="Times New Roman" w:cs="Times New Roman"/>
@@ -9369,7 +9366,7 @@
           <w:u w:val="single"/>
         </w:rPr>
       </w:pPr>
-      <w:bookmarkStart w:id="22" w:name="_Toc55901243"/>
+      <w:bookmarkStart w:id="22" w:name="_Toc56051863"/>
       <w:r>
         <w:rPr>
           <w:rFonts w:ascii="Times New Roman" w:hAnsi="Times New Roman" w:cs="Times New Roman"/>
@@ -9474,7 +9471,7 @@
           <w:rFonts w:ascii="Times New Roman" w:hAnsi="Times New Roman" w:cs="Times New Roman"/>
         </w:rPr>
       </w:pPr>
-      <w:bookmarkStart w:id="23" w:name="_Toc55901244"/>
+      <w:bookmarkStart w:id="23" w:name="_Toc56051864"/>
       <w:r>
         <w:rPr>
           <w:rFonts w:ascii="Times New Roman" w:hAnsi="Times New Roman" w:cs="Times New Roman"/>
@@ -9515,7 +9512,7 @@
           <w:rFonts w:ascii="Times New Roman" w:hAnsi="Times New Roman" w:cs="Times New Roman"/>
         </w:rPr>
       </w:pPr>
-      <w:bookmarkStart w:id="24" w:name="_Toc55901245"/>
+      <w:bookmarkStart w:id="24" w:name="_Toc56051865"/>
       <w:r>
         <w:rPr>
           <w:rFonts w:ascii="Times New Roman" w:hAnsi="Times New Roman" w:cs="Times New Roman"/>
@@ -9562,7 +9559,7 @@
           <w:rFonts w:ascii="Times New Roman" w:hAnsi="Times New Roman" w:cs="Times New Roman"/>
         </w:rPr>
       </w:pPr>
-      <w:bookmarkStart w:id="25" w:name="_Toc55901246"/>
+      <w:bookmarkStart w:id="25" w:name="_Toc56051866"/>
       <w:r>
         <w:rPr>
           <w:rFonts w:ascii="Times New Roman" w:hAnsi="Times New Roman" w:cs="Times New Roman"/>
@@ -9609,7 +9606,7 @@
           <w:rFonts w:ascii="Times New Roman" w:hAnsi="Times New Roman" w:cs="Times New Roman"/>
         </w:rPr>
       </w:pPr>
-      <w:bookmarkStart w:id="26" w:name="_Toc55901247"/>
+      <w:bookmarkStart w:id="26" w:name="_Toc56051867"/>
       <w:proofErr w:type="spellStart"/>
       <w:r>
         <w:rPr>
@@ -9644,21 +9641,7 @@
         <w:rPr>
           <w:rFonts w:ascii="Times New Roman" w:hAnsi="Times New Roman" w:cs="Times New Roman"/>
         </w:rPr>
-        <w:t xml:space="preserve"> proceso está muerto, se ha </w:t>
-      </w:r>
-      <w:proofErr w:type="gramStart"/>
-      <w:r>
-        <w:rPr>
-          <w:rFonts w:ascii="Times New Roman" w:hAnsi="Times New Roman" w:cs="Times New Roman"/>
-        </w:rPr>
-        <w:t>detenido</w:t>
-      </w:r>
-      <w:proofErr w:type="gramEnd"/>
-      <w:r>
-        <w:rPr>
-          <w:rFonts w:ascii="Times New Roman" w:hAnsi="Times New Roman" w:cs="Times New Roman"/>
-        </w:rPr>
-        <w:t xml:space="preserve"> pero todavía tiene una entrada en la tabla de procesos.</w:t>
+        <w:t xml:space="preserve"> proceso está muerto, se ha detenido pero todavía tiene una entrada en la tabla de procesos.</w:t>
       </w:r>
     </w:p>
     <w:p>
@@ -9682,7 +9665,7 @@
           <w:u w:val="single"/>
         </w:rPr>
       </w:pPr>
-      <w:bookmarkStart w:id="27" w:name="_Toc55901248"/>
+      <w:bookmarkStart w:id="27" w:name="_Toc56051868"/>
       <w:r>
         <w:rPr>
           <w:rFonts w:ascii="Times New Roman" w:hAnsi="Times New Roman" w:cs="Times New Roman"/>
@@ -9851,7 +9834,7 @@
           <w:u w:val="single"/>
         </w:rPr>
       </w:pPr>
-      <w:bookmarkStart w:id="28" w:name="_Toc55901249"/>
+      <w:bookmarkStart w:id="28" w:name="_Toc56051869"/>
       <w:r>
         <w:rPr>
           <w:rFonts w:ascii="Times New Roman" w:hAnsi="Times New Roman" w:cs="Times New Roman"/>
@@ -10139,21 +10122,7 @@
         <w:rPr>
           <w:rFonts w:ascii="Times New Roman" w:hAnsi="Times New Roman" w:cs="Times New Roman"/>
         </w:rPr>
-        <w:t xml:space="preserve">A </w:t>
-      </w:r>
-      <w:proofErr w:type="gramStart"/>
-      <w:r>
-        <w:rPr>
-          <w:rFonts w:ascii="Times New Roman" w:hAnsi="Times New Roman" w:cs="Times New Roman"/>
-        </w:rPr>
-        <w:t>continuación</w:t>
-      </w:r>
-      <w:proofErr w:type="gramEnd"/>
-      <w:r>
-        <w:rPr>
-          <w:rFonts w:ascii="Times New Roman" w:hAnsi="Times New Roman" w:cs="Times New Roman"/>
-        </w:rPr>
-        <w:t xml:space="preserve"> presentamos un ejemplo básico, en donde se muestran los puntos anteriores.</w:t>
+        <w:t>A continuación presentamos un ejemplo básico, en donde se muestran los puntos anteriores.</w:t>
       </w:r>
       <w:r>
         <w:rPr>
@@ -10244,31 +10213,18 @@
           <w:rFonts w:ascii="Times New Roman" w:hAnsi="Times New Roman" w:cs="Times New Roman"/>
         </w:rPr>
       </w:pPr>
-      <w:bookmarkStart w:id="29" w:name="_Toc55901272"/>
+      <w:bookmarkStart w:id="29" w:name="_Toc56051892"/>
       <w:r>
         <w:t xml:space="preserve">Ilustración </w:t>
       </w:r>
-      <w:r>
-        <w:fldChar w:fldCharType="begin"/>
-      </w:r>
-      <w:r>
-        <w:instrText xml:space="preserve"> SEQ Ilustración \* ARABIC </w:instrText>
-      </w:r>
-      <w:r>
-        <w:fldChar w:fldCharType="separate"/>
-      </w:r>
-      <w:r>
-        <w:rPr>
-          <w:noProof/>
-        </w:rPr>
-        <w:t>1</w:t>
-      </w:r>
-      <w:r>
-        <w:rPr>
-          <w:noProof/>
-        </w:rPr>
-        <w:fldChar w:fldCharType="end"/>
-      </w:r>
+      <w:fldSimple w:instr=" SEQ Ilustración \* ARABIC ">
+        <w:r>
+          <w:rPr>
+            <w:noProof/>
+          </w:rPr>
+          <w:t>1</w:t>
+        </w:r>
+      </w:fldSimple>
       <w:r>
         <w:t xml:space="preserve"> Código de ejemplo para </w:t>
       </w:r>
@@ -10445,31 +10401,18 @@
                                 <w:noProof/>
                               </w:rPr>
                             </w:pPr>
-                            <w:bookmarkStart w:id="30" w:name="_Toc55901273"/>
+                            <w:bookmarkStart w:id="30" w:name="_Toc56051893"/>
                             <w:r>
                               <w:t xml:space="preserve">Ilustración </w:t>
                             </w:r>
-                            <w:r>
-                              <w:fldChar w:fldCharType="begin"/>
-                            </w:r>
-                            <w:r>
-                              <w:instrText xml:space="preserve"> SEQ Ilustración \* ARABIC </w:instrText>
-                            </w:r>
-                            <w:r>
-                              <w:fldChar w:fldCharType="separate"/>
-                            </w:r>
-                            <w:r>
-                              <w:rPr>
-                                <w:noProof/>
-                              </w:rPr>
-                              <w:t>2</w:t>
-                            </w:r>
-                            <w:r>
-                              <w:rPr>
-                                <w:noProof/>
-                              </w:rPr>
-                              <w:fldChar w:fldCharType="end"/>
-                            </w:r>
+                            <w:fldSimple w:instr=" SEQ Ilustración \* ARABIC ">
+                              <w:r>
+                                <w:rPr>
+                                  <w:noProof/>
+                                </w:rPr>
+                                <w:t>2</w:t>
+                              </w:r>
+                            </w:fldSimple>
                             <w:r>
                               <w:t xml:space="preserve"> diagrama ejemplo para explicar el código superior.</w:t>
                             </w:r>
@@ -10503,31 +10446,18 @@
                           <w:noProof/>
                         </w:rPr>
                       </w:pPr>
-                      <w:bookmarkStart w:id="31" w:name="_Toc55901273"/>
+                      <w:bookmarkStart w:id="31" w:name="_Toc56051893"/>
                       <w:r>
                         <w:t xml:space="preserve">Ilustración </w:t>
                       </w:r>
-                      <w:r>
-                        <w:fldChar w:fldCharType="begin"/>
-                      </w:r>
-                      <w:r>
-                        <w:instrText xml:space="preserve"> SEQ Ilustración \* ARABIC </w:instrText>
-                      </w:r>
-                      <w:r>
-                        <w:fldChar w:fldCharType="separate"/>
-                      </w:r>
-                      <w:r>
-                        <w:rPr>
-                          <w:noProof/>
-                        </w:rPr>
-                        <w:t>2</w:t>
-                      </w:r>
-                      <w:r>
-                        <w:rPr>
-                          <w:noProof/>
-                        </w:rPr>
-                        <w:fldChar w:fldCharType="end"/>
-                      </w:r>
+                      <w:fldSimple w:instr=" SEQ Ilustración \* ARABIC ">
+                        <w:r>
+                          <w:rPr>
+                            <w:noProof/>
+                          </w:rPr>
+                          <w:t>2</w:t>
+                        </w:r>
+                      </w:fldSimple>
                       <w:r>
                         <w:t xml:space="preserve"> diagrama ejemplo para explicar el código superior.</w:t>
                       </w:r>
@@ -10911,31 +10841,18 @@
           <w:rFonts w:ascii="Times New Roman" w:hAnsi="Times New Roman" w:cs="Times New Roman"/>
         </w:rPr>
       </w:pPr>
-      <w:bookmarkStart w:id="32" w:name="_Toc55901274"/>
+      <w:bookmarkStart w:id="32" w:name="_Toc56051894"/>
       <w:r>
         <w:t xml:space="preserve">Ilustración </w:t>
       </w:r>
-      <w:r>
-        <w:fldChar w:fldCharType="begin"/>
-      </w:r>
-      <w:r>
-        <w:instrText xml:space="preserve"> SEQ Ilustración \* ARABIC </w:instrText>
-      </w:r>
-      <w:r>
-        <w:fldChar w:fldCharType="separate"/>
-      </w:r>
-      <w:r>
-        <w:rPr>
-          <w:noProof/>
-        </w:rPr>
-        <w:t>3</w:t>
-      </w:r>
-      <w:r>
-        <w:rPr>
-          <w:noProof/>
-        </w:rPr>
-        <w:fldChar w:fldCharType="end"/>
-      </w:r>
+      <w:fldSimple w:instr=" SEQ Ilustración \* ARABIC ">
+        <w:r>
+          <w:rPr>
+            <w:noProof/>
+          </w:rPr>
+          <w:t>3</w:t>
+        </w:r>
+      </w:fldSimple>
       <w:r>
         <w:t xml:space="preserve"> D</w:t>
       </w:r>
@@ -11063,21 +10980,7 @@
         <w:rPr>
           <w:rFonts w:ascii="Times New Roman" w:hAnsi="Times New Roman" w:cs="Times New Roman"/>
         </w:rPr>
-        <w:t xml:space="preserve"> () no se verán </w:t>
-      </w:r>
-      <w:proofErr w:type="gramStart"/>
-      <w:r>
-        <w:rPr>
-          <w:rFonts w:ascii="Times New Roman" w:hAnsi="Times New Roman" w:cs="Times New Roman"/>
-        </w:rPr>
-        <w:t>afectados</w:t>
-      </w:r>
-      <w:proofErr w:type="gramEnd"/>
-      <w:r>
-        <w:rPr>
-          <w:rFonts w:ascii="Times New Roman" w:hAnsi="Times New Roman" w:cs="Times New Roman"/>
-        </w:rPr>
-        <w:t xml:space="preserve"> aunque tengan nombres de variables </w:t>
+        <w:t xml:space="preserve"> () no se verán afectados aunque tengan nombres de variables </w:t>
       </w:r>
       <w:r>
         <w:rPr>
@@ -11406,7 +11309,7 @@
           <w:bCs/>
         </w:rPr>
       </w:pPr>
-      <w:bookmarkStart w:id="33" w:name="_Toc55901250"/>
+      <w:bookmarkStart w:id="33" w:name="_Toc56051870"/>
       <w:r>
         <w:rPr>
           <w:rFonts w:ascii="Times New Roman" w:hAnsi="Times New Roman" w:cs="Times New Roman"/>
@@ -11623,7 +11526,7 @@
           <w:szCs w:val="24"/>
         </w:rPr>
       </w:pPr>
-      <w:bookmarkStart w:id="34" w:name="_Toc55901251"/>
+      <w:bookmarkStart w:id="34" w:name="_Toc56051871"/>
       <w:r>
         <w:rPr>
           <w:rFonts w:ascii="Times New Roman" w:hAnsi="Times New Roman" w:cs="Times New Roman"/>
@@ -11712,7 +11615,7 @@
           <w:rFonts w:ascii="Times New Roman" w:hAnsi="Times New Roman" w:cs="Times New Roman"/>
         </w:rPr>
       </w:pPr>
-      <w:bookmarkStart w:id="35" w:name="_Toc55901252"/>
+      <w:bookmarkStart w:id="35" w:name="_Toc56051872"/>
       <w:r>
         <w:rPr>
           <w:rFonts w:ascii="Times New Roman" w:hAnsi="Times New Roman" w:cs="Times New Roman"/>
@@ -11748,21 +11651,7 @@
         <w:rPr>
           <w:rFonts w:ascii="Times New Roman" w:hAnsi="Times New Roman" w:cs="Times New Roman"/>
         </w:rPr>
-        <w:t xml:space="preserve">A </w:t>
-      </w:r>
-      <w:proofErr w:type="gramStart"/>
-      <w:r>
-        <w:rPr>
-          <w:rFonts w:ascii="Times New Roman" w:hAnsi="Times New Roman" w:cs="Times New Roman"/>
-        </w:rPr>
-        <w:t>continuación</w:t>
-      </w:r>
-      <w:proofErr w:type="gramEnd"/>
-      <w:r>
-        <w:rPr>
-          <w:rFonts w:ascii="Times New Roman" w:hAnsi="Times New Roman" w:cs="Times New Roman"/>
-        </w:rPr>
-        <w:t xml:space="preserve"> podemos apreciar una ilustración con absolutamente todo el código desplegado y en la parte inferior a la imagen usted puede encontrar la explicación del mismo de manera totalmente detallada.</w:t>
+        <w:t>A continuación podemos apreciar una ilustración con absolutamente todo el código desplegado y en la parte inferior a la imagen usted puede encontrar la explicación del mismo de manera totalmente detallada.</w:t>
       </w:r>
     </w:p>
     <w:p>
@@ -11843,31 +11732,18 @@
       <w:r>
         <w:tab/>
       </w:r>
-      <w:bookmarkStart w:id="36" w:name="_Toc55901275"/>
+      <w:bookmarkStart w:id="36" w:name="_Toc56051895"/>
       <w:r>
         <w:t xml:space="preserve">Ilustración </w:t>
       </w:r>
-      <w:r>
-        <w:fldChar w:fldCharType="begin"/>
-      </w:r>
-      <w:r>
-        <w:instrText xml:space="preserve"> SEQ Ilustración \* ARABIC </w:instrText>
-      </w:r>
-      <w:r>
-        <w:fldChar w:fldCharType="separate"/>
-      </w:r>
-      <w:r>
-        <w:rPr>
-          <w:noProof/>
-        </w:rPr>
-        <w:t>4</w:t>
-      </w:r>
-      <w:r>
-        <w:rPr>
-          <w:noProof/>
-        </w:rPr>
-        <w:fldChar w:fldCharType="end"/>
-      </w:r>
+      <w:fldSimple w:instr=" SEQ Ilustración \* ARABIC ">
+        <w:r>
+          <w:rPr>
+            <w:noProof/>
+          </w:rPr>
+          <w:t>4</w:t>
+        </w:r>
+      </w:fldSimple>
       <w:r>
         <w:t xml:space="preserve"> Código de la práctica 31.c</w:t>
       </w:r>
@@ -11880,7 +11756,7 @@
           <w:rFonts w:ascii="Times New Roman" w:hAnsi="Times New Roman" w:cs="Times New Roman"/>
         </w:rPr>
       </w:pPr>
-      <w:bookmarkStart w:id="37" w:name="_Toc55901253"/>
+      <w:bookmarkStart w:id="37" w:name="_Toc56051873"/>
       <w:r>
         <w:rPr>
           <w:rFonts w:ascii="Times New Roman" w:hAnsi="Times New Roman" w:cs="Times New Roman"/>
@@ -11974,7 +11850,7 @@
           <w:rFonts w:ascii="Times New Roman" w:hAnsi="Times New Roman" w:cs="Times New Roman"/>
         </w:rPr>
       </w:pPr>
-      <w:bookmarkStart w:id="38" w:name="_Toc55901254"/>
+      <w:bookmarkStart w:id="38" w:name="_Toc56051874"/>
       <w:r>
         <w:rPr>
           <w:rFonts w:ascii="Times New Roman" w:hAnsi="Times New Roman" w:cs="Times New Roman"/>
@@ -12126,31 +12002,18 @@
           <w:rFonts w:ascii="Times New Roman" w:hAnsi="Times New Roman" w:cs="Times New Roman"/>
         </w:rPr>
       </w:pPr>
-      <w:bookmarkStart w:id="39" w:name="_Toc55901276"/>
+      <w:bookmarkStart w:id="39" w:name="_Toc56051896"/>
       <w:r>
         <w:t xml:space="preserve">Ilustración </w:t>
       </w:r>
-      <w:r>
-        <w:fldChar w:fldCharType="begin"/>
-      </w:r>
-      <w:r>
-        <w:instrText xml:space="preserve"> SEQ Ilustración \* ARABIC </w:instrText>
-      </w:r>
-      <w:r>
-        <w:fldChar w:fldCharType="separate"/>
-      </w:r>
-      <w:r>
-        <w:rPr>
-          <w:noProof/>
-        </w:rPr>
-        <w:t>5</w:t>
-      </w:r>
-      <w:r>
-        <w:rPr>
-          <w:noProof/>
-        </w:rPr>
-        <w:fldChar w:fldCharType="end"/>
-      </w:r>
+      <w:fldSimple w:instr=" SEQ Ilustración \* ARABIC ">
+        <w:r>
+          <w:rPr>
+            <w:noProof/>
+          </w:rPr>
+          <w:t>5</w:t>
+        </w:r>
+      </w:fldSimple>
       <w:r>
         <w:t xml:space="preserve"> Ejecución del Programa31.c</w:t>
       </w:r>
@@ -12649,7 +12512,7 @@
           <w:szCs w:val="24"/>
         </w:rPr>
       </w:pPr>
-      <w:bookmarkStart w:id="40" w:name="_Toc55901255"/>
+      <w:bookmarkStart w:id="40" w:name="_Toc56051875"/>
       <w:r>
         <w:rPr>
           <w:rFonts w:ascii="Times New Roman" w:hAnsi="Times New Roman" w:cs="Times New Roman"/>
@@ -12733,7 +12596,7 @@
           <w:rFonts w:ascii="Times New Roman" w:hAnsi="Times New Roman" w:cs="Times New Roman"/>
         </w:rPr>
       </w:pPr>
-      <w:bookmarkStart w:id="41" w:name="_Toc55901256"/>
+      <w:bookmarkStart w:id="41" w:name="_Toc56051876"/>
       <w:r>
         <w:rPr>
           <w:rFonts w:ascii="Times New Roman" w:hAnsi="Times New Roman" w:cs="Times New Roman"/>
@@ -12805,10 +12668,10 @@
           <w:noProof/>
         </w:rPr>
         <w:drawing>
-          <wp:inline distT="0" distB="0" distL="0" distR="0" wp14:anchorId="08055BA7" wp14:editId="5D1A069A">
-            <wp:extent cx="5432912" cy="5275542"/>
-            <wp:effectExtent l="0" t="0" r="0" b="1905"/>
-            <wp:docPr id="27" name="Imagen 27"/>
+          <wp:inline distT="0" distB="0" distL="0" distR="0" wp14:anchorId="79BF2643" wp14:editId="3E8BA819">
+            <wp:extent cx="5028448" cy="5181600"/>
+            <wp:effectExtent l="0" t="0" r="0" b="0"/>
+            <wp:docPr id="32" name="Imagen 32"/>
             <wp:cNvGraphicFramePr>
               <a:graphicFrameLocks xmlns:a="http://schemas.openxmlformats.org/drawingml/2006/main" noChangeAspect="1"/>
             </wp:cNvGraphicFramePr>
@@ -12816,23 +12679,36 @@
               <a:graphicData uri="http://schemas.openxmlformats.org/drawingml/2006/picture">
                 <pic:pic xmlns:pic="http://schemas.openxmlformats.org/drawingml/2006/picture">
                   <pic:nvPicPr>
-                    <pic:cNvPr id="1" name=""/>
-                    <pic:cNvPicPr/>
+                    <pic:cNvPr id="0" name="Picture 21"/>
+                    <pic:cNvPicPr>
+                      <a:picLocks noChangeAspect="1" noChangeArrowheads="1"/>
+                    </pic:cNvPicPr>
                   </pic:nvPicPr>
                   <pic:blipFill>
-                    <a:blip r:embed="rId17"/>
+                    <a:blip r:embed="rId17" cstate="print">
+                      <a:extLst>
+                        <a:ext uri="{28A0092B-C50C-407E-A947-70E740481C1C}">
+                          <a14:useLocalDpi xmlns:a14="http://schemas.microsoft.com/office/drawing/2010/main" val="0"/>
+                        </a:ext>
+                      </a:extLst>
+                    </a:blip>
+                    <a:srcRect/>
                     <a:stretch>
                       <a:fillRect/>
                     </a:stretch>
                   </pic:blipFill>
-                  <pic:spPr>
+                  <pic:spPr bwMode="auto">
                     <a:xfrm>
                       <a:off x="0" y="0"/>
-                      <a:ext cx="5462498" cy="5304271"/>
+                      <a:ext cx="5035873" cy="5189251"/>
                     </a:xfrm>
                     <a:prstGeom prst="rect">
                       <a:avLst/>
                     </a:prstGeom>
+                    <a:noFill/>
+                    <a:ln>
+                      <a:noFill/>
+                    </a:ln>
                   </pic:spPr>
                 </pic:pic>
               </a:graphicData>
@@ -12849,31 +12725,18 @@
           <w:rFonts w:ascii="Times New Roman" w:hAnsi="Times New Roman" w:cs="Times New Roman"/>
         </w:rPr>
       </w:pPr>
-      <w:bookmarkStart w:id="42" w:name="_Toc55901277"/>
+      <w:bookmarkStart w:id="42" w:name="_Toc56051897"/>
       <w:r>
         <w:t xml:space="preserve">Ilustración </w:t>
       </w:r>
-      <w:r>
-        <w:fldChar w:fldCharType="begin"/>
-      </w:r>
-      <w:r>
-        <w:instrText xml:space="preserve"> SEQ Ilustración \* ARABIC </w:instrText>
-      </w:r>
-      <w:r>
-        <w:fldChar w:fldCharType="separate"/>
-      </w:r>
-      <w:r>
-        <w:rPr>
-          <w:noProof/>
-        </w:rPr>
-        <w:t>6</w:t>
-      </w:r>
-      <w:r>
-        <w:rPr>
-          <w:noProof/>
-        </w:rPr>
-        <w:fldChar w:fldCharType="end"/>
-      </w:r>
+      <w:fldSimple w:instr=" SEQ Ilustración \* ARABIC ">
+        <w:r>
+          <w:rPr>
+            <w:noProof/>
+          </w:rPr>
+          <w:t>6</w:t>
+        </w:r>
+      </w:fldSimple>
       <w:r>
         <w:t xml:space="preserve"> Código del programa 32.c</w:t>
       </w:r>
@@ -12886,7 +12749,7 @@
           <w:rFonts w:ascii="Times New Roman" w:hAnsi="Times New Roman" w:cs="Times New Roman"/>
         </w:rPr>
       </w:pPr>
-      <w:bookmarkStart w:id="43" w:name="_Toc55901257"/>
+      <w:bookmarkStart w:id="43" w:name="_Toc56051877"/>
       <w:r>
         <w:rPr>
           <w:rFonts w:ascii="Times New Roman" w:hAnsi="Times New Roman" w:cs="Times New Roman"/>
@@ -12954,7 +12817,7 @@
           <w:rFonts w:ascii="Times New Roman" w:hAnsi="Times New Roman" w:cs="Times New Roman"/>
         </w:rPr>
       </w:pPr>
-      <w:bookmarkStart w:id="44" w:name="_Toc55901258"/>
+      <w:bookmarkStart w:id="44" w:name="_Toc56051878"/>
       <w:r>
         <w:rPr>
           <w:rFonts w:ascii="Times New Roman" w:hAnsi="Times New Roman" w:cs="Times New Roman"/>
@@ -13095,31 +12958,18 @@
           <w:rFonts w:ascii="Times New Roman" w:hAnsi="Times New Roman" w:cs="Times New Roman"/>
         </w:rPr>
       </w:pPr>
-      <w:bookmarkStart w:id="45" w:name="_Toc55901278"/>
+      <w:bookmarkStart w:id="45" w:name="_Toc56051898"/>
       <w:r>
         <w:t xml:space="preserve">Ilustración </w:t>
       </w:r>
-      <w:r>
-        <w:fldChar w:fldCharType="begin"/>
-      </w:r>
-      <w:r>
-        <w:instrText xml:space="preserve"> SEQ Ilustración \* ARABIC </w:instrText>
-      </w:r>
-      <w:r>
-        <w:fldChar w:fldCharType="separate"/>
-      </w:r>
-      <w:r>
-        <w:rPr>
-          <w:noProof/>
-        </w:rPr>
-        <w:t>7</w:t>
-      </w:r>
-      <w:r>
-        <w:rPr>
-          <w:noProof/>
-        </w:rPr>
-        <w:fldChar w:fldCharType="end"/>
-      </w:r>
+      <w:fldSimple w:instr=" SEQ Ilustración \* ARABIC ">
+        <w:r>
+          <w:rPr>
+            <w:noProof/>
+          </w:rPr>
+          <w:t>7</w:t>
+        </w:r>
+      </w:fldSimple>
       <w:r>
         <w:t xml:space="preserve"> Ejecución Progrma32.c</w:t>
       </w:r>
@@ -13519,7 +13369,7 @@
           <w:szCs w:val="24"/>
         </w:rPr>
       </w:pPr>
-      <w:bookmarkStart w:id="46" w:name="_Toc55901259"/>
+      <w:bookmarkStart w:id="46" w:name="_Toc56051879"/>
       <w:r>
         <w:rPr>
           <w:rFonts w:ascii="Times New Roman" w:hAnsi="Times New Roman" w:cs="Times New Roman"/>
@@ -13582,7 +13432,7 @@
           <w:rFonts w:ascii="Times New Roman" w:hAnsi="Times New Roman" w:cs="Times New Roman"/>
         </w:rPr>
       </w:pPr>
-      <w:bookmarkStart w:id="47" w:name="_Toc55901260"/>
+      <w:bookmarkStart w:id="47" w:name="_Toc56051880"/>
       <w:r>
         <w:rPr>
           <w:rFonts w:ascii="Times New Roman" w:hAnsi="Times New Roman" w:cs="Times New Roman"/>
@@ -13644,10 +13494,10 @@
           <w:noProof/>
         </w:rPr>
         <w:drawing>
-          <wp:inline distT="0" distB="0" distL="0" distR="0" wp14:anchorId="387443F2" wp14:editId="7CA0DA01">
-            <wp:extent cx="5110590" cy="5380075"/>
+          <wp:inline distT="0" distB="0" distL="0" distR="0" wp14:anchorId="4AE8770E" wp14:editId="3CF1C7F0">
+            <wp:extent cx="4913775" cy="5132832"/>
             <wp:effectExtent l="0" t="0" r="0" b="0"/>
-            <wp:docPr id="30" name="Imagen 30"/>
+            <wp:docPr id="33" name="Imagen 33"/>
             <wp:cNvGraphicFramePr>
               <a:graphicFrameLocks xmlns:a="http://schemas.openxmlformats.org/drawingml/2006/main" noChangeAspect="1"/>
             </wp:cNvGraphicFramePr>
@@ -13655,23 +13505,36 @@
               <a:graphicData uri="http://schemas.openxmlformats.org/drawingml/2006/picture">
                 <pic:pic xmlns:pic="http://schemas.openxmlformats.org/drawingml/2006/picture">
                   <pic:nvPicPr>
-                    <pic:cNvPr id="1" name=""/>
-                    <pic:cNvPicPr/>
+                    <pic:cNvPr id="0" name="Picture 22"/>
+                    <pic:cNvPicPr>
+                      <a:picLocks noChangeAspect="1" noChangeArrowheads="1"/>
+                    </pic:cNvPicPr>
                   </pic:nvPicPr>
                   <pic:blipFill>
-                    <a:blip r:embed="rId19"/>
+                    <a:blip r:embed="rId19" cstate="print">
+                      <a:extLst>
+                        <a:ext uri="{28A0092B-C50C-407E-A947-70E740481C1C}">
+                          <a14:useLocalDpi xmlns:a14="http://schemas.microsoft.com/office/drawing/2010/main" val="0"/>
+                        </a:ext>
+                      </a:extLst>
+                    </a:blip>
+                    <a:srcRect/>
                     <a:stretch>
                       <a:fillRect/>
                     </a:stretch>
                   </pic:blipFill>
-                  <pic:spPr>
+                  <pic:spPr bwMode="auto">
                     <a:xfrm>
                       <a:off x="0" y="0"/>
-                      <a:ext cx="5120909" cy="5390938"/>
+                      <a:ext cx="4918154" cy="5137406"/>
                     </a:xfrm>
                     <a:prstGeom prst="rect">
                       <a:avLst/>
                     </a:prstGeom>
+                    <a:noFill/>
+                    <a:ln>
+                      <a:noFill/>
+                    </a:ln>
                   </pic:spPr>
                 </pic:pic>
               </a:graphicData>
@@ -13688,31 +13551,18 @@
           <w:rFonts w:ascii="Times New Roman" w:hAnsi="Times New Roman" w:cs="Times New Roman"/>
         </w:rPr>
       </w:pPr>
-      <w:bookmarkStart w:id="48" w:name="_Toc55901279"/>
+      <w:bookmarkStart w:id="48" w:name="_Toc56051899"/>
       <w:r>
         <w:t xml:space="preserve">Ilustración </w:t>
       </w:r>
-      <w:r>
-        <w:fldChar w:fldCharType="begin"/>
-      </w:r>
-      <w:r>
-        <w:instrText xml:space="preserve"> SEQ Ilustración \* ARABIC </w:instrText>
-      </w:r>
-      <w:r>
-        <w:fldChar w:fldCharType="separate"/>
-      </w:r>
-      <w:r>
-        <w:rPr>
-          <w:noProof/>
-        </w:rPr>
-        <w:t>8</w:t>
-      </w:r>
-      <w:r>
-        <w:rPr>
-          <w:noProof/>
-        </w:rPr>
-        <w:fldChar w:fldCharType="end"/>
-      </w:r>
+      <w:fldSimple w:instr=" SEQ Ilustración \* ARABIC ">
+        <w:r>
+          <w:rPr>
+            <w:noProof/>
+          </w:rPr>
+          <w:t>8</w:t>
+        </w:r>
+      </w:fldSimple>
       <w:r>
         <w:t xml:space="preserve"> Código del programa 33.c</w:t>
       </w:r>
@@ -13736,7 +13586,7 @@
           <w:rFonts w:ascii="Times New Roman" w:hAnsi="Times New Roman" w:cs="Times New Roman"/>
         </w:rPr>
       </w:pPr>
-      <w:bookmarkStart w:id="49" w:name="_Toc55901261"/>
+      <w:bookmarkStart w:id="49" w:name="_Toc56051881"/>
       <w:r>
         <w:rPr>
           <w:rFonts w:ascii="Times New Roman" w:hAnsi="Times New Roman" w:cs="Times New Roman"/>
@@ -13815,7 +13665,7 @@
           <w:rFonts w:ascii="Times New Roman" w:hAnsi="Times New Roman" w:cs="Times New Roman"/>
         </w:rPr>
       </w:pPr>
-      <w:bookmarkStart w:id="50" w:name="_Toc55901262"/>
+      <w:bookmarkStart w:id="50" w:name="_Toc56051882"/>
       <w:r>
         <w:rPr>
           <w:rFonts w:ascii="Times New Roman" w:hAnsi="Times New Roman" w:cs="Times New Roman"/>
@@ -13831,7 +13681,7 @@
           <w:rFonts w:ascii="Times New Roman" w:hAnsi="Times New Roman" w:cs="Times New Roman"/>
         </w:rPr>
       </w:pPr>
-      <w:bookmarkStart w:id="51" w:name="_Toc55901263"/>
+      <w:bookmarkStart w:id="51" w:name="_Toc56051883"/>
       <w:r>
         <w:rPr>
           <w:rFonts w:ascii="Times New Roman" w:hAnsi="Times New Roman" w:cs="Times New Roman"/>
@@ -13936,31 +13786,18 @@
           <w:rFonts w:ascii="Times New Roman" w:hAnsi="Times New Roman" w:cs="Times New Roman"/>
         </w:rPr>
       </w:pPr>
-      <w:bookmarkStart w:id="52" w:name="_Toc55901280"/>
+      <w:bookmarkStart w:id="52" w:name="_Toc56051900"/>
       <w:r>
         <w:t xml:space="preserve">Ilustración </w:t>
       </w:r>
-      <w:r>
-        <w:fldChar w:fldCharType="begin"/>
-      </w:r>
-      <w:r>
-        <w:instrText xml:space="preserve"> SEQ Ilustración \* ARABIC </w:instrText>
-      </w:r>
-      <w:r>
-        <w:fldChar w:fldCharType="separate"/>
-      </w:r>
-      <w:r>
-        <w:rPr>
-          <w:noProof/>
-        </w:rPr>
-        <w:t>9</w:t>
-      </w:r>
-      <w:r>
-        <w:rPr>
-          <w:noProof/>
-        </w:rPr>
-        <w:fldChar w:fldCharType="end"/>
-      </w:r>
+      <w:fldSimple w:instr=" SEQ Ilustración \* ARABIC ">
+        <w:r>
+          <w:rPr>
+            <w:noProof/>
+          </w:rPr>
+          <w:t>9</w:t>
+        </w:r>
+      </w:fldSimple>
       <w:r>
         <w:t xml:space="preserve"> Documentos</w:t>
       </w:r>
@@ -14019,7 +13856,7 @@
           <w:rFonts w:ascii="Times New Roman" w:hAnsi="Times New Roman" w:cs="Times New Roman"/>
         </w:rPr>
       </w:pPr>
-      <w:bookmarkStart w:id="53" w:name="_Toc55901264"/>
+      <w:bookmarkStart w:id="53" w:name="_Toc56051884"/>
       <w:r>
         <w:rPr>
           <w:rFonts w:ascii="Times New Roman" w:hAnsi="Times New Roman" w:cs="Times New Roman"/>
@@ -14047,21 +13884,7 @@
         <w:rPr>
           <w:rFonts w:ascii="Times New Roman" w:hAnsi="Times New Roman" w:cs="Times New Roman"/>
         </w:rPr>
-        <w:t xml:space="preserve">Ahora </w:t>
-      </w:r>
-      <w:proofErr w:type="gramStart"/>
-      <w:r>
-        <w:rPr>
-          <w:rFonts w:ascii="Times New Roman" w:hAnsi="Times New Roman" w:cs="Times New Roman"/>
-        </w:rPr>
-        <w:t>bien</w:t>
-      </w:r>
-      <w:proofErr w:type="gramEnd"/>
-      <w:r>
-        <w:rPr>
-          <w:rFonts w:ascii="Times New Roman" w:hAnsi="Times New Roman" w:cs="Times New Roman"/>
-        </w:rPr>
-        <w:t xml:space="preserve"> procedemos ejecutar el programa dentro de nuestra terminal de Ubuntu, y simplemente ejecutamos el programa; ahora bien es </w:t>
+        <w:t xml:space="preserve">Ahora bien procedemos ejecutar el programa dentro de nuestra terminal de Ubuntu, y simplemente ejecutamos el programa; ahora bien es </w:t>
       </w:r>
       <w:proofErr w:type="spellStart"/>
       <w:r>
@@ -14162,31 +13985,18 @@
           <w:rFonts w:ascii="Times New Roman" w:hAnsi="Times New Roman" w:cs="Times New Roman"/>
         </w:rPr>
       </w:pPr>
-      <w:bookmarkStart w:id="54" w:name="_Toc55901281"/>
+      <w:bookmarkStart w:id="54" w:name="_Toc56051901"/>
       <w:r>
         <w:t xml:space="preserve">Ilustración </w:t>
       </w:r>
-      <w:r>
-        <w:fldChar w:fldCharType="begin"/>
-      </w:r>
-      <w:r>
-        <w:instrText xml:space="preserve"> SEQ Ilustración \* ARABIC </w:instrText>
-      </w:r>
-      <w:r>
-        <w:fldChar w:fldCharType="separate"/>
-      </w:r>
-      <w:r>
-        <w:rPr>
-          <w:noProof/>
-        </w:rPr>
-        <w:t>10</w:t>
-      </w:r>
-      <w:r>
-        <w:rPr>
-          <w:noProof/>
-        </w:rPr>
-        <w:fldChar w:fldCharType="end"/>
-      </w:r>
+      <w:fldSimple w:instr=" SEQ Ilustración \* ARABIC ">
+        <w:r>
+          <w:rPr>
+            <w:noProof/>
+          </w:rPr>
+          <w:t>10</w:t>
+        </w:r>
+      </w:fldSimple>
       <w:r>
         <w:t xml:space="preserve"> Ejecución Programa33.c</w:t>
       </w:r>
@@ -14199,7 +14009,7 @@
           <w:rFonts w:ascii="Times New Roman" w:hAnsi="Times New Roman" w:cs="Times New Roman"/>
         </w:rPr>
       </w:pPr>
-      <w:bookmarkStart w:id="55" w:name="_Toc55901265"/>
+      <w:bookmarkStart w:id="55" w:name="_Toc56051885"/>
       <w:r>
         <w:rPr>
           <w:rFonts w:ascii="Times New Roman" w:hAnsi="Times New Roman" w:cs="Times New Roman"/>
@@ -14318,31 +14128,18 @@
         <w:pStyle w:val="Descripcin"/>
         <w:jc w:val="center"/>
       </w:pPr>
-      <w:bookmarkStart w:id="56" w:name="_Toc55901282"/>
+      <w:bookmarkStart w:id="56" w:name="_Toc56051902"/>
       <w:r>
         <w:t xml:space="preserve">Ilustración </w:t>
       </w:r>
-      <w:r>
-        <w:fldChar w:fldCharType="begin"/>
-      </w:r>
-      <w:r>
-        <w:instrText xml:space="preserve"> SEQ Ilustración \* ARABIC </w:instrText>
-      </w:r>
-      <w:r>
-        <w:fldChar w:fldCharType="separate"/>
-      </w:r>
-      <w:r>
-        <w:rPr>
-          <w:noProof/>
-        </w:rPr>
-        <w:t>11</w:t>
-      </w:r>
-      <w:r>
-        <w:rPr>
-          <w:noProof/>
-        </w:rPr>
-        <w:fldChar w:fldCharType="end"/>
-      </w:r>
+      <w:fldSimple w:instr=" SEQ Ilustración \* ARABIC ">
+        <w:r>
+          <w:rPr>
+            <w:noProof/>
+          </w:rPr>
+          <w:t>11</w:t>
+        </w:r>
+      </w:fldSimple>
       <w:r>
         <w:t xml:space="preserve"> Documentos después de la ejecución del Programa33.c</w:t>
       </w:r>
@@ -14387,7 +14184,7 @@
           <w:bCs/>
         </w:rPr>
       </w:pPr>
-      <w:bookmarkStart w:id="57" w:name="_Toc55901266"/>
+      <w:bookmarkStart w:id="57" w:name="_Toc56051886"/>
       <w:r>
         <w:rPr>
           <w:rFonts w:ascii="Times New Roman" w:hAnsi="Times New Roman" w:cs="Times New Roman"/>
@@ -14415,7 +14212,7 @@
           <w:bCs/>
         </w:rPr>
       </w:pPr>
-      <w:bookmarkStart w:id="58" w:name="_Toc55901267"/>
+      <w:bookmarkStart w:id="58" w:name="_Toc56051887"/>
       <w:r>
         <w:rPr>
           <w:rFonts w:ascii="Times New Roman" w:hAnsi="Times New Roman" w:cs="Times New Roman"/>
@@ -14556,7 +14353,7 @@
           <w:bCs/>
         </w:rPr>
       </w:pPr>
-      <w:bookmarkStart w:id="59" w:name="_Toc55901268"/>
+      <w:bookmarkStart w:id="59" w:name="_Toc56051888"/>
       <w:r>
         <w:rPr>
           <w:rFonts w:ascii="Times New Roman" w:hAnsi="Times New Roman" w:cs="Times New Roman"/>
@@ -14859,7 +14656,7 @@
           <w:bCs/>
         </w:rPr>
       </w:pPr>
-      <w:bookmarkStart w:id="60" w:name="_Toc55901269"/>
+      <w:bookmarkStart w:id="60" w:name="_Toc56051889"/>
       <w:r>
         <w:rPr>
           <w:rFonts w:ascii="Times New Roman" w:hAnsi="Times New Roman" w:cs="Times New Roman"/>
@@ -15053,7 +14850,7 @@
           <w:lang w:val="es-ES"/>
         </w:rPr>
       </w:pPr>
-      <w:bookmarkStart w:id="61" w:name="_Toc55901270"/>
+      <w:bookmarkStart w:id="61" w:name="_Toc56051890"/>
       <w:r>
         <w:rPr>
           <w:rFonts w:ascii="Times New Roman" w:hAnsi="Times New Roman" w:cs="Times New Roman"/>
@@ -15334,7 +15131,7 @@
         </w:rPr>
       </w:pPr>
     </w:p>
-    <w:bookmarkStart w:id="62" w:name="_Toc55901271" w:displacedByCustomXml="next"/>
+    <w:bookmarkStart w:id="62" w:name="_Toc56051891" w:displacedByCustomXml="next"/>
     <w:sdt>
       <w:sdtPr>
         <w:rPr>

</xml_diff>

<commit_message>
novedades en el add
</commit_message>
<xml_diff>
--- a/PRACTICAS/Práctica 3_unidad2/Chavarría_Vázquez_Práctica 3.docx
+++ b/PRACTICAS/Práctica 3_unidad2/Chavarría_Vázquez_Práctica 3.docx
@@ -385,9 +385,9 @@
       <w:bookmarkStart w:id="0" w:name="_Hlk53212406"/>
       <w:bookmarkEnd w:id="0"/>
     </w:p>
-    <w:bookmarkStart w:id="1" w:name="_Hlk52421379"/>
-    <w:bookmarkEnd w:id="1"/>
-    <w:p>
+    <w:p>
+      <w:bookmarkStart w:id="1" w:name="_Hlk52421379"/>
+      <w:bookmarkEnd w:id="1"/>
       <w:r>
         <w:rPr>
           <w:noProof/>
@@ -2666,7 +2666,7 @@
             </w:rPr>
             <w:fldChar w:fldCharType="separate"/>
           </w:r>
-          <w:hyperlink w:anchor="_Toc56123343" w:history="1">
+          <w:hyperlink w:anchor="_Toc56233746" w:history="1">
             <w:r>
               <w:rPr>
                 <w:rStyle w:val="Hipervnculo"/>
@@ -2696,7 +2696,7 @@
                 <w:noProof/>
                 <w:webHidden/>
               </w:rPr>
-              <w:instrText xml:space="preserve"> PAGEREF _Toc56123343 \h </w:instrText>
+              <w:instrText xml:space="preserve"> PAGEREF _Toc56233746 \h </w:instrText>
             </w:r>
             <w:r>
               <w:rPr>
@@ -2739,7 +2739,7 @@
               <w:lang w:eastAsia="zh-CN"/>
             </w:rPr>
           </w:pPr>
-          <w:hyperlink w:anchor="_Toc56123344" w:history="1">
+          <w:hyperlink w:anchor="_Toc56233747" w:history="1">
             <w:r>
               <w:rPr>
                 <w:rStyle w:val="Hipervnculo"/>
@@ -2769,7 +2769,7 @@
                 <w:noProof/>
                 <w:webHidden/>
               </w:rPr>
-              <w:instrText xml:space="preserve"> PAGEREF _Toc56123344 \h </w:instrText>
+              <w:instrText xml:space="preserve"> PAGEREF _Toc56233747 \h </w:instrText>
             </w:r>
             <w:r>
               <w:rPr>
@@ -2812,7 +2812,7 @@
               <w:lang w:eastAsia="zh-CN"/>
             </w:rPr>
           </w:pPr>
-          <w:hyperlink w:anchor="_Toc56123345" w:history="1">
+          <w:hyperlink w:anchor="_Toc56233748" w:history="1">
             <w:r>
               <w:rPr>
                 <w:rStyle w:val="Hipervnculo"/>
@@ -2842,7 +2842,7 @@
                 <w:noProof/>
                 <w:webHidden/>
               </w:rPr>
-              <w:instrText xml:space="preserve"> PAGEREF _Toc56123345 \h </w:instrText>
+              <w:instrText xml:space="preserve"> PAGEREF _Toc56233748 \h </w:instrText>
             </w:r>
             <w:r>
               <w:rPr>
@@ -2885,7 +2885,7 @@
               <w:lang w:eastAsia="zh-CN"/>
             </w:rPr>
           </w:pPr>
-          <w:hyperlink w:anchor="_Toc56123346" w:history="1">
+          <w:hyperlink w:anchor="_Toc56233749" w:history="1">
             <w:r>
               <w:rPr>
                 <w:rStyle w:val="Hipervnculo"/>
@@ -2915,7 +2915,7 @@
                 <w:noProof/>
                 <w:webHidden/>
               </w:rPr>
-              <w:instrText xml:space="preserve"> PAGEREF _Toc56123346 \h </w:instrText>
+              <w:instrText xml:space="preserve"> PAGEREF _Toc56233749 \h </w:instrText>
             </w:r>
             <w:r>
               <w:rPr>
@@ -2958,7 +2958,7 @@
               <w:lang w:eastAsia="zh-CN"/>
             </w:rPr>
           </w:pPr>
-          <w:hyperlink w:anchor="_Toc56123347" w:history="1">
+          <w:hyperlink w:anchor="_Toc56233750" w:history="1">
             <w:r>
               <w:rPr>
                 <w:rStyle w:val="Hipervnculo"/>
@@ -2988,7 +2988,7 @@
                 <w:noProof/>
                 <w:webHidden/>
               </w:rPr>
-              <w:instrText xml:space="preserve"> PAGEREF _Toc56123347 \h </w:instrText>
+              <w:instrText xml:space="preserve"> PAGEREF _Toc56233750 \h </w:instrText>
             </w:r>
             <w:r>
               <w:rPr>
@@ -3031,7 +3031,7 @@
               <w:lang w:eastAsia="zh-CN"/>
             </w:rPr>
           </w:pPr>
-          <w:hyperlink w:anchor="_Toc56123348" w:history="1">
+          <w:hyperlink w:anchor="_Toc56233751" w:history="1">
             <w:r>
               <w:rPr>
                 <w:rStyle w:val="Hipervnculo"/>
@@ -3061,7 +3061,7 @@
                 <w:noProof/>
                 <w:webHidden/>
               </w:rPr>
-              <w:instrText xml:space="preserve"> PAGEREF _Toc56123348 \h </w:instrText>
+              <w:instrText xml:space="preserve"> PAGEREF _Toc56233751 \h </w:instrText>
             </w:r>
             <w:r>
               <w:rPr>
@@ -3104,7 +3104,7 @@
               <w:lang w:eastAsia="zh-CN"/>
             </w:rPr>
           </w:pPr>
-          <w:hyperlink w:anchor="_Toc56123349" w:history="1">
+          <w:hyperlink w:anchor="_Toc56233752" w:history="1">
             <w:r>
               <w:rPr>
                 <w:rStyle w:val="Hipervnculo"/>
@@ -3134,7 +3134,7 @@
                 <w:noProof/>
                 <w:webHidden/>
               </w:rPr>
-              <w:instrText xml:space="preserve"> PAGEREF _Toc56123349 \h </w:instrText>
+              <w:instrText xml:space="preserve"> PAGEREF _Toc56233752 \h </w:instrText>
             </w:r>
             <w:r>
               <w:rPr>
@@ -3177,7 +3177,7 @@
               <w:lang w:eastAsia="zh-CN"/>
             </w:rPr>
           </w:pPr>
-          <w:hyperlink w:anchor="_Toc56123350" w:history="1">
+          <w:hyperlink w:anchor="_Toc56233753" w:history="1">
             <w:r>
               <w:rPr>
                 <w:rStyle w:val="Hipervnculo"/>
@@ -3207,7 +3207,7 @@
                 <w:noProof/>
                 <w:webHidden/>
               </w:rPr>
-              <w:instrText xml:space="preserve"> PAGEREF _Toc56123350 \h </w:instrText>
+              <w:instrText xml:space="preserve"> PAGEREF _Toc56233753 \h </w:instrText>
             </w:r>
             <w:r>
               <w:rPr>
@@ -3250,7 +3250,7 @@
               <w:lang w:eastAsia="zh-CN"/>
             </w:rPr>
           </w:pPr>
-          <w:hyperlink w:anchor="_Toc56123351" w:history="1">
+          <w:hyperlink w:anchor="_Toc56233754" w:history="1">
             <w:r>
               <w:rPr>
                 <w:rStyle w:val="Hipervnculo"/>
@@ -3280,7 +3280,7 @@
                 <w:noProof/>
                 <w:webHidden/>
               </w:rPr>
-              <w:instrText xml:space="preserve"> PAGEREF _Toc56123351 \h </w:instrText>
+              <w:instrText xml:space="preserve"> PAGEREF _Toc56233754 \h </w:instrText>
             </w:r>
             <w:r>
               <w:rPr>
@@ -3323,7 +3323,7 @@
               <w:lang w:eastAsia="zh-CN"/>
             </w:rPr>
           </w:pPr>
-          <w:hyperlink w:anchor="_Toc56123352" w:history="1">
+          <w:hyperlink w:anchor="_Toc56233755" w:history="1">
             <w:r>
               <w:rPr>
                 <w:rStyle w:val="Hipervnculo"/>
@@ -3353,7 +3353,7 @@
                 <w:noProof/>
                 <w:webHidden/>
               </w:rPr>
-              <w:instrText xml:space="preserve"> PAGEREF _Toc56123352 \h </w:instrText>
+              <w:instrText xml:space="preserve"> PAGEREF _Toc56233755 \h </w:instrText>
             </w:r>
             <w:r>
               <w:rPr>
@@ -3396,7 +3396,7 @@
               <w:lang w:eastAsia="zh-CN"/>
             </w:rPr>
           </w:pPr>
-          <w:hyperlink w:anchor="_Toc56123353" w:history="1">
+          <w:hyperlink w:anchor="_Toc56233756" w:history="1">
             <w:r>
               <w:rPr>
                 <w:rStyle w:val="Hipervnculo"/>
@@ -3424,7 +3424,7 @@
                 <w:noProof/>
                 <w:webHidden/>
               </w:rPr>
-              <w:instrText xml:space="preserve"> PAGEREF _Toc56123353 \h </w:instrText>
+              <w:instrText xml:space="preserve"> PAGEREF _Toc56233756 \h </w:instrText>
             </w:r>
             <w:r>
               <w:rPr>
@@ -3467,7 +3467,7 @@
               <w:lang w:eastAsia="zh-CN"/>
             </w:rPr>
           </w:pPr>
-          <w:hyperlink w:anchor="_Toc56123354" w:history="1">
+          <w:hyperlink w:anchor="_Toc56233757" w:history="1">
             <w:r>
               <w:rPr>
                 <w:rStyle w:val="Hipervnculo"/>
@@ -3495,7 +3495,7 @@
                 <w:noProof/>
                 <w:webHidden/>
               </w:rPr>
-              <w:instrText xml:space="preserve"> PAGEREF _Toc56123354 \h </w:instrText>
+              <w:instrText xml:space="preserve"> PAGEREF _Toc56233757 \h </w:instrText>
             </w:r>
             <w:r>
               <w:rPr>
@@ -3538,7 +3538,7 @@
               <w:lang w:eastAsia="zh-CN"/>
             </w:rPr>
           </w:pPr>
-          <w:hyperlink w:anchor="_Toc56123355" w:history="1">
+          <w:hyperlink w:anchor="_Toc56233758" w:history="1">
             <w:r>
               <w:rPr>
                 <w:rStyle w:val="Hipervnculo"/>
@@ -3566,7 +3566,7 @@
                 <w:noProof/>
                 <w:webHidden/>
               </w:rPr>
-              <w:instrText xml:space="preserve"> PAGEREF _Toc56123355 \h </w:instrText>
+              <w:instrText xml:space="preserve"> PAGEREF _Toc56233758 \h </w:instrText>
             </w:r>
             <w:r>
               <w:rPr>
@@ -3609,7 +3609,7 @@
               <w:lang w:eastAsia="zh-CN"/>
             </w:rPr>
           </w:pPr>
-          <w:hyperlink w:anchor="_Toc56123356" w:history="1">
+          <w:hyperlink w:anchor="_Toc56233759" w:history="1">
             <w:r>
               <w:rPr>
                 <w:rStyle w:val="Hipervnculo"/>
@@ -3637,7 +3637,7 @@
                 <w:noProof/>
                 <w:webHidden/>
               </w:rPr>
-              <w:instrText xml:space="preserve"> PAGEREF _Toc56123356 \h </w:instrText>
+              <w:instrText xml:space="preserve"> PAGEREF _Toc56233759 \h </w:instrText>
             </w:r>
             <w:r>
               <w:rPr>
@@ -3680,7 +3680,7 @@
               <w:lang w:eastAsia="zh-CN"/>
             </w:rPr>
           </w:pPr>
-          <w:hyperlink w:anchor="_Toc56123357" w:history="1">
+          <w:hyperlink w:anchor="_Toc56233760" w:history="1">
             <w:r>
               <w:rPr>
                 <w:rStyle w:val="Hipervnculo"/>
@@ -3710,7 +3710,7 @@
                 <w:noProof/>
                 <w:webHidden/>
               </w:rPr>
-              <w:instrText xml:space="preserve"> PAGEREF _Toc56123357 \h </w:instrText>
+              <w:instrText xml:space="preserve"> PAGEREF _Toc56233760 \h </w:instrText>
             </w:r>
             <w:r>
               <w:rPr>
@@ -3753,7 +3753,7 @@
               <w:lang w:eastAsia="zh-CN"/>
             </w:rPr>
           </w:pPr>
-          <w:hyperlink w:anchor="_Toc56123358" w:history="1">
+          <w:hyperlink w:anchor="_Toc56233761" w:history="1">
             <w:r>
               <w:rPr>
                 <w:rStyle w:val="Hipervnculo"/>
@@ -3791,7 +3791,7 @@
                 <w:noProof/>
                 <w:webHidden/>
               </w:rPr>
-              <w:instrText xml:space="preserve"> PAGEREF _Toc56123358 \h </w:instrText>
+              <w:instrText xml:space="preserve"> PAGEREF _Toc56233761 \h </w:instrText>
             </w:r>
             <w:r>
               <w:rPr>
@@ -3834,7 +3834,7 @@
               <w:lang w:eastAsia="zh-CN"/>
             </w:rPr>
           </w:pPr>
-          <w:hyperlink w:anchor="_Toc56123359" w:history="1">
+          <w:hyperlink w:anchor="_Toc56233762" w:history="1">
             <w:r>
               <w:rPr>
                 <w:rStyle w:val="Hipervnculo"/>
@@ -3862,7 +3862,7 @@
                 <w:noProof/>
                 <w:webHidden/>
               </w:rPr>
-              <w:instrText xml:space="preserve"> PAGEREF _Toc56123359 \h </w:instrText>
+              <w:instrText xml:space="preserve"> PAGEREF _Toc56233762 \h </w:instrText>
             </w:r>
             <w:r>
               <w:rPr>
@@ -3905,7 +3905,7 @@
               <w:lang w:eastAsia="zh-CN"/>
             </w:rPr>
           </w:pPr>
-          <w:hyperlink w:anchor="_Toc56123360" w:history="1">
+          <w:hyperlink w:anchor="_Toc56233763" w:history="1">
             <w:r>
               <w:rPr>
                 <w:rStyle w:val="Hipervnculo"/>
@@ -3933,7 +3933,7 @@
                 <w:noProof/>
                 <w:webHidden/>
               </w:rPr>
-              <w:instrText xml:space="preserve"> PAGEREF _Toc56123360 \h </w:instrText>
+              <w:instrText xml:space="preserve"> PAGEREF _Toc56233763 \h </w:instrText>
             </w:r>
             <w:r>
               <w:rPr>
@@ -3976,7 +3976,7 @@
               <w:lang w:eastAsia="zh-CN"/>
             </w:rPr>
           </w:pPr>
-          <w:hyperlink w:anchor="_Toc56123361" w:history="1">
+          <w:hyperlink w:anchor="_Toc56233764" w:history="1">
             <w:r>
               <w:rPr>
                 <w:rStyle w:val="Hipervnculo"/>
@@ -4014,7 +4014,7 @@
                 <w:noProof/>
                 <w:webHidden/>
               </w:rPr>
-              <w:instrText xml:space="preserve"> PAGEREF _Toc56123361 \h </w:instrText>
+              <w:instrText xml:space="preserve"> PAGEREF _Toc56233764 \h </w:instrText>
             </w:r>
             <w:r>
               <w:rPr>
@@ -4057,7 +4057,7 @@
               <w:lang w:eastAsia="zh-CN"/>
             </w:rPr>
           </w:pPr>
-          <w:hyperlink w:anchor="_Toc56123362" w:history="1">
+          <w:hyperlink w:anchor="_Toc56233765" w:history="1">
             <w:r>
               <w:rPr>
                 <w:rStyle w:val="Hipervnculo"/>
@@ -4095,7 +4095,7 @@
                 <w:noProof/>
                 <w:webHidden/>
               </w:rPr>
-              <w:instrText xml:space="preserve"> PAGEREF _Toc56123362 \h </w:instrText>
+              <w:instrText xml:space="preserve"> PAGEREF _Toc56233765 \h </w:instrText>
             </w:r>
             <w:r>
               <w:rPr>
@@ -4138,7 +4138,7 @@
               <w:lang w:eastAsia="zh-CN"/>
             </w:rPr>
           </w:pPr>
-          <w:hyperlink w:anchor="_Toc56123363" w:history="1">
+          <w:hyperlink w:anchor="_Toc56233766" w:history="1">
             <w:r>
               <w:rPr>
                 <w:rStyle w:val="Hipervnculo"/>
@@ -4166,7 +4166,7 @@
                 <w:noProof/>
                 <w:webHidden/>
               </w:rPr>
-              <w:instrText xml:space="preserve"> PAGEREF _Toc56123363 \h </w:instrText>
+              <w:instrText xml:space="preserve"> PAGEREF _Toc56233766 \h </w:instrText>
             </w:r>
             <w:r>
               <w:rPr>
@@ -4209,7 +4209,7 @@
               <w:lang w:eastAsia="zh-CN"/>
             </w:rPr>
           </w:pPr>
-          <w:hyperlink w:anchor="_Toc56123364" w:history="1">
+          <w:hyperlink w:anchor="_Toc56233767" w:history="1">
             <w:r>
               <w:rPr>
                 <w:rStyle w:val="Hipervnculo"/>
@@ -4237,7 +4237,7 @@
                 <w:noProof/>
                 <w:webHidden/>
               </w:rPr>
-              <w:instrText xml:space="preserve"> PAGEREF _Toc56123364 \h </w:instrText>
+              <w:instrText xml:space="preserve"> PAGEREF _Toc56233767 \h </w:instrText>
             </w:r>
             <w:r>
               <w:rPr>
@@ -4280,7 +4280,7 @@
               <w:lang w:eastAsia="zh-CN"/>
             </w:rPr>
           </w:pPr>
-          <w:hyperlink w:anchor="_Toc56123365" w:history="1">
+          <w:hyperlink w:anchor="_Toc56233768" w:history="1">
             <w:r>
               <w:rPr>
                 <w:rStyle w:val="Hipervnculo"/>
@@ -4308,7 +4308,7 @@
                 <w:noProof/>
                 <w:webHidden/>
               </w:rPr>
-              <w:instrText xml:space="preserve"> PAGEREF _Toc56123365 \h </w:instrText>
+              <w:instrText xml:space="preserve"> PAGEREF _Toc56233768 \h </w:instrText>
             </w:r>
             <w:r>
               <w:rPr>
@@ -4351,7 +4351,7 @@
               <w:lang w:eastAsia="zh-CN"/>
             </w:rPr>
           </w:pPr>
-          <w:hyperlink w:anchor="_Toc56123366" w:history="1">
+          <w:hyperlink w:anchor="_Toc56233769" w:history="1">
             <w:r>
               <w:rPr>
                 <w:rStyle w:val="Hipervnculo"/>
@@ -4379,7 +4379,7 @@
                 <w:noProof/>
                 <w:webHidden/>
               </w:rPr>
-              <w:instrText xml:space="preserve"> PAGEREF _Toc56123366 \h </w:instrText>
+              <w:instrText xml:space="preserve"> PAGEREF _Toc56233769 \h </w:instrText>
             </w:r>
             <w:r>
               <w:rPr>
@@ -4422,7 +4422,7 @@
               <w:lang w:eastAsia="zh-CN"/>
             </w:rPr>
           </w:pPr>
-          <w:hyperlink w:anchor="_Toc56123367" w:history="1">
+          <w:hyperlink w:anchor="_Toc56233770" w:history="1">
             <w:r>
               <w:rPr>
                 <w:rStyle w:val="Hipervnculo"/>
@@ -4452,7 +4452,7 @@
                 <w:noProof/>
                 <w:webHidden/>
               </w:rPr>
-              <w:instrText xml:space="preserve"> PAGEREF _Toc56123367 \h </w:instrText>
+              <w:instrText xml:space="preserve"> PAGEREF _Toc56233770 \h </w:instrText>
             </w:r>
             <w:r>
               <w:rPr>
@@ -4495,7 +4495,7 @@
               <w:lang w:eastAsia="zh-CN"/>
             </w:rPr>
           </w:pPr>
-          <w:hyperlink w:anchor="_Toc56123368" w:history="1">
+          <w:hyperlink w:anchor="_Toc56233771" w:history="1">
             <w:r>
               <w:rPr>
                 <w:rStyle w:val="Hipervnculo"/>
@@ -4525,7 +4525,7 @@
                 <w:noProof/>
                 <w:webHidden/>
               </w:rPr>
-              <w:instrText xml:space="preserve"> PAGEREF _Toc56123368 \h </w:instrText>
+              <w:instrText xml:space="preserve"> PAGEREF _Toc56233771 \h </w:instrText>
             </w:r>
             <w:r>
               <w:rPr>
@@ -4568,7 +4568,7 @@
               <w:lang w:eastAsia="zh-CN"/>
             </w:rPr>
           </w:pPr>
-          <w:hyperlink w:anchor="_Toc56123369" w:history="1">
+          <w:hyperlink w:anchor="_Toc56233772" w:history="1">
             <w:r>
               <w:rPr>
                 <w:rStyle w:val="Hipervnculo"/>
@@ -4598,7 +4598,7 @@
                 <w:noProof/>
                 <w:webHidden/>
               </w:rPr>
-              <w:instrText xml:space="preserve"> PAGEREF _Toc56123369 \h </w:instrText>
+              <w:instrText xml:space="preserve"> PAGEREF _Toc56233772 \h </w:instrText>
             </w:r>
             <w:r>
               <w:rPr>
@@ -4641,7 +4641,7 @@
               <w:lang w:eastAsia="zh-CN"/>
             </w:rPr>
           </w:pPr>
-          <w:hyperlink w:anchor="_Toc56123370" w:history="1">
+          <w:hyperlink w:anchor="_Toc56233773" w:history="1">
             <w:r>
               <w:rPr>
                 <w:rStyle w:val="Hipervnculo"/>
@@ -4671,7 +4671,7 @@
                 <w:noProof/>
                 <w:webHidden/>
               </w:rPr>
-              <w:instrText xml:space="preserve"> PAGEREF _Toc56123370 \h </w:instrText>
+              <w:instrText xml:space="preserve"> PAGEREF _Toc56233773 \h </w:instrText>
             </w:r>
             <w:r>
               <w:rPr>
@@ -4714,7 +4714,7 @@
               <w:lang w:eastAsia="zh-CN"/>
             </w:rPr>
           </w:pPr>
-          <w:hyperlink w:anchor="_Toc56123371" w:history="1">
+          <w:hyperlink w:anchor="_Toc56233774" w:history="1">
             <w:r>
               <w:rPr>
                 <w:rStyle w:val="Hipervnculo"/>
@@ -4742,7 +4742,7 @@
                 <w:noProof/>
                 <w:webHidden/>
               </w:rPr>
-              <w:instrText xml:space="preserve"> PAGEREF _Toc56123371 \h </w:instrText>
+              <w:instrText xml:space="preserve"> PAGEREF _Toc56233774 \h </w:instrText>
             </w:r>
             <w:r>
               <w:rPr>
@@ -4785,7 +4785,7 @@
               <w:lang w:eastAsia="zh-CN"/>
             </w:rPr>
           </w:pPr>
-          <w:hyperlink w:anchor="_Toc56123372" w:history="1">
+          <w:hyperlink w:anchor="_Toc56233775" w:history="1">
             <w:r>
               <w:rPr>
                 <w:rStyle w:val="Hipervnculo"/>
@@ -4813,7 +4813,7 @@
                 <w:noProof/>
                 <w:webHidden/>
               </w:rPr>
-              <w:instrText xml:space="preserve"> PAGEREF _Toc56123372 \h </w:instrText>
+              <w:instrText xml:space="preserve"> PAGEREF _Toc56233775 \h </w:instrText>
             </w:r>
             <w:r>
               <w:rPr>
@@ -4856,7 +4856,7 @@
               <w:lang w:eastAsia="zh-CN"/>
             </w:rPr>
           </w:pPr>
-          <w:hyperlink w:anchor="_Toc56123373" w:history="1">
+          <w:hyperlink w:anchor="_Toc56233776" w:history="1">
             <w:r>
               <w:rPr>
                 <w:rStyle w:val="Hipervnculo"/>
@@ -4884,7 +4884,7 @@
                 <w:noProof/>
                 <w:webHidden/>
               </w:rPr>
-              <w:instrText xml:space="preserve"> PAGEREF _Toc56123373 \h </w:instrText>
+              <w:instrText xml:space="preserve"> PAGEREF _Toc56233776 \h </w:instrText>
             </w:r>
             <w:r>
               <w:rPr>
@@ -4927,7 +4927,7 @@
               <w:lang w:eastAsia="zh-CN"/>
             </w:rPr>
           </w:pPr>
-          <w:hyperlink w:anchor="_Toc56123374" w:history="1">
+          <w:hyperlink w:anchor="_Toc56233777" w:history="1">
             <w:r>
               <w:rPr>
                 <w:rStyle w:val="Hipervnculo"/>
@@ -4957,7 +4957,7 @@
                 <w:noProof/>
                 <w:webHidden/>
               </w:rPr>
-              <w:instrText xml:space="preserve"> PAGEREF _Toc56123374 \h </w:instrText>
+              <w:instrText xml:space="preserve"> PAGEREF _Toc56233777 \h </w:instrText>
             </w:r>
             <w:r>
               <w:rPr>
@@ -5000,7 +5000,7 @@
               <w:lang w:eastAsia="zh-CN"/>
             </w:rPr>
           </w:pPr>
-          <w:hyperlink w:anchor="_Toc56123375" w:history="1">
+          <w:hyperlink w:anchor="_Toc56233778" w:history="1">
             <w:r>
               <w:rPr>
                 <w:rStyle w:val="Hipervnculo"/>
@@ -5028,7 +5028,7 @@
                 <w:noProof/>
                 <w:webHidden/>
               </w:rPr>
-              <w:instrText xml:space="preserve"> PAGEREF _Toc56123375 \h </w:instrText>
+              <w:instrText xml:space="preserve"> PAGEREF _Toc56233778 \h </w:instrText>
             </w:r>
             <w:r>
               <w:rPr>
@@ -5071,7 +5071,7 @@
               <w:lang w:eastAsia="zh-CN"/>
             </w:rPr>
           </w:pPr>
-          <w:hyperlink w:anchor="_Toc56123376" w:history="1">
+          <w:hyperlink w:anchor="_Toc56233779" w:history="1">
             <w:r>
               <w:rPr>
                 <w:rStyle w:val="Hipervnculo"/>
@@ -5099,7 +5099,7 @@
                 <w:noProof/>
                 <w:webHidden/>
               </w:rPr>
-              <w:instrText xml:space="preserve"> PAGEREF _Toc56123376 \h </w:instrText>
+              <w:instrText xml:space="preserve"> PAGEREF _Toc56233779 \h </w:instrText>
             </w:r>
             <w:r>
               <w:rPr>
@@ -5142,7 +5142,7 @@
               <w:lang w:eastAsia="zh-CN"/>
             </w:rPr>
           </w:pPr>
-          <w:hyperlink w:anchor="_Toc56123377" w:history="1">
+          <w:hyperlink w:anchor="_Toc56233780" w:history="1">
             <w:r>
               <w:rPr>
                 <w:rStyle w:val="Hipervnculo"/>
@@ -5170,7 +5170,7 @@
                 <w:noProof/>
                 <w:webHidden/>
               </w:rPr>
-              <w:instrText xml:space="preserve"> PAGEREF _Toc56123377 \h </w:instrText>
+              <w:instrText xml:space="preserve"> PAGEREF _Toc56233780 \h </w:instrText>
             </w:r>
             <w:r>
               <w:rPr>
@@ -5213,7 +5213,7 @@
               <w:lang w:eastAsia="zh-CN"/>
             </w:rPr>
           </w:pPr>
-          <w:hyperlink w:anchor="_Toc56123378" w:history="1">
+          <w:hyperlink w:anchor="_Toc56233781" w:history="1">
             <w:r>
               <w:rPr>
                 <w:rStyle w:val="Hipervnculo"/>
@@ -5243,7 +5243,7 @@
                 <w:noProof/>
                 <w:webHidden/>
               </w:rPr>
-              <w:instrText xml:space="preserve"> PAGEREF _Toc56123378 \h </w:instrText>
+              <w:instrText xml:space="preserve"> PAGEREF _Toc56233781 \h </w:instrText>
             </w:r>
             <w:r>
               <w:rPr>
@@ -5286,7 +5286,7 @@
               <w:lang w:eastAsia="zh-CN"/>
             </w:rPr>
           </w:pPr>
-          <w:hyperlink w:anchor="_Toc56123379" w:history="1">
+          <w:hyperlink w:anchor="_Toc56233782" w:history="1">
             <w:r>
               <w:rPr>
                 <w:rStyle w:val="Hipervnculo"/>
@@ -5314,7 +5314,7 @@
                 <w:noProof/>
                 <w:webHidden/>
               </w:rPr>
-              <w:instrText xml:space="preserve"> PAGEREF _Toc56123379 \h </w:instrText>
+              <w:instrText xml:space="preserve"> PAGEREF _Toc56233782 \h </w:instrText>
             </w:r>
             <w:r>
               <w:rPr>
@@ -5357,7 +5357,7 @@
               <w:lang w:eastAsia="zh-CN"/>
             </w:rPr>
           </w:pPr>
-          <w:hyperlink w:anchor="_Toc56123380" w:history="1">
+          <w:hyperlink w:anchor="_Toc56233783" w:history="1">
             <w:r>
               <w:rPr>
                 <w:rStyle w:val="Hipervnculo"/>
@@ -5385,7 +5385,7 @@
                 <w:noProof/>
                 <w:webHidden/>
               </w:rPr>
-              <w:instrText xml:space="preserve"> PAGEREF _Toc56123380 \h </w:instrText>
+              <w:instrText xml:space="preserve"> PAGEREF _Toc56233783 \h </w:instrText>
             </w:r>
             <w:r>
               <w:rPr>
@@ -5428,7 +5428,7 @@
               <w:lang w:eastAsia="zh-CN"/>
             </w:rPr>
           </w:pPr>
-          <w:hyperlink w:anchor="_Toc56123381" w:history="1">
+          <w:hyperlink w:anchor="_Toc56233784" w:history="1">
             <w:r>
               <w:rPr>
                 <w:rStyle w:val="Hipervnculo"/>
@@ -5456,7 +5456,7 @@
                 <w:noProof/>
                 <w:webHidden/>
               </w:rPr>
-              <w:instrText xml:space="preserve"> PAGEREF _Toc56123381 \h </w:instrText>
+              <w:instrText xml:space="preserve"> PAGEREF _Toc56233784 \h </w:instrText>
             </w:r>
             <w:r>
               <w:rPr>
@@ -5499,7 +5499,7 @@
               <w:lang w:eastAsia="zh-CN"/>
             </w:rPr>
           </w:pPr>
-          <w:hyperlink w:anchor="_Toc56123382" w:history="1">
+          <w:hyperlink w:anchor="_Toc56233785" w:history="1">
             <w:r>
               <w:rPr>
                 <w:rStyle w:val="Hipervnculo"/>
@@ -5527,7 +5527,7 @@
                 <w:noProof/>
                 <w:webHidden/>
               </w:rPr>
-              <w:instrText xml:space="preserve"> PAGEREF _Toc56123382 \h </w:instrText>
+              <w:instrText xml:space="preserve"> PAGEREF _Toc56233785 \h </w:instrText>
             </w:r>
             <w:r>
               <w:rPr>
@@ -5570,7 +5570,7 @@
               <w:lang w:eastAsia="zh-CN"/>
             </w:rPr>
           </w:pPr>
-          <w:hyperlink w:anchor="_Toc56123383" w:history="1">
+          <w:hyperlink w:anchor="_Toc56233786" w:history="1">
             <w:r>
               <w:rPr>
                 <w:rStyle w:val="Hipervnculo"/>
@@ -5598,7 +5598,7 @@
                 <w:noProof/>
                 <w:webHidden/>
               </w:rPr>
-              <w:instrText xml:space="preserve"> PAGEREF _Toc56123383 \h </w:instrText>
+              <w:instrText xml:space="preserve"> PAGEREF _Toc56233786 \h </w:instrText>
             </w:r>
             <w:r>
               <w:rPr>
@@ -5641,7 +5641,7 @@
               <w:lang w:eastAsia="zh-CN"/>
             </w:rPr>
           </w:pPr>
-          <w:hyperlink w:anchor="_Toc56123384" w:history="1">
+          <w:hyperlink w:anchor="_Toc56233787" w:history="1">
             <w:r>
               <w:rPr>
                 <w:rStyle w:val="Hipervnculo"/>
@@ -5669,7 +5669,7 @@
                 <w:noProof/>
                 <w:webHidden/>
               </w:rPr>
-              <w:instrText xml:space="preserve"> PAGEREF _Toc56123384 \h </w:instrText>
+              <w:instrText xml:space="preserve"> PAGEREF _Toc56233787 \h </w:instrText>
             </w:r>
             <w:r>
               <w:rPr>
@@ -5712,7 +5712,7 @@
               <w:lang w:eastAsia="zh-CN"/>
             </w:rPr>
           </w:pPr>
-          <w:hyperlink w:anchor="_Toc56123385" w:history="1">
+          <w:hyperlink w:anchor="_Toc56233788" w:history="1">
             <w:r>
               <w:rPr>
                 <w:rStyle w:val="Hipervnculo"/>
@@ -5742,7 +5742,7 @@
                 <w:noProof/>
                 <w:webHidden/>
               </w:rPr>
-              <w:instrText xml:space="preserve"> PAGEREF _Toc56123385 \h </w:instrText>
+              <w:instrText xml:space="preserve"> PAGEREF _Toc56233788 \h </w:instrText>
             </w:r>
             <w:r>
               <w:rPr>
@@ -5785,7 +5785,7 @@
               <w:lang w:eastAsia="zh-CN"/>
             </w:rPr>
           </w:pPr>
-          <w:hyperlink w:anchor="_Toc56123386" w:history="1">
+          <w:hyperlink w:anchor="_Toc56233789" w:history="1">
             <w:r>
               <w:rPr>
                 <w:rStyle w:val="Hipervnculo"/>
@@ -5815,7 +5815,7 @@
                 <w:noProof/>
                 <w:webHidden/>
               </w:rPr>
-              <w:instrText xml:space="preserve"> PAGEREF _Toc56123386 \h </w:instrText>
+              <w:instrText xml:space="preserve"> PAGEREF _Toc56233789 \h </w:instrText>
             </w:r>
             <w:r>
               <w:rPr>
@@ -5858,7 +5858,7 @@
               <w:lang w:eastAsia="zh-CN"/>
             </w:rPr>
           </w:pPr>
-          <w:hyperlink w:anchor="_Toc56123387" w:history="1">
+          <w:hyperlink w:anchor="_Toc56233790" w:history="1">
             <w:r>
               <w:rPr>
                 <w:rStyle w:val="Hipervnculo"/>
@@ -5888,7 +5888,7 @@
                 <w:noProof/>
                 <w:webHidden/>
               </w:rPr>
-              <w:instrText xml:space="preserve"> PAGEREF _Toc56123387 \h </w:instrText>
+              <w:instrText xml:space="preserve"> PAGEREF _Toc56233790 \h </w:instrText>
             </w:r>
             <w:r>
               <w:rPr>
@@ -5931,7 +5931,7 @@
               <w:lang w:eastAsia="zh-CN"/>
             </w:rPr>
           </w:pPr>
-          <w:hyperlink w:anchor="_Toc56123388" w:history="1">
+          <w:hyperlink w:anchor="_Toc56233791" w:history="1">
             <w:r>
               <w:rPr>
                 <w:rStyle w:val="Hipervnculo"/>
@@ -5961,7 +5961,7 @@
                 <w:noProof/>
                 <w:webHidden/>
               </w:rPr>
-              <w:instrText xml:space="preserve"> PAGEREF _Toc56123388 \h </w:instrText>
+              <w:instrText xml:space="preserve"> PAGEREF _Toc56233791 \h </w:instrText>
             </w:r>
             <w:r>
               <w:rPr>
@@ -6004,7 +6004,7 @@
               <w:lang w:eastAsia="zh-CN"/>
             </w:rPr>
           </w:pPr>
-          <w:hyperlink w:anchor="_Toc56123389" w:history="1">
+          <w:hyperlink w:anchor="_Toc56233792" w:history="1">
             <w:r>
               <w:rPr>
                 <w:rStyle w:val="Hipervnculo"/>
@@ -6035,7 +6035,7 @@
                 <w:noProof/>
                 <w:webHidden/>
               </w:rPr>
-              <w:instrText xml:space="preserve"> PAGEREF _Toc56123389 \h </w:instrText>
+              <w:instrText xml:space="preserve"> PAGEREF _Toc56233792 \h </w:instrText>
             </w:r>
             <w:r>
               <w:rPr>
@@ -6078,7 +6078,7 @@
               <w:lang w:eastAsia="zh-CN"/>
             </w:rPr>
           </w:pPr>
-          <w:hyperlink w:anchor="_Toc56123390" w:history="1">
+          <w:hyperlink w:anchor="_Toc56233793" w:history="1">
             <w:r>
               <w:rPr>
                 <w:rStyle w:val="Hipervnculo"/>
@@ -6108,7 +6108,7 @@
                 <w:noProof/>
                 <w:webHidden/>
               </w:rPr>
-              <w:instrText xml:space="preserve"> PAGEREF _Toc56123390 \h </w:instrText>
+              <w:instrText xml:space="preserve"> PAGEREF _Toc56233793 \h </w:instrText>
             </w:r>
             <w:r>
               <w:rPr>
@@ -7437,7 +7437,7 @@
           <w:bCs/>
         </w:rPr>
       </w:pPr>
-      <w:bookmarkStart w:id="2" w:name="_Toc56123343"/>
+      <w:bookmarkStart w:id="2" w:name="_Toc56233746"/>
       <w:r>
         <w:rPr>
           <w:rFonts w:ascii="Times New Roman" w:hAnsi="Times New Roman" w:cs="Times New Roman"/>
@@ -7476,7 +7476,7 @@
           <w:bCs/>
         </w:rPr>
       </w:pPr>
-      <w:bookmarkStart w:id="3" w:name="_Toc56123344"/>
+      <w:bookmarkStart w:id="3" w:name="_Toc56233747"/>
       <w:r>
         <w:rPr>
           <w:rFonts w:ascii="Times New Roman" w:hAnsi="Times New Roman" w:cs="Times New Roman"/>
@@ -7601,7 +7601,7 @@
           <w:szCs w:val="28"/>
         </w:rPr>
       </w:pPr>
-      <w:bookmarkStart w:id="5" w:name="_Toc56123345"/>
+      <w:bookmarkStart w:id="5" w:name="_Toc56233748"/>
       <w:r>
         <w:rPr>
           <w:rFonts w:ascii="Times New Roman" w:hAnsi="Times New Roman" w:cs="Times New Roman"/>
@@ -7649,7 +7649,7 @@
           <w:szCs w:val="28"/>
         </w:rPr>
       </w:pPr>
-      <w:bookmarkStart w:id="6" w:name="_Toc56123346"/>
+      <w:bookmarkStart w:id="6" w:name="_Toc56233749"/>
       <w:r>
         <w:rPr>
           <w:rFonts w:ascii="Times New Roman" w:hAnsi="Times New Roman" w:cs="Times New Roman"/>
@@ -7697,7 +7697,7 @@
           <w:szCs w:val="28"/>
         </w:rPr>
       </w:pPr>
-      <w:bookmarkStart w:id="7" w:name="_Toc56123347"/>
+      <w:bookmarkStart w:id="7" w:name="_Toc56233750"/>
       <w:r>
         <w:rPr>
           <w:rFonts w:ascii="Times New Roman" w:hAnsi="Times New Roman" w:cs="Times New Roman"/>
@@ -7743,7 +7743,7 @@
           <w:szCs w:val="28"/>
         </w:rPr>
       </w:pPr>
-      <w:bookmarkStart w:id="8" w:name="_Toc56123348"/>
+      <w:bookmarkStart w:id="8" w:name="_Toc56233751"/>
       <w:r>
         <w:rPr>
           <w:rFonts w:ascii="Times New Roman" w:hAnsi="Times New Roman" w:cs="Times New Roman"/>
@@ -7805,7 +7805,7 @@
           <w:szCs w:val="28"/>
         </w:rPr>
       </w:pPr>
-      <w:bookmarkStart w:id="9" w:name="_Toc56123349"/>
+      <w:bookmarkStart w:id="9" w:name="_Toc56233752"/>
       <w:r>
         <w:rPr>
           <w:rFonts w:ascii="Times New Roman" w:hAnsi="Times New Roman" w:cs="Times New Roman"/>
@@ -7869,7 +7869,7 @@
           <w:szCs w:val="28"/>
         </w:rPr>
       </w:pPr>
-      <w:bookmarkStart w:id="10" w:name="_Toc56123350"/>
+      <w:bookmarkStart w:id="10" w:name="_Toc56233753"/>
       <w:r>
         <w:rPr>
           <w:rFonts w:ascii="Times New Roman" w:hAnsi="Times New Roman" w:cs="Times New Roman"/>
@@ -8037,7 +8037,7 @@
           <w:bCs/>
         </w:rPr>
       </w:pPr>
-      <w:bookmarkStart w:id="11" w:name="_Toc56123351"/>
+      <w:bookmarkStart w:id="11" w:name="_Toc56233754"/>
       <w:r>
         <w:rPr>
           <w:rFonts w:ascii="Times New Roman" w:hAnsi="Times New Roman" w:cs="Times New Roman"/>
@@ -8075,7 +8075,7 @@
           <w:szCs w:val="28"/>
         </w:rPr>
       </w:pPr>
-      <w:bookmarkStart w:id="12" w:name="_Toc56123352"/>
+      <w:bookmarkStart w:id="12" w:name="_Toc56233755"/>
       <w:r>
         <w:rPr>
           <w:rFonts w:ascii="Times New Roman" w:hAnsi="Times New Roman" w:cs="Times New Roman"/>
@@ -8139,7 +8139,6 @@
           <w:id w:val="-846091224"/>
           <w:citation/>
         </w:sdtPr>
-        <w:sdtEndPr/>
         <w:sdtContent>
           <w:r>
             <w:rPr>
@@ -8218,7 +8217,7 @@
           <w:rFonts w:ascii="Times New Roman" w:hAnsi="Times New Roman" w:cs="Times New Roman"/>
         </w:rPr>
       </w:pPr>
-      <w:bookmarkStart w:id="13" w:name="_Toc56123353"/>
+      <w:bookmarkStart w:id="13" w:name="_Toc56233756"/>
       <w:r>
         <w:rPr>
           <w:rFonts w:ascii="Times New Roman" w:hAnsi="Times New Roman" w:cs="Times New Roman"/>
@@ -8259,7 +8258,6 @@
           <w:id w:val="-630400849"/>
           <w:citation/>
         </w:sdtPr>
-        <w:sdtEndPr/>
         <w:sdtContent>
           <w:r>
             <w:rPr>
@@ -8313,7 +8311,7 @@
           <w:rFonts w:ascii="Times New Roman" w:hAnsi="Times New Roman" w:cs="Times New Roman"/>
         </w:rPr>
       </w:pPr>
-      <w:bookmarkStart w:id="14" w:name="_Toc56123354"/>
+      <w:bookmarkStart w:id="14" w:name="_Toc56233757"/>
       <w:r>
         <w:rPr>
           <w:rFonts w:ascii="Times New Roman" w:hAnsi="Times New Roman" w:cs="Times New Roman"/>
@@ -8372,7 +8370,6 @@
           <w:id w:val="-1636171623"/>
           <w:citation/>
         </w:sdtPr>
-        <w:sdtEndPr/>
         <w:sdtContent>
           <w:r>
             <w:rPr>
@@ -8423,7 +8420,7 @@
           <w:rFonts w:ascii="Times New Roman" w:hAnsi="Times New Roman" w:cs="Times New Roman"/>
         </w:rPr>
       </w:pPr>
-      <w:bookmarkStart w:id="15" w:name="_Toc56123355"/>
+      <w:bookmarkStart w:id="15" w:name="_Toc56233758"/>
       <w:r>
         <w:rPr>
           <w:rFonts w:ascii="Times New Roman" w:hAnsi="Times New Roman" w:cs="Times New Roman"/>
@@ -8494,7 +8491,6 @@
           <w:id w:val="-2016760203"/>
           <w:citation/>
         </w:sdtPr>
-        <w:sdtEndPr/>
         <w:sdtContent>
           <w:r>
             <w:rPr>
@@ -8548,7 +8544,7 @@
           <w:rFonts w:ascii="Times New Roman" w:hAnsi="Times New Roman" w:cs="Times New Roman"/>
         </w:rPr>
       </w:pPr>
-      <w:bookmarkStart w:id="16" w:name="_Toc56123356"/>
+      <w:bookmarkStart w:id="16" w:name="_Toc56233759"/>
       <w:r>
         <w:rPr>
           <w:rFonts w:ascii="Times New Roman" w:hAnsi="Times New Roman" w:cs="Times New Roman"/>
@@ -8595,7 +8591,6 @@
           <w:id w:val="577872268"/>
           <w:citation/>
         </w:sdtPr>
-        <w:sdtEndPr/>
         <w:sdtContent>
           <w:r>
             <w:rPr>
@@ -8660,7 +8655,7 @@
           <w:szCs w:val="28"/>
         </w:rPr>
       </w:pPr>
-      <w:bookmarkStart w:id="17" w:name="_Toc56123357"/>
+      <w:bookmarkStart w:id="17" w:name="_Toc56233760"/>
       <w:r>
         <w:rPr>
           <w:rFonts w:ascii="Times New Roman" w:hAnsi="Times New Roman" w:cs="Times New Roman"/>
@@ -8822,7 +8817,7 @@
           <w:szCs w:val="28"/>
         </w:rPr>
       </w:pPr>
-      <w:bookmarkStart w:id="18" w:name="_Toc56123358"/>
+      <w:bookmarkStart w:id="18" w:name="_Toc56233761"/>
       <w:r>
         <w:rPr>
           <w:rFonts w:ascii="Times New Roman" w:hAnsi="Times New Roman" w:cs="Times New Roman"/>
@@ -8856,7 +8851,6 @@
           <w:id w:val="-316266807"/>
           <w:citation/>
         </w:sdtPr>
-        <w:sdtEndPr/>
         <w:sdtContent>
           <w:r>
             <w:rPr>
@@ -8941,7 +8935,7 @@
           <w:rFonts w:ascii="Times New Roman" w:hAnsi="Times New Roman" w:cs="Times New Roman"/>
         </w:rPr>
       </w:pPr>
-      <w:bookmarkStart w:id="19" w:name="_Toc56123359"/>
+      <w:bookmarkStart w:id="19" w:name="_Toc56233762"/>
       <w:r>
         <w:rPr>
           <w:rFonts w:ascii="Times New Roman" w:hAnsi="Times New Roman" w:cs="Times New Roman"/>
@@ -9003,7 +8997,7 @@
           <w:rFonts w:ascii="Times New Roman" w:hAnsi="Times New Roman" w:cs="Times New Roman"/>
         </w:rPr>
       </w:pPr>
-      <w:bookmarkStart w:id="20" w:name="_Toc56123360"/>
+      <w:bookmarkStart w:id="20" w:name="_Toc56233763"/>
       <w:r>
         <w:rPr>
           <w:rFonts w:ascii="Times New Roman" w:hAnsi="Times New Roman" w:cs="Times New Roman"/>
@@ -9066,7 +9060,7 @@
           <w:u w:val="single"/>
         </w:rPr>
       </w:pPr>
-      <w:bookmarkStart w:id="21" w:name="_Toc56123361"/>
+      <w:bookmarkStart w:id="21" w:name="_Toc56233764"/>
       <w:r>
         <w:rPr>
           <w:rFonts w:ascii="Times New Roman" w:hAnsi="Times New Roman" w:cs="Times New Roman"/>
@@ -9109,7 +9103,6 @@
           <w:id w:val="1168826131"/>
           <w:citation/>
         </w:sdtPr>
-        <w:sdtEndPr/>
         <w:sdtContent>
           <w:r>
             <w:rPr>
@@ -9252,7 +9245,7 @@
           <w:u w:val="single"/>
         </w:rPr>
       </w:pPr>
-      <w:bookmarkStart w:id="22" w:name="_Toc56123362"/>
+      <w:bookmarkStart w:id="22" w:name="_Toc56233765"/>
       <w:r>
         <w:rPr>
           <w:rFonts w:ascii="Times New Roman" w:hAnsi="Times New Roman" w:cs="Times New Roman"/>
@@ -9285,7 +9278,6 @@
           <w:id w:val="1547094072"/>
           <w:citation/>
         </w:sdtPr>
-        <w:sdtEndPr/>
         <w:sdtContent>
           <w:r>
             <w:rPr>
@@ -9357,7 +9349,7 @@
           <w:rFonts w:ascii="Times New Roman" w:hAnsi="Times New Roman" w:cs="Times New Roman"/>
         </w:rPr>
       </w:pPr>
-      <w:bookmarkStart w:id="23" w:name="_Toc56123363"/>
+      <w:bookmarkStart w:id="23" w:name="_Toc56233766"/>
       <w:r>
         <w:rPr>
           <w:rFonts w:ascii="Times New Roman" w:hAnsi="Times New Roman" w:cs="Times New Roman"/>
@@ -9398,7 +9390,7 @@
           <w:rFonts w:ascii="Times New Roman" w:hAnsi="Times New Roman" w:cs="Times New Roman"/>
         </w:rPr>
       </w:pPr>
-      <w:bookmarkStart w:id="24" w:name="_Toc56123364"/>
+      <w:bookmarkStart w:id="24" w:name="_Toc56233767"/>
       <w:r>
         <w:rPr>
           <w:rFonts w:ascii="Times New Roman" w:hAnsi="Times New Roman" w:cs="Times New Roman"/>
@@ -9445,7 +9437,7 @@
           <w:rFonts w:ascii="Times New Roman" w:hAnsi="Times New Roman" w:cs="Times New Roman"/>
         </w:rPr>
       </w:pPr>
-      <w:bookmarkStart w:id="25" w:name="_Toc56123365"/>
+      <w:bookmarkStart w:id="25" w:name="_Toc56233768"/>
       <w:r>
         <w:rPr>
           <w:rFonts w:ascii="Times New Roman" w:hAnsi="Times New Roman" w:cs="Times New Roman"/>
@@ -9492,7 +9484,7 @@
           <w:rFonts w:ascii="Times New Roman" w:hAnsi="Times New Roman" w:cs="Times New Roman"/>
         </w:rPr>
       </w:pPr>
-      <w:bookmarkStart w:id="26" w:name="_Toc56123366"/>
+      <w:bookmarkStart w:id="26" w:name="_Toc56233769"/>
       <w:r>
         <w:rPr>
           <w:rFonts w:ascii="Times New Roman" w:hAnsi="Times New Roman" w:cs="Times New Roman"/>
@@ -9555,7 +9547,7 @@
           <w:u w:val="single"/>
         </w:rPr>
       </w:pPr>
-      <w:bookmarkStart w:id="27" w:name="_Toc56123367"/>
+      <w:bookmarkStart w:id="27" w:name="_Toc56233770"/>
       <w:r>
         <w:rPr>
           <w:rFonts w:ascii="Times New Roman" w:hAnsi="Times New Roman" w:cs="Times New Roman"/>
@@ -9617,7 +9609,6 @@
           <w:id w:val="1976480630"/>
           <w:citation/>
         </w:sdtPr>
-        <w:sdtEndPr/>
         <w:sdtContent>
           <w:r>
             <w:rPr>
@@ -9674,7 +9665,7 @@
           <w:u w:val="single"/>
         </w:rPr>
       </w:pPr>
-      <w:bookmarkStart w:id="28" w:name="_Toc56123368"/>
+      <w:bookmarkStart w:id="28" w:name="_Toc56233771"/>
       <w:r>
         <w:rPr>
           <w:rFonts w:ascii="Times New Roman" w:hAnsi="Times New Roman" w:cs="Times New Roman"/>
@@ -9724,7 +9715,6 @@
           <w:id w:val="-128939718"/>
           <w:citation/>
         </w:sdtPr>
-        <w:sdtEndPr/>
         <w:sdtContent>
           <w:r>
             <w:rPr>
@@ -9898,7 +9888,19 @@
         <w:rPr>
           <w:rFonts w:ascii="Times New Roman" w:hAnsi="Times New Roman" w:cs="Times New Roman"/>
         </w:rPr>
-        <w:t xml:space="preserve"> a esta imagen.</w:t>
+        <w:t xml:space="preserve"> a esta imagen</w:t>
+      </w:r>
+      <w:r>
+        <w:rPr>
+          <w:rFonts w:ascii="Times New Roman" w:hAnsi="Times New Roman" w:cs="Times New Roman"/>
+        </w:rPr>
+        <w:t xml:space="preserve"> (ilustración 1)</w:t>
+      </w:r>
+      <w:r>
+        <w:rPr>
+          <w:rFonts w:ascii="Times New Roman" w:hAnsi="Times New Roman" w:cs="Times New Roman"/>
+        </w:rPr>
+        <w:t>.</w:t>
       </w:r>
     </w:p>
     <w:p>
@@ -10000,7 +10002,19 @@
         <w:rPr>
           <w:rFonts w:ascii="Times New Roman" w:hAnsi="Times New Roman" w:cs="Times New Roman"/>
         </w:rPr>
-        <w:t>Para mostrarlo de manera más gráfica tenemos el siguiente diagrama en donde hacemos uso de</w:t>
+        <w:t>Para mostrarlo de manera más gráfica tenemos el siguiente diagrama</w:t>
+      </w:r>
+      <w:r>
+        <w:rPr>
+          <w:rFonts w:ascii="Times New Roman" w:hAnsi="Times New Roman" w:cs="Times New Roman"/>
+        </w:rPr>
+        <w:t xml:space="preserve"> (ilustración 2)</w:t>
+      </w:r>
+      <w:r>
+        <w:rPr>
+          <w:rFonts w:ascii="Times New Roman" w:hAnsi="Times New Roman" w:cs="Times New Roman"/>
+        </w:rPr>
+        <w:t xml:space="preserve"> en donde hacemos uso de</w:t>
       </w:r>
       <w:r>
         <w:rPr>
@@ -10028,7 +10042,6 @@
           <w:id w:val="-1712098820"/>
           <w:citation/>
         </w:sdtPr>
-        <w:sdtEndPr/>
         <w:sdtContent>
           <w:r>
             <w:rPr>
@@ -10168,11 +10181,7 @@
           </mc:Choice>
           <mc:Fallback>
             <w:pict>
-              <v:shapetype w14:anchorId="62AFEC95" id="_x0000_t202" coordsize="21600,21600" o:spt="202" path="m,l,21600r21600,l21600,xe">
-                <v:stroke joinstyle="miter"/>
-                <v:path gradientshapeok="t" o:connecttype="rect"/>
-              </v:shapetype>
-              <v:shape id="Cuadro de texto 39" o:spid="_x0000_s1038" type="#_x0000_t202" style="position:absolute;left:0;text-align:left;margin-left:138.35pt;margin-top:154.9pt;width:142.5pt;height:.05pt;z-index:-251627520;visibility:visible;mso-wrap-style:square;mso-wrap-distance-left:9pt;mso-wrap-distance-top:0;mso-wrap-distance-right:9pt;mso-wrap-distance-bottom:0;mso-position-horizontal:absolute;mso-position-horizontal-relative:text;mso-position-vertical:absolute;mso-position-vertical-relative:text;v-text-anchor:top" o:gfxdata="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" stroked="f">
+              <v:shape w14:anchorId="62AFEC95" id="Cuadro de texto 39" o:spid="_x0000_s1038" type="#_x0000_t202" style="position:absolute;left:0;text-align:left;margin-left:138.35pt;margin-top:154.9pt;width:142.5pt;height:.05pt;z-index:-251627520;visibility:visible;mso-wrap-style:square;mso-wrap-distance-left:9pt;mso-wrap-distance-top:0;mso-wrap-distance-right:9pt;mso-wrap-distance-bottom:0;mso-position-horizontal:absolute;mso-position-horizontal-relative:text;mso-position-vertical:absolute;mso-position-vertical-relative:text;v-text-anchor:top" o:gfxdata="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" stroked="f">
                 <v:textbox style="mso-fit-shape-to-text:t" inset="0,0,0,0">
                   <w:txbxContent>
                     <w:p>
@@ -10466,7 +10475,25 @@
         <w:rPr>
           <w:rFonts w:ascii="Times New Roman" w:hAnsi="Times New Roman" w:cs="Times New Roman"/>
         </w:rPr>
-        <w:t xml:space="preserve"> procesos comenzarán su ejecución en la siguiente instrucción que sigue a la llamada a fork () . En este caso, ambos procesos comenzarán su ejecución en la declaración de asignación como se muestra a continuación:</w:t>
+        <w:t xml:space="preserve"> procesos comenzarán su ejecución en la siguiente instrucción que sigue a la llamada a fork () . En este caso, ambos procesos comenzarán su ejecución en la declaración de asignación como se muestra a continuación</w:t>
+      </w:r>
+      <w:r>
+        <w:rPr>
+          <w:rFonts w:ascii="Times New Roman" w:hAnsi="Times New Roman" w:cs="Times New Roman"/>
+        </w:rPr>
+        <w:t xml:space="preserve"> en la siguiente imagen</w:t>
+      </w:r>
+      <w:r>
+        <w:rPr>
+          <w:rFonts w:ascii="Times New Roman" w:hAnsi="Times New Roman" w:cs="Times New Roman"/>
+        </w:rPr>
+        <w:t xml:space="preserve"> (ilustración 3)</w:t>
+      </w:r>
+      <w:r>
+        <w:rPr>
+          <w:rFonts w:ascii="Times New Roman" w:hAnsi="Times New Roman" w:cs="Times New Roman"/>
+        </w:rPr>
+        <w:t>.</w:t>
       </w:r>
     </w:p>
     <w:p>
@@ -10985,7 +11012,7 @@
           <w:bCs/>
         </w:rPr>
       </w:pPr>
-      <w:bookmarkStart w:id="33" w:name="_Toc56123369"/>
+      <w:bookmarkStart w:id="33" w:name="_Toc56233772"/>
       <w:r>
         <w:rPr>
           <w:rFonts w:ascii="Times New Roman" w:hAnsi="Times New Roman" w:cs="Times New Roman"/>
@@ -11202,7 +11229,7 @@
           <w:szCs w:val="24"/>
         </w:rPr>
       </w:pPr>
-      <w:bookmarkStart w:id="34" w:name="_Toc56123370"/>
+      <w:bookmarkStart w:id="34" w:name="_Toc56233773"/>
       <w:r>
         <w:rPr>
           <w:rFonts w:ascii="Times New Roman" w:hAnsi="Times New Roman" w:cs="Times New Roman"/>
@@ -11275,7 +11302,7 @@
           <w:rFonts w:ascii="Times New Roman" w:hAnsi="Times New Roman" w:cs="Times New Roman"/>
         </w:rPr>
       </w:pPr>
-      <w:bookmarkStart w:id="35" w:name="_Toc56123371"/>
+      <w:bookmarkStart w:id="35" w:name="_Toc56233774"/>
       <w:r>
         <w:rPr>
           <w:rFonts w:ascii="Times New Roman" w:hAnsi="Times New Roman" w:cs="Times New Roman"/>
@@ -11323,7 +11350,19 @@
         <w:rPr>
           <w:rFonts w:ascii="Times New Roman" w:hAnsi="Times New Roman" w:cs="Times New Roman"/>
         </w:rPr>
-        <w:t xml:space="preserve"> podemos apreciar una ilustración con absolutamente todo el código desplegado y en la parte inferior a la imagen usted puede encontrar la explicación del mismo de manera totalmente detallada.</w:t>
+        <w:t xml:space="preserve"> podemos apreciar una ilustración </w:t>
+      </w:r>
+      <w:r>
+        <w:rPr>
+          <w:rFonts w:ascii="Times New Roman" w:hAnsi="Times New Roman" w:cs="Times New Roman"/>
+        </w:rPr>
+        <w:t xml:space="preserve">(ilustración 4) </w:t>
+      </w:r>
+      <w:r>
+        <w:rPr>
+          <w:rFonts w:ascii="Times New Roman" w:hAnsi="Times New Roman" w:cs="Times New Roman"/>
+        </w:rPr>
+        <w:t>absolutamente todo el código desplegado y en la parte inferior a la imagen usted puede encontrar la explicación del mismo de manera totalmente detallada.</w:t>
       </w:r>
     </w:p>
     <w:p>
@@ -11428,7 +11467,7 @@
           <w:rFonts w:ascii="Times New Roman" w:hAnsi="Times New Roman" w:cs="Times New Roman"/>
         </w:rPr>
       </w:pPr>
-      <w:bookmarkStart w:id="37" w:name="_Toc56123372"/>
+      <w:bookmarkStart w:id="37" w:name="_Toc56233775"/>
       <w:r>
         <w:rPr>
           <w:rFonts w:ascii="Times New Roman" w:hAnsi="Times New Roman" w:cs="Times New Roman"/>
@@ -11500,7 +11539,7 @@
           <w:rFonts w:ascii="Times New Roman" w:hAnsi="Times New Roman" w:cs="Times New Roman"/>
         </w:rPr>
       </w:pPr>
-      <w:bookmarkStart w:id="38" w:name="_Toc56123373"/>
+      <w:bookmarkStart w:id="38" w:name="_Toc56233776"/>
       <w:r>
         <w:rPr>
           <w:rFonts w:ascii="Times New Roman" w:hAnsi="Times New Roman" w:cs="Times New Roman"/>
@@ -11525,7 +11564,31 @@
         <w:rPr>
           <w:rFonts w:ascii="Times New Roman" w:hAnsi="Times New Roman" w:cs="Times New Roman"/>
         </w:rPr>
-        <w:t xml:space="preserve">Cómo Podemos apreciar, directamente en nuestra terminal del </w:t>
+        <w:t xml:space="preserve">Cómo </w:t>
+      </w:r>
+      <w:r>
+        <w:rPr>
+          <w:rFonts w:ascii="Times New Roman" w:hAnsi="Times New Roman" w:cs="Times New Roman"/>
+        </w:rPr>
+        <w:t>p</w:t>
+      </w:r>
+      <w:r>
+        <w:rPr>
+          <w:rFonts w:ascii="Times New Roman" w:hAnsi="Times New Roman" w:cs="Times New Roman"/>
+        </w:rPr>
+        <w:t>odemos apreciar</w:t>
+      </w:r>
+      <w:r>
+        <w:rPr>
+          <w:rFonts w:ascii="Times New Roman" w:hAnsi="Times New Roman" w:cs="Times New Roman"/>
+        </w:rPr>
+        <w:t xml:space="preserve"> en la imagen de abajo (ilustración 5)</w:t>
+      </w:r>
+      <w:r>
+        <w:rPr>
+          <w:rFonts w:ascii="Times New Roman" w:hAnsi="Times New Roman" w:cs="Times New Roman"/>
+        </w:rPr>
+        <w:t xml:space="preserve">, directamente en nuestra terminal del </w:t>
       </w:r>
       <w:r>
         <w:rPr>
@@ -11549,7 +11612,55 @@
         <w:rPr>
           <w:rFonts w:ascii="Times New Roman" w:hAnsi="Times New Roman" w:cs="Times New Roman"/>
         </w:rPr>
-        <w:t xml:space="preserve"> Ubuntu tenemos la ejecución de nuestro programa de manera exitosa, lo primero que hacemos es compilar nuestro programa y posteriormente ejecutar el código ya compilado, podemos ver como en efecto se han creado días procesos en el cual no retornan no solamente un mensaje, sino que también nos devuelve los datos de vital importancia como el pid que cada uno de los procesos tiene y finalmente podemos ver cuál es el padre de dicho proceso, en este caso todos los procesos tienen un padre común por lo que todo los números coinciden.</w:t>
+        <w:t xml:space="preserve"> Ubuntu tenemos la ejecución de nuestro programa de manera exitosa, lo primero que hacemos es compilar nuestro programa y posteriormente ejecutar el código ya compilado, podemos ver como en efecto se han creado </w:t>
+      </w:r>
+      <w:r>
+        <w:rPr>
+          <w:rFonts w:ascii="Times New Roman" w:hAnsi="Times New Roman" w:cs="Times New Roman"/>
+        </w:rPr>
+        <w:t>diez</w:t>
+      </w:r>
+      <w:r>
+        <w:rPr>
+          <w:rFonts w:ascii="Times New Roman" w:hAnsi="Times New Roman" w:cs="Times New Roman"/>
+        </w:rPr>
+        <w:t xml:space="preserve"> procesos</w:t>
+      </w:r>
+      <w:r>
+        <w:rPr>
+          <w:rFonts w:ascii="Times New Roman" w:hAnsi="Times New Roman" w:cs="Times New Roman"/>
+        </w:rPr>
+        <w:t>, los</w:t>
+      </w:r>
+      <w:r>
+        <w:rPr>
+          <w:rFonts w:ascii="Times New Roman" w:hAnsi="Times New Roman" w:cs="Times New Roman"/>
+        </w:rPr>
+        <w:t xml:space="preserve"> cual</w:t>
+      </w:r>
+      <w:r>
+        <w:rPr>
+          <w:rFonts w:ascii="Times New Roman" w:hAnsi="Times New Roman" w:cs="Times New Roman"/>
+        </w:rPr>
+        <w:t>es</w:t>
+      </w:r>
+      <w:r>
+        <w:rPr>
+          <w:rFonts w:ascii="Times New Roman" w:hAnsi="Times New Roman" w:cs="Times New Roman"/>
+        </w:rPr>
+        <w:t xml:space="preserve"> no</w:t>
+      </w:r>
+      <w:r>
+        <w:rPr>
+          <w:rFonts w:ascii="Times New Roman" w:hAnsi="Times New Roman" w:cs="Times New Roman"/>
+        </w:rPr>
+        <w:t>s</w:t>
+      </w:r>
+      <w:r>
+        <w:rPr>
+          <w:rFonts w:ascii="Times New Roman" w:hAnsi="Times New Roman" w:cs="Times New Roman"/>
+        </w:rPr>
+        <w:t xml:space="preserve"> retornan no solamente un mensaje, sino que también nos devuelve los datos de vital importancia como el pid que cada uno de los procesos tiene y finalmente podemos ver cuál es el padre de dicho proceso, en este caso todos los procesos tienen un padre común por lo que todo los números coinciden.</w:t>
       </w:r>
     </w:p>
     <w:p>
@@ -12148,7 +12259,7 @@
           <w:szCs w:val="24"/>
         </w:rPr>
       </w:pPr>
-      <w:bookmarkStart w:id="40" w:name="_Toc56123374"/>
+      <w:bookmarkStart w:id="40" w:name="_Toc56233777"/>
       <w:r>
         <w:rPr>
           <w:rFonts w:ascii="Times New Roman" w:hAnsi="Times New Roman" w:cs="Times New Roman"/>
@@ -12232,7 +12343,7 @@
           <w:rFonts w:ascii="Times New Roman" w:hAnsi="Times New Roman" w:cs="Times New Roman"/>
         </w:rPr>
       </w:pPr>
-      <w:bookmarkStart w:id="41" w:name="_Toc56123375"/>
+      <w:bookmarkStart w:id="41" w:name="_Toc56233778"/>
       <w:r>
         <w:rPr>
           <w:rFonts w:ascii="Times New Roman" w:hAnsi="Times New Roman" w:cs="Times New Roman"/>
@@ -12277,7 +12388,31 @@
         <w:rPr>
           <w:rFonts w:ascii="Times New Roman" w:hAnsi="Times New Roman" w:cs="Times New Roman"/>
         </w:rPr>
-        <w:t xml:space="preserve"> programa de la practica número tres; es esencial recalcar que la explicación de todo el código se encuentre la parte de debajo de forma totalmente detallada, pero por cuestiones de practicidad se ha incluido el código en una imagen de forma totalmente completa en esta primera parte.</w:t>
+        <w:t xml:space="preserve"> programa de la pr</w:t>
+      </w:r>
+      <w:r>
+        <w:rPr>
+          <w:rFonts w:ascii="Times New Roman" w:hAnsi="Times New Roman" w:cs="Times New Roman"/>
+        </w:rPr>
+        <w:t>á</w:t>
+      </w:r>
+      <w:r>
+        <w:rPr>
+          <w:rFonts w:ascii="Times New Roman" w:hAnsi="Times New Roman" w:cs="Times New Roman"/>
+        </w:rPr>
+        <w:t>ctica número tres; es esencial recalcar que la explicación de todo el código se encuentre la parte de debajo de forma totalmente detallada, pero por cuestiones de practicidad se ha incluido el código en una imagen de forma totalmente completa en esta primera parte</w:t>
+      </w:r>
+      <w:r>
+        <w:rPr>
+          <w:rFonts w:ascii="Times New Roman" w:hAnsi="Times New Roman" w:cs="Times New Roman"/>
+        </w:rPr>
+        <w:t>, como se puede apreciar en la ilustración número 6</w:t>
+      </w:r>
+      <w:r>
+        <w:rPr>
+          <w:rFonts w:ascii="Times New Roman" w:hAnsi="Times New Roman" w:cs="Times New Roman"/>
+        </w:rPr>
+        <w:t>.</w:t>
       </w:r>
     </w:p>
     <w:p>
@@ -12385,7 +12520,7 @@
           <w:rFonts w:ascii="Times New Roman" w:hAnsi="Times New Roman" w:cs="Times New Roman"/>
         </w:rPr>
       </w:pPr>
-      <w:bookmarkStart w:id="43" w:name="_Toc56123376"/>
+      <w:bookmarkStart w:id="43" w:name="_Toc56233779"/>
       <w:r>
         <w:rPr>
           <w:rFonts w:ascii="Times New Roman" w:hAnsi="Times New Roman" w:cs="Times New Roman"/>
@@ -12420,7 +12555,31 @@
         <w:rPr>
           <w:rFonts w:ascii="Times New Roman" w:hAnsi="Times New Roman" w:cs="Times New Roman"/>
         </w:rPr>
-        <w:t xml:space="preserve">Como se puede ver se emplea una creación anidada de diferente procesos hijos controlados por for que mandan como mensaje identificador el número de hijos que tienen, el número del mismo proceso al que pertenece (esto es si su padre tiene más de un hijo), su identificador de proceso y el identificador de su padre. El resultado se ve en la Ilustración </w:t>
+        <w:t>Como se puede ver se emplea una creación anidada de diferente procesos hijos controlados por</w:t>
+      </w:r>
+      <w:r>
+        <w:rPr>
+          <w:rFonts w:ascii="Times New Roman" w:hAnsi="Times New Roman" w:cs="Times New Roman"/>
+        </w:rPr>
+        <w:t xml:space="preserve"> varios ciclos</w:t>
+      </w:r>
+      <w:r>
+        <w:rPr>
+          <w:rFonts w:ascii="Times New Roman" w:hAnsi="Times New Roman" w:cs="Times New Roman"/>
+        </w:rPr>
+        <w:t xml:space="preserve"> que mandan como mensaje</w:t>
+      </w:r>
+      <w:r>
+        <w:rPr>
+          <w:rFonts w:ascii="Times New Roman" w:hAnsi="Times New Roman" w:cs="Times New Roman"/>
+        </w:rPr>
+        <w:t xml:space="preserve"> el</w:t>
+      </w:r>
+      <w:r>
+        <w:rPr>
+          <w:rFonts w:ascii="Times New Roman" w:hAnsi="Times New Roman" w:cs="Times New Roman"/>
+        </w:rPr>
+        <w:t xml:space="preserve"> identificador el número de hijos que tienen, el número del mismo proceso al que pertenece (esto es si su padre tiene más de un hijo), su identificador de proceso y el identificador de su padre. El resultado se ve en la Ilustración </w:t>
       </w:r>
       <w:r>
         <w:rPr>
@@ -12453,7 +12612,7 @@
           <w:rFonts w:ascii="Times New Roman" w:hAnsi="Times New Roman" w:cs="Times New Roman"/>
         </w:rPr>
       </w:pPr>
-      <w:bookmarkStart w:id="44" w:name="_Toc56123377"/>
+      <w:bookmarkStart w:id="44" w:name="_Toc56233780"/>
       <w:r>
         <w:rPr>
           <w:rFonts w:ascii="Times New Roman" w:hAnsi="Times New Roman" w:cs="Times New Roman"/>
@@ -12477,7 +12636,43 @@
         <w:rPr>
           <w:rFonts w:ascii="Times New Roman" w:hAnsi="Times New Roman" w:cs="Times New Roman"/>
         </w:rPr>
-        <w:t>Ahora bien, mostramos una imagen de la captura de la terminal en el proceso de ejecución del programa segundo de esta práctica número tres, ya una vez compilado se ejecuta y nos desplegará en pantalla el proceso que solamente tiene un hijo y nos devuelve en esta primera línea el pid y ppid, también podemos ver cómo podemos identificar el proceso padre que ya tiene tres hijos, ya posteriormente vemos que nos hace mención del proceso uno en el proceso dos con cada una de sus variantes y va imprimiendo los procesos en el momento en que tiene cada uno de ellos se lo hijos o cuando tienen dos hijos siempre incluyendo su identificador en cada una de las impresiones.</w:t>
+        <w:t>Ahora bien, mostramos una imagen</w:t>
+      </w:r>
+      <w:r>
+        <w:rPr>
+          <w:rFonts w:ascii="Times New Roman" w:hAnsi="Times New Roman" w:cs="Times New Roman"/>
+        </w:rPr>
+        <w:t xml:space="preserve"> (ilustración 7)</w:t>
+      </w:r>
+      <w:r>
+        <w:rPr>
+          <w:rFonts w:ascii="Times New Roman" w:hAnsi="Times New Roman" w:cs="Times New Roman"/>
+        </w:rPr>
+        <w:t xml:space="preserve"> de la captura de la terminal en el proceso de ejecución del programa segundo de esta práctica número tres, ya una vez compilado se ejecuta y nos desplegará en pantalla el proceso que solamente tiene un hijo y nos devuelve en esta primera línea el pid y ppid, también podemos ver cómo podemos identificar el proceso padre que ya tiene tres hijos, ya posteriormente vemos que nos hace mención del proceso uno en el proceso dos con cada una de sus variantes y va imprimiendo los procesos en el momento en que tiene cada uno de ellos </w:t>
+      </w:r>
+      <w:r>
+        <w:rPr>
+          <w:rFonts w:ascii="Times New Roman" w:hAnsi="Times New Roman" w:cs="Times New Roman"/>
+        </w:rPr>
+        <w:t>en</w:t>
+      </w:r>
+      <w:r>
+        <w:rPr>
+          <w:rFonts w:ascii="Times New Roman" w:hAnsi="Times New Roman" w:cs="Times New Roman"/>
+        </w:rPr>
+        <w:t xml:space="preserve"> lo hijos o cuando tienen dos hijos siempre</w:t>
+      </w:r>
+      <w:r>
+        <w:rPr>
+          <w:rFonts w:ascii="Times New Roman" w:hAnsi="Times New Roman" w:cs="Times New Roman"/>
+        </w:rPr>
+        <w:t xml:space="preserve"> estan</w:t>
+      </w:r>
+      <w:r>
+        <w:rPr>
+          <w:rFonts w:ascii="Times New Roman" w:hAnsi="Times New Roman" w:cs="Times New Roman"/>
+        </w:rPr>
+        <w:t xml:space="preserve"> incluyendo su identificador en cada una de las impresiones.</w:t>
       </w:r>
     </w:p>
     <w:p>
@@ -12977,7 +13172,7 @@
           <w:szCs w:val="24"/>
         </w:rPr>
       </w:pPr>
-      <w:bookmarkStart w:id="46" w:name="_Toc56123378"/>
+      <w:bookmarkStart w:id="46" w:name="_Toc56233781"/>
       <w:r>
         <w:rPr>
           <w:rFonts w:ascii="Times New Roman" w:hAnsi="Times New Roman" w:cs="Times New Roman"/>
@@ -13040,7 +13235,7 @@
           <w:rFonts w:ascii="Times New Roman" w:hAnsi="Times New Roman" w:cs="Times New Roman"/>
         </w:rPr>
       </w:pPr>
-      <w:bookmarkStart w:id="47" w:name="_Toc56123379"/>
+      <w:bookmarkStart w:id="47" w:name="_Toc56233782"/>
       <w:r>
         <w:rPr>
           <w:rFonts w:ascii="Times New Roman" w:hAnsi="Times New Roman" w:cs="Times New Roman"/>
@@ -13074,6 +13269,12 @@
           <w:rFonts w:ascii="Times New Roman" w:hAnsi="Times New Roman" w:cs="Times New Roman"/>
         </w:rPr>
         <w:t xml:space="preserve"> la imagen con todo el código, del mismo modo tenemos la explicación del código en la parte inferior junto con la muestra de cómo se ejecutó dicho programa y con los resultados que estamos esperando.</w:t>
+      </w:r>
+      <w:r>
+        <w:rPr>
+          <w:rFonts w:ascii="Times New Roman" w:hAnsi="Times New Roman" w:cs="Times New Roman"/>
+        </w:rPr>
+        <w:t xml:space="preserve"> Cabe aclarar que en la ilustración 8 tenemos el código desplegado.</w:t>
       </w:r>
     </w:p>
     <w:p>
@@ -13192,7 +13393,7 @@
           <w:rFonts w:ascii="Times New Roman" w:hAnsi="Times New Roman" w:cs="Times New Roman"/>
         </w:rPr>
       </w:pPr>
-      <w:bookmarkStart w:id="49" w:name="_Toc56123380"/>
+      <w:bookmarkStart w:id="49" w:name="_Toc56233783"/>
       <w:r>
         <w:rPr>
           <w:rFonts w:ascii="Times New Roman" w:hAnsi="Times New Roman" w:cs="Times New Roman"/>
@@ -13227,7 +13428,7 @@
         <w:rPr>
           <w:rFonts w:ascii="Times New Roman" w:hAnsi="Times New Roman" w:cs="Times New Roman"/>
         </w:rPr>
-        <w:t xml:space="preserve">En el código solo se crea una array de longitud cinco con las primeras cinco palabras de la oración “Esta es mi practica uno”  y luego se hace un ciclo for que crea cinco proceso , esperando que cada uno le agregue a un archivo existente o no llamado practica 33.txt una de la letra del array declarado con ayuda del índice del ciclo for. Para que al final agregue el proceso principal la palabra “uno”. Esto se puede ver donde en la Ilustración </w:t>
+        <w:t xml:space="preserve">En el código solo se crea un array de longitud cinco con las primeras cinco palabras de la oración “Esta es mi practica uno”  y luego se hace un ciclo for que crea cinco proceso , esperando que cada uno le agregue a un archivo existente o no llamado practica 33.txt una de la letra del array declarado con ayuda del índice del ciclo for. Para que al final agregue el proceso principal la palabra “uno”. Esto se puede ver donde en la Ilustración </w:t>
       </w:r>
       <w:r>
         <w:rPr>
@@ -13271,7 +13472,7 @@
           <w:rFonts w:ascii="Times New Roman" w:hAnsi="Times New Roman" w:cs="Times New Roman"/>
         </w:rPr>
       </w:pPr>
-      <w:bookmarkStart w:id="50" w:name="_Toc56123381"/>
+      <w:bookmarkStart w:id="50" w:name="_Toc56233784"/>
       <w:r>
         <w:rPr>
           <w:rFonts w:ascii="Times New Roman" w:hAnsi="Times New Roman" w:cs="Times New Roman"/>
@@ -13287,7 +13488,7 @@
           <w:rFonts w:ascii="Times New Roman" w:hAnsi="Times New Roman" w:cs="Times New Roman"/>
         </w:rPr>
       </w:pPr>
-      <w:bookmarkStart w:id="51" w:name="_Toc56123382"/>
+      <w:bookmarkStart w:id="51" w:name="_Toc56233785"/>
       <w:r>
         <w:rPr>
           <w:rFonts w:ascii="Times New Roman" w:hAnsi="Times New Roman" w:cs="Times New Roman"/>
@@ -13304,8 +13505,26 @@
     </w:p>
     <w:p/>
     <w:p>
-      <w:r>
-        <w:t>Se mencionó anteriormente en la parte superior, nos es posible ver como los archivos todavía no se genera el nuevo archivo en donde se mostrará el texto.</w:t>
+      <w:pPr>
+        <w:tabs>
+          <w:tab w:val="left" w:pos="915"/>
+        </w:tabs>
+        <w:jc w:val="both"/>
+        <w:rPr>
+          <w:rFonts w:ascii="Times New Roman" w:hAnsi="Times New Roman" w:cs="Times New Roman"/>
+        </w:rPr>
+      </w:pPr>
+      <w:r>
+        <w:rPr>
+          <w:rFonts w:ascii="Times New Roman" w:hAnsi="Times New Roman" w:cs="Times New Roman"/>
+        </w:rPr>
+        <w:t xml:space="preserve">Se mencionó anteriormente en la parte superior, </w:t>
+      </w:r>
+      <w:r>
+        <w:rPr>
+          <w:rFonts w:ascii="Times New Roman" w:hAnsi="Times New Roman" w:cs="Times New Roman"/>
+        </w:rPr>
+        <w:t>que no es posible ver todavía los archivos y en la siguiente imagen (ilustración 9) como dicha afirmación se cumple de forma cabal.</w:t>
       </w:r>
     </w:p>
     <w:p>
@@ -13462,7 +13681,7 @@
           <w:rFonts w:ascii="Times New Roman" w:hAnsi="Times New Roman" w:cs="Times New Roman"/>
         </w:rPr>
       </w:pPr>
-      <w:bookmarkStart w:id="53" w:name="_Toc56123383"/>
+      <w:bookmarkStart w:id="53" w:name="_Toc56233786"/>
       <w:r>
         <w:rPr>
           <w:rFonts w:ascii="Times New Roman" w:hAnsi="Times New Roman" w:cs="Times New Roman"/>
@@ -13502,7 +13721,31 @@
         <w:rPr>
           <w:rFonts w:ascii="Times New Roman" w:hAnsi="Times New Roman" w:cs="Times New Roman"/>
         </w:rPr>
-        <w:t xml:space="preserve"> procedemos ejecutar el programa dentro de nuestra terminal de Ubuntu, y simplemente ejecutamos el programa; ahora </w:t>
+        <w:t xml:space="preserve"> procedemos </w:t>
+      </w:r>
+      <w:r>
+        <w:rPr>
+          <w:rFonts w:ascii="Times New Roman" w:hAnsi="Times New Roman" w:cs="Times New Roman"/>
+        </w:rPr>
+        <w:t>compilar</w:t>
+      </w:r>
+      <w:r>
+        <w:rPr>
+          <w:rFonts w:ascii="Times New Roman" w:hAnsi="Times New Roman" w:cs="Times New Roman"/>
+        </w:rPr>
+        <w:t xml:space="preserve"> el programa dentro de nuestra terminal de Ubuntu</w:t>
+      </w:r>
+      <w:r>
+        <w:rPr>
+          <w:rFonts w:ascii="Times New Roman" w:hAnsi="Times New Roman" w:cs="Times New Roman"/>
+        </w:rPr>
+        <w:t xml:space="preserve"> </w:t>
+      </w:r>
+      <w:r>
+        <w:rPr>
+          <w:rFonts w:ascii="Times New Roman" w:hAnsi="Times New Roman" w:cs="Times New Roman"/>
+        </w:rPr>
+        <w:t xml:space="preserve">y simplemente ejecutamos el programa; ahora </w:t>
       </w:r>
       <w:r>
         <w:rPr>
@@ -13526,7 +13769,25 @@
         <w:rPr>
           <w:rFonts w:ascii="Times New Roman" w:hAnsi="Times New Roman" w:cs="Times New Roman"/>
         </w:rPr>
-        <w:t xml:space="preserve"> ir directamente a dónde estan nuestros archivos guardados en la ruta que definimos para poder comprobar que en efecto el mensaje en el archivo de texto se encuentre creado de manera correcta.</w:t>
+        <w:t xml:space="preserve"> ir directamente a dónde estan nuestros archivos guardados en la ruta que definimos para poder comprobar que en efecto el mensaje en el archivo de texto se encuentre creado de manera correcta</w:t>
+      </w:r>
+      <w:r>
+        <w:rPr>
+          <w:rFonts w:ascii="Times New Roman" w:hAnsi="Times New Roman" w:cs="Times New Roman"/>
+        </w:rPr>
+        <w:t>, esto se aprecia de forma clara en la ilustración 10</w:t>
+      </w:r>
+      <w:r>
+        <w:rPr>
+          <w:rFonts w:ascii="Times New Roman" w:hAnsi="Times New Roman" w:cs="Times New Roman"/>
+        </w:rPr>
+        <w:t xml:space="preserve"> y la 11</w:t>
+      </w:r>
+      <w:r>
+        <w:rPr>
+          <w:rFonts w:ascii="Times New Roman" w:hAnsi="Times New Roman" w:cs="Times New Roman"/>
+        </w:rPr>
+        <w:t>.</w:t>
       </w:r>
     </w:p>
     <w:p>
@@ -13553,9 +13814,9 @@
           <w:lang w:eastAsia="es-MX"/>
         </w:rPr>
         <w:drawing>
-          <wp:inline distT="0" distB="0" distL="0" distR="0" wp14:anchorId="78F0A6BB" wp14:editId="4435F91F">
-            <wp:extent cx="5764662" cy="967563"/>
-            <wp:effectExtent l="0" t="0" r="0" b="4445"/>
+          <wp:inline distT="0" distB="0" distL="0" distR="0" wp14:anchorId="78F0A6BB" wp14:editId="528AFC5B">
+            <wp:extent cx="5761934" cy="704850"/>
+            <wp:effectExtent l="0" t="0" r="0" b="0"/>
             <wp:docPr id="5" name="Imagen 5" descr="C:\Users\Ricardo Alberto\Pictures\practica3-33-2.png"/>
             <wp:cNvGraphicFramePr>
               <a:graphicFrameLocks xmlns:a="http://schemas.openxmlformats.org/drawingml/2006/main" noChangeAspect="1"/>
@@ -13577,13 +13838,13 @@
                         </a:ext>
                       </a:extLst>
                     </a:blip>
-                    <a:srcRect l="8531" t="35711"/>
+                    <a:srcRect l="8531" t="35711" b="17434"/>
                     <a:stretch/>
                   </pic:blipFill>
                   <pic:spPr bwMode="auto">
                     <a:xfrm>
                       <a:off x="0" y="0"/>
-                      <a:ext cx="5791634" cy="972090"/>
+                      <a:ext cx="5791634" cy="708483"/>
                     </a:xfrm>
                     <a:prstGeom prst="rect">
                       <a:avLst/>
@@ -13637,7 +13898,7 @@
           <w:rFonts w:ascii="Times New Roman" w:hAnsi="Times New Roman" w:cs="Times New Roman"/>
         </w:rPr>
       </w:pPr>
-      <w:bookmarkStart w:id="55" w:name="_Toc56123384"/>
+      <w:bookmarkStart w:id="55" w:name="_Toc56233787"/>
       <w:r>
         <w:rPr>
           <w:rFonts w:ascii="Times New Roman" w:hAnsi="Times New Roman" w:cs="Times New Roman"/>
@@ -13664,7 +13925,19 @@
         <w:rPr>
           <w:rFonts w:ascii="Times New Roman" w:hAnsi="Times New Roman" w:cs="Times New Roman"/>
         </w:rPr>
-        <w:t>Si bien, ya hemos mencionado como es que se ejecuta el programa y que eso que debía dar de resultado, pero para corroborarlo hemos ido directamente al directorio con la aplicación de gestor de carpetas y con el editor de texto o hemos abierto el archivo de texto generado con el mensaje que se esperaban un principio.</w:t>
+        <w:t>Si bien, ya hemos mencionado como es que se ejecuta el programa y que eso que debía dar de resultado, pero para corroborarlo hemos ido directamente al directorio con la aplicación de gestor de carpetas y con el editor de texto o hemos abierto el archivo de texto generado con el mensaje que se esperaban un principio</w:t>
+      </w:r>
+      <w:r>
+        <w:rPr>
+          <w:rFonts w:ascii="Times New Roman" w:hAnsi="Times New Roman" w:cs="Times New Roman"/>
+        </w:rPr>
+        <w:t>, lo cual se aprecia en la ilustración 11 de forma precisa</w:t>
+      </w:r>
+      <w:r>
+        <w:rPr>
+          <w:rFonts w:ascii="Times New Roman" w:hAnsi="Times New Roman" w:cs="Times New Roman"/>
+        </w:rPr>
+        <w:t>.</w:t>
       </w:r>
     </w:p>
     <w:p>
@@ -13812,7 +14085,7 @@
           <w:bCs/>
         </w:rPr>
       </w:pPr>
-      <w:bookmarkStart w:id="57" w:name="_Toc56123385"/>
+      <w:bookmarkStart w:id="57" w:name="_Toc56233788"/>
       <w:r>
         <w:rPr>
           <w:rFonts w:ascii="Times New Roman" w:hAnsi="Times New Roman" w:cs="Times New Roman"/>
@@ -13840,7 +14113,7 @@
           <w:bCs/>
         </w:rPr>
       </w:pPr>
-      <w:bookmarkStart w:id="58" w:name="_Toc56123386"/>
+      <w:bookmarkStart w:id="58" w:name="_Toc56233789"/>
       <w:r>
         <w:rPr>
           <w:rFonts w:ascii="Times New Roman" w:hAnsi="Times New Roman" w:cs="Times New Roman"/>
@@ -13863,57 +14136,287 @@
         <w:rPr>
           <w:rFonts w:ascii="Times New Roman" w:hAnsi="Times New Roman" w:cs="Times New Roman"/>
         </w:rPr>
-        <w:t>Durante el desarrollo de esta primera práctica de la unidad dos, desde mi perspectiva he logrado aprender cómo directamente en el código poder crear procesos para el cumplimiento de diversos menesteres, a decir verdad el tema para mí y para mis compañeros en el equipo parecía un poco intimidante en un comienzo, pero conforme intercambiamos ideas y también otro comentaba mucho más sobre la información referente a los procesos, nos dimos cuenta de que en realidad nuestra complejo y muchas veces las dificultades al igual que muchos de los conflictos provienen de fallos en la codificación, lo cual muchas veces genera los problemas en el código pero se puede ver tremendamente aminorado sí se entiende de manera concreta como es que los procesos funcionan y cómo es que estos se crean, por lo cual queda demostrado que vale la pena remontarse a la teoría primero antes de comenzar a codificar los distintos problemas.</w:t>
-      </w:r>
-    </w:p>
-    <w:p>
-      <w:pPr>
-        <w:jc w:val="both"/>
-        <w:rPr>
-          <w:rFonts w:ascii="Times New Roman" w:hAnsi="Times New Roman" w:cs="Times New Roman"/>
-        </w:rPr>
-      </w:pPr>
-    </w:p>
-    <w:p>
-      <w:pPr>
-        <w:jc w:val="both"/>
-        <w:rPr>
-          <w:rFonts w:ascii="Times New Roman" w:hAnsi="Times New Roman" w:cs="Times New Roman"/>
-        </w:rPr>
-      </w:pPr>
-      <w:r>
-        <w:rPr>
-          <w:rFonts w:ascii="Times New Roman" w:hAnsi="Times New Roman" w:cs="Times New Roman"/>
-        </w:rPr>
-        <w:t>Lo que uno de los aportes más valiosos de esta práctica es que, en lo personal la parte de ver la forma en que los procesos manteniendo las interacciones con el sistema operativo es bastante de</w:t>
-      </w:r>
-      <w:r>
-        <w:rPr>
-          <w:rFonts w:ascii="Times New Roman" w:hAnsi="Times New Roman" w:cs="Times New Roman"/>
-        </w:rPr>
-        <w:t xml:space="preserve"> genial porque da la impresión de que uno está directamente interactuando con el sistema operativo de primera mano, mientras extremos codificando nos percatamos de esto o al tratar de gestionar de manera óptima el orden de los procesos y como los mismos procesos con los estamos trabajando como lo fue en el caso del segundo código creaban otros hijos a partir de un hijo ya concebido por un proceso padre codificado desde un comienzo. A decir verdad la práctica me gustó mucho la sección de programa número treinta y tres porque directamente estuvimos escribiendo en archivos, pero no solo eso sino que también estuvimos haciendo que de manera directa los procesos interactúan en distintas partes del resultado final, en este caso con última palabra pero a mí me resulto muy llamativo porque me hace pensar en las múltiples posibilidades que esto tendría ya que en algún programa con muchísima complejidad podríamos optimizar nuestro código a manera de que todo este dividido de tal forma que múltiples procesos ejecutar múltiples tareas dependiendo de la necesidad de nuestros clientes, lo cual puede resumirse en un posible ahorro de recursos e inclusive una mayor modularidad y nuestros programas y en las soluciones que demos a los diversos problemas que se nos presenten.</w:t>
-      </w:r>
-    </w:p>
-    <w:p>
-      <w:pPr>
-        <w:jc w:val="both"/>
-        <w:rPr>
-          <w:rFonts w:ascii="Times New Roman" w:hAnsi="Times New Roman" w:cs="Times New Roman"/>
-        </w:rPr>
-      </w:pPr>
-    </w:p>
-    <w:p>
-      <w:pPr>
-        <w:jc w:val="both"/>
-        <w:rPr>
-          <w:rFonts w:ascii="Times New Roman" w:hAnsi="Times New Roman" w:cs="Times New Roman"/>
-        </w:rPr>
-      </w:pPr>
-      <w:r>
-        <w:rPr>
-          <w:rFonts w:ascii="Times New Roman" w:hAnsi="Times New Roman" w:cs="Times New Roman"/>
-        </w:rPr>
-        <w:t>Siempre he dicho, que parte de disfrutar del proceso es aprender a disfrutar de los fallos que muchas veces se presentan, refiriéndome a este caso como equipo nos detuvimos apoyando bastante para poder solucionar dudas y hacer aportaciones el código que estamos desarrollando, con lo que toda la retroalimentación que recibimos de manera mutua nos permitió poder llegar a soluciones óptimas además de poder adquirir aprendizaje directamente de la experiencia, lo que en mi humilde opinión es mucho más valioso que simplemente la experiencia teórica, que aunque es de suma relevancia para poder desarrollar los problemas pienso que necesita complementarse con la parte práctica; con esto en mente y habiendo mencionado la importancia me quedo con una satisfacción tremenda porque conseguir de forma cabal y minimalista entender o funcionamiento los procesos con acercamiento diferente y lo más invaluable, de manera práctica.</w:t>
+        <w:t>Durante el desarrollo de esta primera práctica de la unidad dos, desde mi perspectiva he logrado aprender cómo directamente en el código poder crear procesos para el cumplimiento de diversos menesteres, a decir verdad el tema para mí y para mis compañeros en el equipo parecía un poco intimidante en un comienzo, pero conforme intercambiamos ideas y también otro</w:t>
+      </w:r>
+      <w:r>
+        <w:rPr>
+          <w:rFonts w:ascii="Times New Roman" w:hAnsi="Times New Roman" w:cs="Times New Roman"/>
+        </w:rPr>
+        <w:t>s</w:t>
+      </w:r>
+      <w:r>
+        <w:rPr>
+          <w:rFonts w:ascii="Times New Roman" w:hAnsi="Times New Roman" w:cs="Times New Roman"/>
+        </w:rPr>
+        <w:t xml:space="preserve"> comentaba</w:t>
+      </w:r>
+      <w:r>
+        <w:rPr>
+          <w:rFonts w:ascii="Times New Roman" w:hAnsi="Times New Roman" w:cs="Times New Roman"/>
+        </w:rPr>
+        <w:t>n</w:t>
+      </w:r>
+      <w:r>
+        <w:rPr>
+          <w:rFonts w:ascii="Times New Roman" w:hAnsi="Times New Roman" w:cs="Times New Roman"/>
+        </w:rPr>
+        <w:t xml:space="preserve"> mucho más sobre la información referente a los procesos, nos dimos cuenta de que en realidad </w:t>
+      </w:r>
+      <w:r>
+        <w:rPr>
+          <w:rFonts w:ascii="Times New Roman" w:hAnsi="Times New Roman" w:cs="Times New Roman"/>
+        </w:rPr>
+        <w:t>no era tan</w:t>
+      </w:r>
+      <w:r>
+        <w:rPr>
+          <w:rFonts w:ascii="Times New Roman" w:hAnsi="Times New Roman" w:cs="Times New Roman"/>
+        </w:rPr>
+        <w:t xml:space="preserve"> complejo y muchas veces las dificultades al igual que muchos de los conflictos provienen de fallos en la codificación, lo cual muchas veces genera los problemas en el código pero se puede ver tremendamente aminorado sí se entiende de manera concreta como es que los procesos funcionan y cómo es que estos se crean, por lo cual queda demostrado que vale la pena remontarse a la teoría primero antes de comenzar a codificar los distintos problemas.</w:t>
+      </w:r>
+    </w:p>
+    <w:p>
+      <w:pPr>
+        <w:jc w:val="both"/>
+        <w:rPr>
+          <w:rFonts w:ascii="Times New Roman" w:hAnsi="Times New Roman" w:cs="Times New Roman"/>
+        </w:rPr>
+      </w:pPr>
+    </w:p>
+    <w:p>
+      <w:pPr>
+        <w:jc w:val="both"/>
+        <w:rPr>
+          <w:rFonts w:ascii="Times New Roman" w:hAnsi="Times New Roman" w:cs="Times New Roman"/>
+        </w:rPr>
+      </w:pPr>
+      <w:r>
+        <w:rPr>
+          <w:rFonts w:ascii="Times New Roman" w:hAnsi="Times New Roman" w:cs="Times New Roman"/>
+        </w:rPr>
+        <w:t>U</w:t>
+      </w:r>
+      <w:r>
+        <w:rPr>
+          <w:rFonts w:ascii="Times New Roman" w:hAnsi="Times New Roman" w:cs="Times New Roman"/>
+        </w:rPr>
+        <w:t xml:space="preserve">no de los aportes más valiosos de esta práctica es que, en lo personal la parte de ver la forma en que los procesos </w:t>
+      </w:r>
+      <w:r>
+        <w:rPr>
+          <w:rFonts w:ascii="Times New Roman" w:hAnsi="Times New Roman" w:cs="Times New Roman"/>
+        </w:rPr>
+        <w:t>mantienen</w:t>
+      </w:r>
+      <w:r>
+        <w:rPr>
+          <w:rFonts w:ascii="Times New Roman" w:hAnsi="Times New Roman" w:cs="Times New Roman"/>
+        </w:rPr>
+        <w:t xml:space="preserve"> las interacciones con el sistema operativo es bastante de</w:t>
+      </w:r>
+      <w:r>
+        <w:rPr>
+          <w:rFonts w:ascii="Times New Roman" w:hAnsi="Times New Roman" w:cs="Times New Roman"/>
+        </w:rPr>
+        <w:t xml:space="preserve"> genial porque da la impresión de que uno está directamente interactuando con el sistema operativo de primera mano, mientras </w:t>
+      </w:r>
+      <w:r>
+        <w:rPr>
+          <w:rFonts w:ascii="Times New Roman" w:hAnsi="Times New Roman" w:cs="Times New Roman"/>
+        </w:rPr>
+        <w:t>estábamos</w:t>
+      </w:r>
+      <w:r>
+        <w:rPr>
+          <w:rFonts w:ascii="Times New Roman" w:hAnsi="Times New Roman" w:cs="Times New Roman"/>
+        </w:rPr>
+        <w:t xml:space="preserve"> codificando nos percatamos de esto o al tratar de gestionar de manera óptima el orden de los procesos y como los mismos procesos con los estamos trabajando como lo fue en el caso del segundo código creaban otros hijos a partir de un hijo ya concebido por un proceso padre codificado desde un comienzo. A decir verdad</w:t>
+      </w:r>
+      <w:r>
+        <w:rPr>
+          <w:rFonts w:ascii="Times New Roman" w:hAnsi="Times New Roman" w:cs="Times New Roman"/>
+        </w:rPr>
+        <w:t>,</w:t>
+      </w:r>
+      <w:r>
+        <w:rPr>
+          <w:rFonts w:ascii="Times New Roman" w:hAnsi="Times New Roman" w:cs="Times New Roman"/>
+        </w:rPr>
+        <w:t xml:space="preserve"> la práctica me gustó mucho la sección de programa número treinta y tres</w:t>
+      </w:r>
+      <w:r>
+        <w:rPr>
+          <w:rFonts w:ascii="Times New Roman" w:hAnsi="Times New Roman" w:cs="Times New Roman"/>
+        </w:rPr>
+        <w:t>,</w:t>
+      </w:r>
+      <w:r>
+        <w:rPr>
+          <w:rFonts w:ascii="Times New Roman" w:hAnsi="Times New Roman" w:cs="Times New Roman"/>
+        </w:rPr>
+        <w:t xml:space="preserve"> porque directamente estuvimos escribiendo en archivos, pero no solo </w:t>
+      </w:r>
+      <w:proofErr w:type="gramStart"/>
+      <w:r>
+        <w:rPr>
+          <w:rFonts w:ascii="Times New Roman" w:hAnsi="Times New Roman" w:cs="Times New Roman"/>
+        </w:rPr>
+        <w:t>eso</w:t>
+      </w:r>
+      <w:proofErr w:type="gramEnd"/>
+      <w:r>
+        <w:rPr>
+          <w:rFonts w:ascii="Times New Roman" w:hAnsi="Times New Roman" w:cs="Times New Roman"/>
+        </w:rPr>
+        <w:t xml:space="preserve"> sino que también estuvimos haciendo que de manera directa los procesos interactúan en distintas partes del resultado final</w:t>
+      </w:r>
+      <w:r>
+        <w:rPr>
+          <w:rFonts w:ascii="Times New Roman" w:hAnsi="Times New Roman" w:cs="Times New Roman"/>
+        </w:rPr>
+        <w:t>. A</w:t>
+      </w:r>
+      <w:r>
+        <w:rPr>
+          <w:rFonts w:ascii="Times New Roman" w:hAnsi="Times New Roman" w:cs="Times New Roman"/>
+        </w:rPr>
+        <w:t xml:space="preserve"> mí me resulto muy llamativo porque me hace pensar en las múltiples posibilidades que esto tendría ya que en algún programa con muchísima complejidad podríamos optimizar nuestro código a manera de que todo este dividido de tal forma que múltiples procesos </w:t>
+      </w:r>
+      <w:r>
+        <w:rPr>
+          <w:rFonts w:ascii="Times New Roman" w:hAnsi="Times New Roman" w:cs="Times New Roman"/>
+        </w:rPr>
+        <w:t xml:space="preserve">puedan </w:t>
+      </w:r>
+      <w:r>
+        <w:rPr>
+          <w:rFonts w:ascii="Times New Roman" w:hAnsi="Times New Roman" w:cs="Times New Roman"/>
+        </w:rPr>
+        <w:t>ejecutar múltiples tareas dependiendo de la necesidad de nuestros clientes, lo cual puede resumirse en un posible ahorro de recursos e inclusive una mayor modularidad y nuestros programas y en las soluciones que demos a los diversos problemas que se nos presenten.</w:t>
+      </w:r>
+    </w:p>
+    <w:p>
+      <w:pPr>
+        <w:jc w:val="both"/>
+        <w:rPr>
+          <w:rFonts w:ascii="Times New Roman" w:hAnsi="Times New Roman" w:cs="Times New Roman"/>
+        </w:rPr>
+      </w:pPr>
+    </w:p>
+    <w:p>
+      <w:pPr>
+        <w:jc w:val="both"/>
+        <w:rPr>
+          <w:rFonts w:ascii="Times New Roman" w:hAnsi="Times New Roman" w:cs="Times New Roman"/>
+        </w:rPr>
+      </w:pPr>
+      <w:r>
+        <w:rPr>
+          <w:rFonts w:ascii="Times New Roman" w:hAnsi="Times New Roman" w:cs="Times New Roman"/>
+        </w:rPr>
+        <w:t xml:space="preserve">Siempre he dicho, que parte de disfrutar del proceso es aprender a disfrutar de los fallos que muchas veces se presentan, refiriéndome a este caso como equipo nos </w:t>
+      </w:r>
+      <w:r>
+        <w:rPr>
+          <w:rFonts w:ascii="Times New Roman" w:hAnsi="Times New Roman" w:cs="Times New Roman"/>
+        </w:rPr>
+        <w:t>estuvimos</w:t>
+      </w:r>
+      <w:r>
+        <w:rPr>
+          <w:rFonts w:ascii="Times New Roman" w:hAnsi="Times New Roman" w:cs="Times New Roman"/>
+        </w:rPr>
+        <w:t xml:space="preserve"> apoyando bastante para poder solucionar dudas y hacer aportaciones </w:t>
+      </w:r>
+      <w:r>
+        <w:rPr>
+          <w:rFonts w:ascii="Times New Roman" w:hAnsi="Times New Roman" w:cs="Times New Roman"/>
+        </w:rPr>
+        <w:t xml:space="preserve">en </w:t>
+      </w:r>
+      <w:r>
+        <w:rPr>
+          <w:rFonts w:ascii="Times New Roman" w:hAnsi="Times New Roman" w:cs="Times New Roman"/>
+        </w:rPr>
+        <w:t>el código que est</w:t>
+      </w:r>
+      <w:r>
+        <w:rPr>
+          <w:rFonts w:ascii="Times New Roman" w:hAnsi="Times New Roman" w:cs="Times New Roman"/>
+        </w:rPr>
+        <w:t>ábamos</w:t>
+      </w:r>
+      <w:r>
+        <w:rPr>
+          <w:rFonts w:ascii="Times New Roman" w:hAnsi="Times New Roman" w:cs="Times New Roman"/>
+        </w:rPr>
+        <w:t xml:space="preserve"> desarrollando, con lo que toda la retroalimentación que recibimos de manera mutua nos permitió poder llegar a soluciones óptimas además de poder adquirir aprendizaje directamente de la experiencia, lo que en mi humilde opinión es mucho más valioso que simplemente la experiencia teórica, que aunque es de suma relevancia para poder desarrollar los problemas pienso que necesita complementarse con la parte práctica; con esto en mente y habiendo mencionado la importancia</w:t>
+      </w:r>
+      <w:r>
+        <w:rPr>
+          <w:rFonts w:ascii="Times New Roman" w:hAnsi="Times New Roman" w:cs="Times New Roman"/>
+        </w:rPr>
+        <w:t xml:space="preserve"> de ellos,</w:t>
+      </w:r>
+      <w:r>
+        <w:rPr>
+          <w:rFonts w:ascii="Times New Roman" w:hAnsi="Times New Roman" w:cs="Times New Roman"/>
+        </w:rPr>
+        <w:t xml:space="preserve"> me quedo con una satisfacción tremenda porque conseguir de forma </w:t>
+      </w:r>
+      <w:r>
+        <w:rPr>
+          <w:rFonts w:ascii="Times New Roman" w:hAnsi="Times New Roman" w:cs="Times New Roman"/>
+        </w:rPr>
+        <w:t>certera</w:t>
+      </w:r>
+      <w:r>
+        <w:rPr>
+          <w:rFonts w:ascii="Times New Roman" w:hAnsi="Times New Roman" w:cs="Times New Roman"/>
+        </w:rPr>
+        <w:t xml:space="preserve"> y minimalista entender </w:t>
+      </w:r>
+      <w:r>
+        <w:rPr>
+          <w:rFonts w:ascii="Times New Roman" w:hAnsi="Times New Roman" w:cs="Times New Roman"/>
+        </w:rPr>
+        <w:t>el</w:t>
+      </w:r>
+      <w:r>
+        <w:rPr>
+          <w:rFonts w:ascii="Times New Roman" w:hAnsi="Times New Roman" w:cs="Times New Roman"/>
+        </w:rPr>
+        <w:t xml:space="preserve"> funcionamiento</w:t>
+      </w:r>
+      <w:r>
+        <w:rPr>
+          <w:rFonts w:ascii="Times New Roman" w:hAnsi="Times New Roman" w:cs="Times New Roman"/>
+        </w:rPr>
+        <w:t xml:space="preserve"> de</w:t>
+      </w:r>
+      <w:r>
+        <w:rPr>
+          <w:rFonts w:ascii="Times New Roman" w:hAnsi="Times New Roman" w:cs="Times New Roman"/>
+        </w:rPr>
+        <w:t xml:space="preserve"> los procesos con </w:t>
+      </w:r>
+      <w:r>
+        <w:rPr>
+          <w:rFonts w:ascii="Times New Roman" w:hAnsi="Times New Roman" w:cs="Times New Roman"/>
+        </w:rPr>
+        <w:t xml:space="preserve">un </w:t>
+      </w:r>
+      <w:r>
+        <w:rPr>
+          <w:rFonts w:ascii="Times New Roman" w:hAnsi="Times New Roman" w:cs="Times New Roman"/>
+        </w:rPr>
+        <w:t>acercamiento diferente</w:t>
+      </w:r>
+      <w:r>
+        <w:rPr>
+          <w:rFonts w:ascii="Times New Roman" w:hAnsi="Times New Roman" w:cs="Times New Roman"/>
+        </w:rPr>
+        <w:t>.</w:t>
       </w:r>
     </w:p>
     <w:p>
@@ -13981,7 +14484,7 @@
           <w:bCs/>
         </w:rPr>
       </w:pPr>
-      <w:bookmarkStart w:id="59" w:name="_Toc56123387"/>
+      <w:bookmarkStart w:id="59" w:name="_Toc56233790"/>
       <w:r>
         <w:rPr>
           <w:rFonts w:ascii="Times New Roman" w:hAnsi="Times New Roman" w:cs="Times New Roman"/>
@@ -14305,7 +14808,7 @@
           <w:bCs/>
         </w:rPr>
       </w:pPr>
-      <w:bookmarkStart w:id="60" w:name="_Toc56123388"/>
+      <w:bookmarkStart w:id="60" w:name="_Toc56233791"/>
       <w:r>
         <w:rPr>
           <w:rFonts w:ascii="Times New Roman" w:hAnsi="Times New Roman" w:cs="Times New Roman"/>
@@ -14691,7 +15194,7 @@
           <w:lang w:val="es-ES"/>
         </w:rPr>
       </w:pPr>
-      <w:bookmarkStart w:id="61" w:name="_Toc56123389"/>
+      <w:bookmarkStart w:id="61" w:name="_Toc56233792"/>
       <w:r>
         <w:rPr>
           <w:rFonts w:ascii="Times New Roman" w:hAnsi="Times New Roman" w:cs="Times New Roman"/>
@@ -14993,7 +15496,7 @@
         </w:rPr>
       </w:pPr>
     </w:p>
-    <w:bookmarkStart w:id="62" w:name="_Toc56123390" w:displacedByCustomXml="next"/>
+    <w:bookmarkStart w:id="62" w:name="_Toc56233793" w:displacedByCustomXml="next"/>
     <w:sdt>
       <w:sdtPr>
         <w:rPr>
@@ -15042,7 +15545,6 @@
             <w:id w:val="111145805"/>
             <w:bibliography/>
           </w:sdtPr>
-          <w:sdtEndPr/>
           <w:sdtContent>
             <w:p>
               <w:pPr>

</xml_diff>